<commit_message>
Worked on level design document
</commit_message>
<xml_diff>
--- a/Documentation/LevelDesignDocument.docx
+++ b/Documentation/LevelDesignDocument.docx
@@ -20,7 +20,7 @@
             <mc:AlternateContent>
               <mc:Choice Requires="wps">
                 <w:drawing>
-                  <wp:anchor distT="0" distB="0" distL="114300" distR="114300" simplePos="0" relativeHeight="251659264" behindDoc="1" locked="0" layoutInCell="1" allowOverlap="1" wp14:anchorId="64D23794" wp14:editId="6FAB108A">
+                  <wp:anchor distT="0" distB="0" distL="114300" distR="114300" simplePos="0" relativeHeight="251658240" behindDoc="1" locked="0" layoutInCell="1" allowOverlap="1" wp14:anchorId="64D23794" wp14:editId="63BE7A0B">
                     <wp:simplePos x="0" y="0"/>
                     <wp:positionH relativeFrom="page">
                       <wp:align>center</wp:align>
@@ -108,62 +108,62 @@
                                       </w:pPr>
                                     </w:p>
                                   </w:tc>
-                                  <w:sdt>
-                                    <w:sdtPr>
-                                      <w:rPr>
-                                        <w:rFonts w:ascii="Ubuntu" w:hAnsi="Ubuntu"/>
-                                        <w:b/>
-                                        <w:bCs/>
-                                        <w:color w:val="FFFFFF" w:themeColor="background1"/>
-                                        <w:sz w:val="72"/>
-                                        <w:szCs w:val="72"/>
-                                      </w:rPr>
-                                      <w:alias w:val="Title"/>
-                                      <w:tag w:val=""/>
-                                      <w:id w:val="739824258"/>
-                                      <w:placeholder>
-                                        <w:docPart w:val="050C2DAC7C444911B96E187BCA99E45E"/>
-                                      </w:placeholder>
-                                      <w:dataBinding w:prefixMappings="xmlns:ns0='http://purl.org/dc/elements/1.1/' xmlns:ns1='http://schemas.openxmlformats.org/package/2006/metadata/core-properties' " w:xpath="/ns1:coreProperties[1]/ns0:title[1]" w:storeItemID="{6C3C8BC8-F283-45AE-878A-BAB7291924A1}"/>
-                                      <w:text/>
-                                    </w:sdtPr>
-                                    <w:sdtEndPr/>
-                                    <w:sdtContent>
-                                      <w:tc>
-                                        <w:tcPr>
-                                          <w:tcW w:w="4630" w:type="pct"/>
-                                          <w:shd w:val="clear" w:color="auto" w:fill="404040" w:themeFill="text1" w:themeFillTint="BF"/>
-                                        </w:tcPr>
-                                        <w:p>
-                                          <w:pPr>
-                                            <w:pStyle w:val="NoSpacing"/>
-                                            <w:spacing w:before="240" w:line="216" w:lineRule="auto"/>
-                                            <w:ind w:right="360"/>
-                                            <w:contextualSpacing/>
-                                            <w:rPr>
-                                              <w:rFonts w:ascii="Ubuntu" w:hAnsi="Ubuntu"/>
-                                              <w:b/>
-                                              <w:bCs/>
-                                              <w:color w:val="FFFFFF" w:themeColor="background1"/>
-                                              <w:sz w:val="96"/>
-                                              <w:szCs w:val="96"/>
-                                            </w:rPr>
-                                          </w:pPr>
-                                          <w:r>
-                                            <w:rPr>
-                                              <w:rFonts w:ascii="Ubuntu" w:hAnsi="Ubuntu"/>
-                                              <w:b/>
-                                              <w:bCs/>
-                                              <w:color w:val="FFFFFF" w:themeColor="background1"/>
-                                              <w:sz w:val="72"/>
-                                              <w:szCs w:val="72"/>
-                                            </w:rPr>
-                                            <w:t xml:space="preserve"> Level Design Document</w:t>
-                                          </w:r>
-                                        </w:p>
-                                      </w:tc>
-                                    </w:sdtContent>
-                                  </w:sdt>
+                                  <w:tc>
+                                    <w:tcPr>
+                                      <w:tcW w:w="4630" w:type="pct"/>
+                                      <w:shd w:val="clear" w:color="auto" w:fill="404040" w:themeFill="text1" w:themeFillTint="BF"/>
+                                    </w:tcPr>
+                                    <w:p>
+                                      <w:pPr>
+                                        <w:pStyle w:val="NoSpacing"/>
+                                        <w:spacing w:before="240" w:line="216" w:lineRule="auto"/>
+                                        <w:ind w:right="360"/>
+                                        <w:contextualSpacing/>
+                                        <w:rPr>
+                                          <w:rFonts w:ascii="Ubuntu" w:hAnsi="Ubuntu"/>
+                                          <w:b/>
+                                          <w:bCs/>
+                                          <w:color w:val="FFFFFF" w:themeColor="background1"/>
+                                          <w:sz w:val="80"/>
+                                          <w:szCs w:val="80"/>
+                                        </w:rPr>
+                                      </w:pPr>
+                                      <w:r>
+                                        <w:rPr>
+                                          <w:rFonts w:ascii="Ubuntu" w:hAnsi="Ubuntu"/>
+                                          <w:b/>
+                                          <w:bCs/>
+                                          <w:color w:val="FFFFFF" w:themeColor="background1"/>
+                                          <w:sz w:val="96"/>
+                                          <w:szCs w:val="96"/>
+                                        </w:rPr>
+                                        <w:t xml:space="preserve"> </w:t>
+                                      </w:r>
+                                      <w:r>
+                                        <w:rPr>
+                                          <w:rFonts w:ascii="Ubuntu" w:hAnsi="Ubuntu"/>
+                                          <w:b/>
+                                          <w:bCs/>
+                                          <w:color w:val="FFFFFF" w:themeColor="background1"/>
+                                          <w:sz w:val="80"/>
+                                          <w:szCs w:val="80"/>
+                                        </w:rPr>
+                                        <w:t xml:space="preserve">Level Design </w:t>
+                                      </w:r>
+                                      <w:r>
+                                        <w:rPr>
+                                          <w:rFonts w:ascii="Ubuntu" w:hAnsi="Ubuntu"/>
+                                          <w:b/>
+                                          <w:bCs/>
+                                          <w:color w:val="FFFFFF" w:themeColor="background1"/>
+                                          <w:sz w:val="80"/>
+                                          <w:szCs w:val="80"/>
+                                        </w:rPr>
+                                        <w:br/>
+                                        <w:t xml:space="preserve"> Document</w:t>
+                                      </w:r>
+                                    </w:p>
+                                  </w:tc>
                                 </w:tr>
                                 <w:tr>
                                   <w:trPr>
@@ -317,7 +317,7 @@
                     <v:stroke joinstyle="miter"/>
                     <v:path gradientshapeok="t" o:connecttype="rect"/>
                   </v:shapetype>
-                  <v:shape id="Text Box 1" o:spid="_x0000_s1026" type="#_x0000_t202" alt="Cover page content layout" style="position:absolute;margin-left:0;margin-top:0;width:553.9pt;height:256.3pt;z-index:-251657216;visibility:visible;mso-wrap-style:square;mso-width-percent:906;mso-height-percent:0;mso-top-percent:510;mso-wrap-distance-left:9pt;mso-wrap-distance-top:0;mso-wrap-distance-right:9pt;mso-wrap-distance-bottom:0;mso-position-horizontal:center;mso-position-horizontal-relative:page;mso-position-vertical-relative:page;mso-width-percent:906;mso-height-percent:0;mso-top-percent:510;mso-width-relative:page;mso-height-relative:margin;v-text-anchor:top" o:gfxdata="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" filled="f" stroked="f" strokeweight=".5pt">
+                  <v:shape id="Text Box 1" o:spid="_x0000_s1026" type="#_x0000_t202" alt="Cover page content layout" style="position:absolute;margin-left:0;margin-top:0;width:553.9pt;height:256.3pt;z-index:-251658240;visibility:visible;mso-wrap-style:square;mso-width-percent:906;mso-height-percent:0;mso-top-percent:510;mso-wrap-distance-left:9pt;mso-wrap-distance-top:0;mso-wrap-distance-right:9pt;mso-wrap-distance-bottom:0;mso-position-horizontal:center;mso-position-horizontal-relative:page;mso-position-vertical-relative:page;mso-width-percent:906;mso-height-percent:0;mso-top-percent:510;mso-width-relative:page;mso-height-relative:margin;v-text-anchor:top" o:gfxdata="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" filled="f" stroked="f" strokeweight=".5pt">
                     <v:textbox style="mso-fit-shape-to-text:t" inset="0,0,0,0">
                       <w:txbxContent>
                         <w:tbl>
@@ -352,62 +352,62 @@
                                 </w:pPr>
                               </w:p>
                             </w:tc>
-                            <w:sdt>
-                              <w:sdtPr>
-                                <w:rPr>
-                                  <w:rFonts w:ascii="Ubuntu" w:hAnsi="Ubuntu"/>
-                                  <w:b/>
-                                  <w:bCs/>
-                                  <w:color w:val="FFFFFF" w:themeColor="background1"/>
-                                  <w:sz w:val="72"/>
-                                  <w:szCs w:val="72"/>
-                                </w:rPr>
-                                <w:alias w:val="Title"/>
-                                <w:tag w:val=""/>
-                                <w:id w:val="739824258"/>
-                                <w:placeholder>
-                                  <w:docPart w:val="050C2DAC7C444911B96E187BCA99E45E"/>
-                                </w:placeholder>
-                                <w:dataBinding w:prefixMappings="xmlns:ns0='http://purl.org/dc/elements/1.1/' xmlns:ns1='http://schemas.openxmlformats.org/package/2006/metadata/core-properties' " w:xpath="/ns1:coreProperties[1]/ns0:title[1]" w:storeItemID="{6C3C8BC8-F283-45AE-878A-BAB7291924A1}"/>
-                                <w:text/>
-                              </w:sdtPr>
-                              <w:sdtEndPr/>
-                              <w:sdtContent>
-                                <w:tc>
-                                  <w:tcPr>
-                                    <w:tcW w:w="4630" w:type="pct"/>
-                                    <w:shd w:val="clear" w:color="auto" w:fill="404040" w:themeFill="text1" w:themeFillTint="BF"/>
-                                  </w:tcPr>
-                                  <w:p>
-                                    <w:pPr>
-                                      <w:pStyle w:val="NoSpacing"/>
-                                      <w:spacing w:before="240" w:line="216" w:lineRule="auto"/>
-                                      <w:ind w:right="360"/>
-                                      <w:contextualSpacing/>
-                                      <w:rPr>
-                                        <w:rFonts w:ascii="Ubuntu" w:hAnsi="Ubuntu"/>
-                                        <w:b/>
-                                        <w:bCs/>
-                                        <w:color w:val="FFFFFF" w:themeColor="background1"/>
-                                        <w:sz w:val="96"/>
-                                        <w:szCs w:val="96"/>
-                                      </w:rPr>
-                                    </w:pPr>
-                                    <w:r>
-                                      <w:rPr>
-                                        <w:rFonts w:ascii="Ubuntu" w:hAnsi="Ubuntu"/>
-                                        <w:b/>
-                                        <w:bCs/>
-                                        <w:color w:val="FFFFFF" w:themeColor="background1"/>
-                                        <w:sz w:val="72"/>
-                                        <w:szCs w:val="72"/>
-                                      </w:rPr>
-                                      <w:t xml:space="preserve"> Level Design Document</w:t>
-                                    </w:r>
-                                  </w:p>
-                                </w:tc>
-                              </w:sdtContent>
-                            </w:sdt>
+                            <w:tc>
+                              <w:tcPr>
+                                <w:tcW w:w="4630" w:type="pct"/>
+                                <w:shd w:val="clear" w:color="auto" w:fill="404040" w:themeFill="text1" w:themeFillTint="BF"/>
+                              </w:tcPr>
+                              <w:p>
+                                <w:pPr>
+                                  <w:pStyle w:val="NoSpacing"/>
+                                  <w:spacing w:before="240" w:line="216" w:lineRule="auto"/>
+                                  <w:ind w:right="360"/>
+                                  <w:contextualSpacing/>
+                                  <w:rPr>
+                                    <w:rFonts w:ascii="Ubuntu" w:hAnsi="Ubuntu"/>
+                                    <w:b/>
+                                    <w:bCs/>
+                                    <w:color w:val="FFFFFF" w:themeColor="background1"/>
+                                    <w:sz w:val="80"/>
+                                    <w:szCs w:val="80"/>
+                                  </w:rPr>
+                                </w:pPr>
+                                <w:r>
+                                  <w:rPr>
+                                    <w:rFonts w:ascii="Ubuntu" w:hAnsi="Ubuntu"/>
+                                    <w:b/>
+                                    <w:bCs/>
+                                    <w:color w:val="FFFFFF" w:themeColor="background1"/>
+                                    <w:sz w:val="96"/>
+                                    <w:szCs w:val="96"/>
+                                  </w:rPr>
+                                  <w:t xml:space="preserve"> </w:t>
+                                </w:r>
+                                <w:r>
+                                  <w:rPr>
+                                    <w:rFonts w:ascii="Ubuntu" w:hAnsi="Ubuntu"/>
+                                    <w:b/>
+                                    <w:bCs/>
+                                    <w:color w:val="FFFFFF" w:themeColor="background1"/>
+                                    <w:sz w:val="80"/>
+                                    <w:szCs w:val="80"/>
+                                  </w:rPr>
+                                  <w:t xml:space="preserve">Level Design </w:t>
+                                </w:r>
+                                <w:r>
+                                  <w:rPr>
+                                    <w:rFonts w:ascii="Ubuntu" w:hAnsi="Ubuntu"/>
+                                    <w:b/>
+                                    <w:bCs/>
+                                    <w:color w:val="FFFFFF" w:themeColor="background1"/>
+                                    <w:sz w:val="80"/>
+                                    <w:szCs w:val="80"/>
+                                  </w:rPr>
+                                  <w:br/>
+                                  <w:t xml:space="preserve"> Document</w:t>
+                                </w:r>
+                              </w:p>
+                            </w:tc>
                           </w:tr>
                           <w:tr>
                             <w:trPr>
@@ -551,15 +551,2101 @@
         </w:p>
       </w:sdtContent>
     </w:sdt>
-    <w:p>
-      <w:bookmarkStart w:id="0" w:name="_GoBack"/>
+    <w:sdt>
+      <w:sdtPr>
+        <w:rPr>
+          <w:rFonts w:ascii="Ubuntu" w:hAnsi="Ubuntu"/>
+        </w:rPr>
+        <w:id w:val="-307554046"/>
+        <w:docPartObj>
+          <w:docPartGallery w:val="Table of Contents"/>
+          <w:docPartUnique/>
+        </w:docPartObj>
+      </w:sdtPr>
+      <w:sdtEndPr>
+        <w:rPr>
+          <w:rFonts w:eastAsiaTheme="minorHAnsi" w:cstheme="minorBidi"/>
+          <w:b/>
+          <w:bCs/>
+          <w:noProof/>
+          <w:color w:val="auto"/>
+          <w:sz w:val="22"/>
+          <w:szCs w:val="22"/>
+          <w:lang w:val="en-GB"/>
+        </w:rPr>
+      </w:sdtEndPr>
+      <w:sdtContent>
+        <w:p>
+          <w:pPr>
+            <w:pStyle w:val="TOCHeading"/>
+            <w:rPr>
+              <w:rStyle w:val="Heading1Char"/>
+            </w:rPr>
+          </w:pPr>
+          <w:r>
+            <w:rPr>
+              <w:rStyle w:val="Heading1Char"/>
+            </w:rPr>
+            <w:t>Contents</w:t>
+          </w:r>
+        </w:p>
+        <w:p>
+          <w:pPr>
+            <w:pStyle w:val="TOC1"/>
+            <w:tabs>
+              <w:tab w:val="right" w:leader="dot" w:pos="9629"/>
+            </w:tabs>
+            <w:rPr>
+              <w:rFonts w:cstheme="minorBidi"/>
+              <w:noProof/>
+              <w:lang w:val="en-GB" w:eastAsia="en-GB"/>
+            </w:rPr>
+          </w:pPr>
+          <w:r>
+            <w:rPr>
+              <w:rFonts w:ascii="Ubuntu" w:hAnsi="Ubuntu"/>
+            </w:rPr>
+            <w:fldChar w:fldCharType="begin"/>
+          </w:r>
+          <w:r>
+            <w:rPr>
+              <w:rFonts w:ascii="Ubuntu" w:hAnsi="Ubuntu"/>
+            </w:rPr>
+            <w:instrText xml:space="preserve"> TOC \o "1-3" \h \z \u </w:instrText>
+          </w:r>
+          <w:r>
+            <w:rPr>
+              <w:rFonts w:ascii="Ubuntu" w:hAnsi="Ubuntu"/>
+            </w:rPr>
+            <w:fldChar w:fldCharType="separate"/>
+          </w:r>
+          <w:hyperlink w:anchor="_Toc58346116" w:history="1">
+            <w:r>
+              <w:rPr>
+                <w:rStyle w:val="Hyperlink"/>
+                <w:noProof/>
+              </w:rPr>
+              <w:t>Change Log</w:t>
+            </w:r>
+            <w:r>
+              <w:rPr>
+                <w:noProof/>
+                <w:webHidden/>
+              </w:rPr>
+              <w:tab/>
+            </w:r>
+            <w:r>
+              <w:rPr>
+                <w:noProof/>
+                <w:webHidden/>
+              </w:rPr>
+              <w:fldChar w:fldCharType="begin"/>
+            </w:r>
+            <w:r>
+              <w:rPr>
+                <w:noProof/>
+                <w:webHidden/>
+              </w:rPr>
+              <w:instrText xml:space="preserve"> PAGEREF _Toc58346116 \h </w:instrText>
+            </w:r>
+            <w:r>
+              <w:rPr>
+                <w:noProof/>
+                <w:webHidden/>
+              </w:rPr>
+            </w:r>
+            <w:r>
+              <w:rPr>
+                <w:noProof/>
+                <w:webHidden/>
+              </w:rPr>
+              <w:fldChar w:fldCharType="separate"/>
+            </w:r>
+            <w:r>
+              <w:rPr>
+                <w:noProof/>
+                <w:webHidden/>
+              </w:rPr>
+              <w:t>2</w:t>
+            </w:r>
+            <w:r>
+              <w:rPr>
+                <w:noProof/>
+                <w:webHidden/>
+              </w:rPr>
+              <w:fldChar w:fldCharType="end"/>
+            </w:r>
+          </w:hyperlink>
+        </w:p>
+        <w:p>
+          <w:pPr>
+            <w:pStyle w:val="TOC1"/>
+            <w:tabs>
+              <w:tab w:val="right" w:leader="dot" w:pos="9629"/>
+            </w:tabs>
+            <w:rPr>
+              <w:rFonts w:cstheme="minorBidi"/>
+              <w:noProof/>
+              <w:lang w:val="en-GB" w:eastAsia="en-GB"/>
+            </w:rPr>
+          </w:pPr>
+          <w:hyperlink w:anchor="_Toc58346117" w:history="1">
+            <w:r>
+              <w:rPr>
+                <w:rStyle w:val="Hyperlink"/>
+                <w:noProof/>
+              </w:rPr>
+              <w:t>Game Concept</w:t>
+            </w:r>
+            <w:r>
+              <w:rPr>
+                <w:noProof/>
+                <w:webHidden/>
+              </w:rPr>
+              <w:tab/>
+            </w:r>
+            <w:r>
+              <w:rPr>
+                <w:noProof/>
+                <w:webHidden/>
+              </w:rPr>
+              <w:fldChar w:fldCharType="begin"/>
+            </w:r>
+            <w:r>
+              <w:rPr>
+                <w:noProof/>
+                <w:webHidden/>
+              </w:rPr>
+              <w:instrText xml:space="preserve"> PAGEREF _Toc58346117 \h </w:instrText>
+            </w:r>
+            <w:r>
+              <w:rPr>
+                <w:noProof/>
+                <w:webHidden/>
+              </w:rPr>
+            </w:r>
+            <w:r>
+              <w:rPr>
+                <w:noProof/>
+                <w:webHidden/>
+              </w:rPr>
+              <w:fldChar w:fldCharType="separate"/>
+            </w:r>
+            <w:r>
+              <w:rPr>
+                <w:noProof/>
+                <w:webHidden/>
+              </w:rPr>
+              <w:t>3</w:t>
+            </w:r>
+            <w:r>
+              <w:rPr>
+                <w:noProof/>
+                <w:webHidden/>
+              </w:rPr>
+              <w:fldChar w:fldCharType="end"/>
+            </w:r>
+          </w:hyperlink>
+        </w:p>
+        <w:p>
+          <w:pPr>
+            <w:pStyle w:val="TOC2"/>
+            <w:tabs>
+              <w:tab w:val="right" w:leader="dot" w:pos="9629"/>
+            </w:tabs>
+            <w:rPr>
+              <w:rFonts w:cstheme="minorBidi"/>
+              <w:noProof/>
+              <w:lang w:val="en-GB" w:eastAsia="en-GB"/>
+            </w:rPr>
+          </w:pPr>
+          <w:hyperlink w:anchor="_Toc58346118" w:history="1">
+            <w:r>
+              <w:rPr>
+                <w:rStyle w:val="Hyperlink"/>
+                <w:noProof/>
+              </w:rPr>
+              <w:t>Quick Summary / X-Statement</w:t>
+            </w:r>
+            <w:r>
+              <w:rPr>
+                <w:noProof/>
+                <w:webHidden/>
+              </w:rPr>
+              <w:tab/>
+            </w:r>
+            <w:r>
+              <w:rPr>
+                <w:noProof/>
+                <w:webHidden/>
+              </w:rPr>
+              <w:fldChar w:fldCharType="begin"/>
+            </w:r>
+            <w:r>
+              <w:rPr>
+                <w:noProof/>
+                <w:webHidden/>
+              </w:rPr>
+              <w:instrText xml:space="preserve"> PAGEREF _Toc58346118 \h </w:instrText>
+            </w:r>
+            <w:r>
+              <w:rPr>
+                <w:noProof/>
+                <w:webHidden/>
+              </w:rPr>
+            </w:r>
+            <w:r>
+              <w:rPr>
+                <w:noProof/>
+                <w:webHidden/>
+              </w:rPr>
+              <w:fldChar w:fldCharType="separate"/>
+            </w:r>
+            <w:r>
+              <w:rPr>
+                <w:noProof/>
+                <w:webHidden/>
+              </w:rPr>
+              <w:t>3</w:t>
+            </w:r>
+            <w:r>
+              <w:rPr>
+                <w:noProof/>
+                <w:webHidden/>
+              </w:rPr>
+              <w:fldChar w:fldCharType="end"/>
+            </w:r>
+          </w:hyperlink>
+        </w:p>
+        <w:p>
+          <w:pPr>
+            <w:pStyle w:val="TOC2"/>
+            <w:tabs>
+              <w:tab w:val="right" w:leader="dot" w:pos="9629"/>
+            </w:tabs>
+            <w:rPr>
+              <w:rFonts w:cstheme="minorBidi"/>
+              <w:noProof/>
+              <w:lang w:val="en-GB" w:eastAsia="en-GB"/>
+            </w:rPr>
+          </w:pPr>
+          <w:hyperlink w:anchor="_Toc58346119" w:history="1">
+            <w:r>
+              <w:rPr>
+                <w:rStyle w:val="Hyperlink"/>
+                <w:noProof/>
+              </w:rPr>
+              <w:t>Overview / Pitch</w:t>
+            </w:r>
+            <w:r>
+              <w:rPr>
+                <w:noProof/>
+                <w:webHidden/>
+              </w:rPr>
+              <w:tab/>
+            </w:r>
+            <w:r>
+              <w:rPr>
+                <w:noProof/>
+                <w:webHidden/>
+              </w:rPr>
+              <w:fldChar w:fldCharType="begin"/>
+            </w:r>
+            <w:r>
+              <w:rPr>
+                <w:noProof/>
+                <w:webHidden/>
+              </w:rPr>
+              <w:instrText xml:space="preserve"> PAGEREF _Toc58346119 \h </w:instrText>
+            </w:r>
+            <w:r>
+              <w:rPr>
+                <w:noProof/>
+                <w:webHidden/>
+              </w:rPr>
+            </w:r>
+            <w:r>
+              <w:rPr>
+                <w:noProof/>
+                <w:webHidden/>
+              </w:rPr>
+              <w:fldChar w:fldCharType="separate"/>
+            </w:r>
+            <w:r>
+              <w:rPr>
+                <w:noProof/>
+                <w:webHidden/>
+              </w:rPr>
+              <w:t>3</w:t>
+            </w:r>
+            <w:r>
+              <w:rPr>
+                <w:noProof/>
+                <w:webHidden/>
+              </w:rPr>
+              <w:fldChar w:fldCharType="end"/>
+            </w:r>
+          </w:hyperlink>
+        </w:p>
+        <w:p>
+          <w:pPr>
+            <w:pStyle w:val="TOC2"/>
+            <w:tabs>
+              <w:tab w:val="right" w:leader="dot" w:pos="9629"/>
+            </w:tabs>
+            <w:rPr>
+              <w:rFonts w:cstheme="minorBidi"/>
+              <w:noProof/>
+              <w:lang w:val="en-GB" w:eastAsia="en-GB"/>
+            </w:rPr>
+          </w:pPr>
+          <w:hyperlink w:anchor="_Toc58346120" w:history="1">
+            <w:r>
+              <w:rPr>
+                <w:rStyle w:val="Hyperlink"/>
+                <w:noProof/>
+              </w:rPr>
+              <w:t>Objective Summary</w:t>
+            </w:r>
+            <w:r>
+              <w:rPr>
+                <w:noProof/>
+                <w:webHidden/>
+              </w:rPr>
+              <w:tab/>
+            </w:r>
+            <w:r>
+              <w:rPr>
+                <w:noProof/>
+                <w:webHidden/>
+              </w:rPr>
+              <w:fldChar w:fldCharType="begin"/>
+            </w:r>
+            <w:r>
+              <w:rPr>
+                <w:noProof/>
+                <w:webHidden/>
+              </w:rPr>
+              <w:instrText xml:space="preserve"> PAGEREF _Toc58346120 \h </w:instrText>
+            </w:r>
+            <w:r>
+              <w:rPr>
+                <w:noProof/>
+                <w:webHidden/>
+              </w:rPr>
+            </w:r>
+            <w:r>
+              <w:rPr>
+                <w:noProof/>
+                <w:webHidden/>
+              </w:rPr>
+              <w:fldChar w:fldCharType="separate"/>
+            </w:r>
+            <w:r>
+              <w:rPr>
+                <w:noProof/>
+                <w:webHidden/>
+              </w:rPr>
+              <w:t>4</w:t>
+            </w:r>
+            <w:r>
+              <w:rPr>
+                <w:noProof/>
+                <w:webHidden/>
+              </w:rPr>
+              <w:fldChar w:fldCharType="end"/>
+            </w:r>
+          </w:hyperlink>
+        </w:p>
+        <w:p>
+          <w:pPr>
+            <w:pStyle w:val="TOC2"/>
+            <w:tabs>
+              <w:tab w:val="right" w:leader="dot" w:pos="9629"/>
+            </w:tabs>
+            <w:rPr>
+              <w:rFonts w:cstheme="minorBidi"/>
+              <w:noProof/>
+              <w:lang w:val="en-GB" w:eastAsia="en-GB"/>
+            </w:rPr>
+          </w:pPr>
+          <w:hyperlink w:anchor="_Toc58346121" w:history="1">
+            <w:r>
+              <w:rPr>
+                <w:rStyle w:val="Hyperlink"/>
+                <w:noProof/>
+              </w:rPr>
+              <w:t>Location</w:t>
+            </w:r>
+            <w:r>
+              <w:rPr>
+                <w:noProof/>
+                <w:webHidden/>
+              </w:rPr>
+              <w:tab/>
+            </w:r>
+            <w:r>
+              <w:rPr>
+                <w:noProof/>
+                <w:webHidden/>
+              </w:rPr>
+              <w:fldChar w:fldCharType="begin"/>
+            </w:r>
+            <w:r>
+              <w:rPr>
+                <w:noProof/>
+                <w:webHidden/>
+              </w:rPr>
+              <w:instrText xml:space="preserve"> PAGEREF _Toc58346121 \h </w:instrText>
+            </w:r>
+            <w:r>
+              <w:rPr>
+                <w:noProof/>
+                <w:webHidden/>
+              </w:rPr>
+            </w:r>
+            <w:r>
+              <w:rPr>
+                <w:noProof/>
+                <w:webHidden/>
+              </w:rPr>
+              <w:fldChar w:fldCharType="separate"/>
+            </w:r>
+            <w:r>
+              <w:rPr>
+                <w:noProof/>
+                <w:webHidden/>
+              </w:rPr>
+              <w:t>4</w:t>
+            </w:r>
+            <w:r>
+              <w:rPr>
+                <w:noProof/>
+                <w:webHidden/>
+              </w:rPr>
+              <w:fldChar w:fldCharType="end"/>
+            </w:r>
+          </w:hyperlink>
+        </w:p>
+        <w:p>
+          <w:pPr>
+            <w:pStyle w:val="TOC2"/>
+            <w:tabs>
+              <w:tab w:val="right" w:leader="dot" w:pos="9629"/>
+            </w:tabs>
+            <w:rPr>
+              <w:rFonts w:cstheme="minorBidi"/>
+              <w:noProof/>
+              <w:lang w:val="en-GB" w:eastAsia="en-GB"/>
+            </w:rPr>
+          </w:pPr>
+          <w:hyperlink w:anchor="_Toc58346122" w:history="1">
+            <w:r>
+              <w:rPr>
+                <w:rStyle w:val="Hyperlink"/>
+                <w:noProof/>
+              </w:rPr>
+              <w:t>Metrics</w:t>
+            </w:r>
+            <w:r>
+              <w:rPr>
+                <w:noProof/>
+                <w:webHidden/>
+              </w:rPr>
+              <w:tab/>
+            </w:r>
+            <w:r>
+              <w:rPr>
+                <w:noProof/>
+                <w:webHidden/>
+              </w:rPr>
+              <w:fldChar w:fldCharType="begin"/>
+            </w:r>
+            <w:r>
+              <w:rPr>
+                <w:noProof/>
+                <w:webHidden/>
+              </w:rPr>
+              <w:instrText xml:space="preserve"> PAGEREF _Toc58346122 \h </w:instrText>
+            </w:r>
+            <w:r>
+              <w:rPr>
+                <w:noProof/>
+                <w:webHidden/>
+              </w:rPr>
+            </w:r>
+            <w:r>
+              <w:rPr>
+                <w:noProof/>
+                <w:webHidden/>
+              </w:rPr>
+              <w:fldChar w:fldCharType="separate"/>
+            </w:r>
+            <w:r>
+              <w:rPr>
+                <w:noProof/>
+                <w:webHidden/>
+              </w:rPr>
+              <w:t>4</w:t>
+            </w:r>
+            <w:r>
+              <w:rPr>
+                <w:noProof/>
+                <w:webHidden/>
+              </w:rPr>
+              <w:fldChar w:fldCharType="end"/>
+            </w:r>
+          </w:hyperlink>
+        </w:p>
+        <w:p>
+          <w:pPr>
+            <w:pStyle w:val="TOC2"/>
+            <w:tabs>
+              <w:tab w:val="right" w:leader="dot" w:pos="9629"/>
+            </w:tabs>
+            <w:rPr>
+              <w:rFonts w:cstheme="minorBidi"/>
+              <w:noProof/>
+              <w:lang w:val="en-GB" w:eastAsia="en-GB"/>
+            </w:rPr>
+          </w:pPr>
+          <w:hyperlink w:anchor="_Toc58346123" w:history="1">
+            <w:r>
+              <w:rPr>
+                <w:rStyle w:val="Hyperlink"/>
+                <w:noProof/>
+              </w:rPr>
+              <w:t>Level Atmosphere &amp; Mood</w:t>
+            </w:r>
+            <w:r>
+              <w:rPr>
+                <w:noProof/>
+                <w:webHidden/>
+              </w:rPr>
+              <w:tab/>
+            </w:r>
+            <w:r>
+              <w:rPr>
+                <w:noProof/>
+                <w:webHidden/>
+              </w:rPr>
+              <w:fldChar w:fldCharType="begin"/>
+            </w:r>
+            <w:r>
+              <w:rPr>
+                <w:noProof/>
+                <w:webHidden/>
+              </w:rPr>
+              <w:instrText xml:space="preserve"> PAGEREF _Toc58346123 \h </w:instrText>
+            </w:r>
+            <w:r>
+              <w:rPr>
+                <w:noProof/>
+                <w:webHidden/>
+              </w:rPr>
+            </w:r>
+            <w:r>
+              <w:rPr>
+                <w:noProof/>
+                <w:webHidden/>
+              </w:rPr>
+              <w:fldChar w:fldCharType="separate"/>
+            </w:r>
+            <w:r>
+              <w:rPr>
+                <w:noProof/>
+                <w:webHidden/>
+              </w:rPr>
+              <w:t>4</w:t>
+            </w:r>
+            <w:r>
+              <w:rPr>
+                <w:noProof/>
+                <w:webHidden/>
+              </w:rPr>
+              <w:fldChar w:fldCharType="end"/>
+            </w:r>
+          </w:hyperlink>
+        </w:p>
+        <w:p>
+          <w:pPr>
+            <w:pStyle w:val="TOC1"/>
+            <w:tabs>
+              <w:tab w:val="right" w:leader="dot" w:pos="9629"/>
+            </w:tabs>
+            <w:rPr>
+              <w:rFonts w:cstheme="minorBidi"/>
+              <w:noProof/>
+              <w:lang w:val="en-GB" w:eastAsia="en-GB"/>
+            </w:rPr>
+          </w:pPr>
+          <w:hyperlink w:anchor="_Toc58346124" w:history="1">
+            <w:r>
+              <w:rPr>
+                <w:rStyle w:val="Hyperlink"/>
+                <w:noProof/>
+              </w:rPr>
+              <w:t>High-Level Design Devices</w:t>
+            </w:r>
+            <w:r>
+              <w:rPr>
+                <w:noProof/>
+                <w:webHidden/>
+              </w:rPr>
+              <w:tab/>
+            </w:r>
+            <w:r>
+              <w:rPr>
+                <w:noProof/>
+                <w:webHidden/>
+              </w:rPr>
+              <w:fldChar w:fldCharType="begin"/>
+            </w:r>
+            <w:r>
+              <w:rPr>
+                <w:noProof/>
+                <w:webHidden/>
+              </w:rPr>
+              <w:instrText xml:space="preserve"> PAGEREF _Toc58346124 \h </w:instrText>
+            </w:r>
+            <w:r>
+              <w:rPr>
+                <w:noProof/>
+                <w:webHidden/>
+              </w:rPr>
+            </w:r>
+            <w:r>
+              <w:rPr>
+                <w:noProof/>
+                <w:webHidden/>
+              </w:rPr>
+              <w:fldChar w:fldCharType="separate"/>
+            </w:r>
+            <w:r>
+              <w:rPr>
+                <w:noProof/>
+                <w:webHidden/>
+              </w:rPr>
+              <w:t>5</w:t>
+            </w:r>
+            <w:r>
+              <w:rPr>
+                <w:noProof/>
+                <w:webHidden/>
+              </w:rPr>
+              <w:fldChar w:fldCharType="end"/>
+            </w:r>
+          </w:hyperlink>
+        </w:p>
+        <w:p>
+          <w:pPr>
+            <w:pStyle w:val="TOC2"/>
+            <w:tabs>
+              <w:tab w:val="right" w:leader="dot" w:pos="9629"/>
+            </w:tabs>
+            <w:rPr>
+              <w:rFonts w:cstheme="minorBidi"/>
+              <w:noProof/>
+              <w:lang w:val="en-GB" w:eastAsia="en-GB"/>
+            </w:rPr>
+          </w:pPr>
+          <w:hyperlink w:anchor="_Toc58346125" w:history="1">
+            <w:r>
+              <w:rPr>
+                <w:rStyle w:val="Hyperlink"/>
+                <w:noProof/>
+              </w:rPr>
+              <w:t>Player Activities</w:t>
+            </w:r>
+            <w:r>
+              <w:rPr>
+                <w:noProof/>
+                <w:webHidden/>
+              </w:rPr>
+              <w:tab/>
+            </w:r>
+            <w:r>
+              <w:rPr>
+                <w:noProof/>
+                <w:webHidden/>
+              </w:rPr>
+              <w:fldChar w:fldCharType="begin"/>
+            </w:r>
+            <w:r>
+              <w:rPr>
+                <w:noProof/>
+                <w:webHidden/>
+              </w:rPr>
+              <w:instrText xml:space="preserve"> PAGEREF _Toc58346125 \h </w:instrText>
+            </w:r>
+            <w:r>
+              <w:rPr>
+                <w:noProof/>
+                <w:webHidden/>
+              </w:rPr>
+            </w:r>
+            <w:r>
+              <w:rPr>
+                <w:noProof/>
+                <w:webHidden/>
+              </w:rPr>
+              <w:fldChar w:fldCharType="separate"/>
+            </w:r>
+            <w:r>
+              <w:rPr>
+                <w:noProof/>
+                <w:webHidden/>
+              </w:rPr>
+              <w:t>5</w:t>
+            </w:r>
+            <w:r>
+              <w:rPr>
+                <w:noProof/>
+                <w:webHidden/>
+              </w:rPr>
+              <w:fldChar w:fldCharType="end"/>
+            </w:r>
+          </w:hyperlink>
+        </w:p>
+        <w:p>
+          <w:pPr>
+            <w:pStyle w:val="TOC2"/>
+            <w:tabs>
+              <w:tab w:val="right" w:leader="dot" w:pos="9629"/>
+            </w:tabs>
+            <w:rPr>
+              <w:rFonts w:cstheme="minorBidi"/>
+              <w:noProof/>
+              <w:lang w:val="en-GB" w:eastAsia="en-GB"/>
+            </w:rPr>
+          </w:pPr>
+          <w:hyperlink w:anchor="_Toc58346126" w:history="1">
+            <w:r>
+              <w:rPr>
+                <w:rStyle w:val="Hyperlink"/>
+                <w:noProof/>
+              </w:rPr>
+              <w:t>Rhetoric</w:t>
+            </w:r>
+            <w:r>
+              <w:rPr>
+                <w:noProof/>
+                <w:webHidden/>
+              </w:rPr>
+              <w:tab/>
+            </w:r>
+            <w:r>
+              <w:rPr>
+                <w:noProof/>
+                <w:webHidden/>
+              </w:rPr>
+              <w:fldChar w:fldCharType="begin"/>
+            </w:r>
+            <w:r>
+              <w:rPr>
+                <w:noProof/>
+                <w:webHidden/>
+              </w:rPr>
+              <w:instrText xml:space="preserve"> PAGEREF _Toc58346126 \h </w:instrText>
+            </w:r>
+            <w:r>
+              <w:rPr>
+                <w:noProof/>
+                <w:webHidden/>
+              </w:rPr>
+            </w:r>
+            <w:r>
+              <w:rPr>
+                <w:noProof/>
+                <w:webHidden/>
+              </w:rPr>
+              <w:fldChar w:fldCharType="separate"/>
+            </w:r>
+            <w:r>
+              <w:rPr>
+                <w:noProof/>
+                <w:webHidden/>
+              </w:rPr>
+              <w:t>5</w:t>
+            </w:r>
+            <w:r>
+              <w:rPr>
+                <w:noProof/>
+                <w:webHidden/>
+              </w:rPr>
+              <w:fldChar w:fldCharType="end"/>
+            </w:r>
+          </w:hyperlink>
+        </w:p>
+        <w:p>
+          <w:pPr>
+            <w:pStyle w:val="TOC2"/>
+            <w:tabs>
+              <w:tab w:val="right" w:leader="dot" w:pos="9629"/>
+            </w:tabs>
+            <w:rPr>
+              <w:rFonts w:cstheme="minorBidi"/>
+              <w:noProof/>
+              <w:lang w:val="en-GB" w:eastAsia="en-GB"/>
+            </w:rPr>
+          </w:pPr>
+          <w:hyperlink w:anchor="_Toc58346127" w:history="1">
+            <w:r>
+              <w:rPr>
+                <w:rStyle w:val="Hyperlink"/>
+                <w:noProof/>
+              </w:rPr>
+              <w:t>Sieve</w:t>
+            </w:r>
+            <w:r>
+              <w:rPr>
+                <w:noProof/>
+                <w:webHidden/>
+              </w:rPr>
+              <w:tab/>
+            </w:r>
+            <w:r>
+              <w:rPr>
+                <w:noProof/>
+                <w:webHidden/>
+              </w:rPr>
+              <w:fldChar w:fldCharType="begin"/>
+            </w:r>
+            <w:r>
+              <w:rPr>
+                <w:noProof/>
+                <w:webHidden/>
+              </w:rPr>
+              <w:instrText xml:space="preserve"> PAGEREF _Toc58346127 \h </w:instrText>
+            </w:r>
+            <w:r>
+              <w:rPr>
+                <w:noProof/>
+                <w:webHidden/>
+              </w:rPr>
+            </w:r>
+            <w:r>
+              <w:rPr>
+                <w:noProof/>
+                <w:webHidden/>
+              </w:rPr>
+              <w:fldChar w:fldCharType="separate"/>
+            </w:r>
+            <w:r>
+              <w:rPr>
+                <w:noProof/>
+                <w:webHidden/>
+              </w:rPr>
+              <w:t>5</w:t>
+            </w:r>
+            <w:r>
+              <w:rPr>
+                <w:noProof/>
+                <w:webHidden/>
+              </w:rPr>
+              <w:fldChar w:fldCharType="end"/>
+            </w:r>
+          </w:hyperlink>
+        </w:p>
+        <w:p>
+          <w:r>
+            <w:rPr>
+              <w:b/>
+              <w:bCs/>
+              <w:noProof/>
+            </w:rPr>
+            <w:fldChar w:fldCharType="end"/>
+          </w:r>
+        </w:p>
+      </w:sdtContent>
+    </w:sdt>
+    <w:p>
+      <w:pPr>
+        <w:pStyle w:val="TOC3"/>
+        <w:ind w:left="446"/>
+        <w:rPr>
+          <w:rFonts w:ascii="Ubuntu" w:hAnsi="Ubuntu"/>
+        </w:rPr>
+      </w:pPr>
+    </w:p>
+    <w:p>
+      <w:r>
+        <w:br w:type="page"/>
+      </w:r>
+    </w:p>
+    <w:p>
+      <w:pPr>
+        <w:pStyle w:val="Heading1"/>
+      </w:pPr>
+      <w:bookmarkStart w:id="0" w:name="_Toc58346116"/>
+      <w:r>
+        <w:lastRenderedPageBreak/>
+        <w:t>Change Log</w:t>
+      </w:r>
       <w:bookmarkEnd w:id="0"/>
     </w:p>
+    <w:tbl>
+      <w:tblPr>
+        <w:tblStyle w:val="GridTable4-Accent1"/>
+        <w:tblW w:w="9634" w:type="dxa"/>
+        <w:tblLook w:val="0420" w:firstRow="1" w:lastRow="0" w:firstColumn="0" w:lastColumn="0" w:noHBand="0" w:noVBand="1"/>
+      </w:tblPr>
+      <w:tblGrid>
+        <w:gridCol w:w="1030"/>
+        <w:gridCol w:w="1378"/>
+        <w:gridCol w:w="7226"/>
+      </w:tblGrid>
+      <w:tr>
+        <w:trPr>
+          <w:cnfStyle w:val="100000000000" w:firstRow="1" w:lastRow="0" w:firstColumn="0" w:lastColumn="0" w:oddVBand="0" w:evenVBand="0" w:oddHBand="0" w:evenHBand="0" w:firstRowFirstColumn="0" w:firstRowLastColumn="0" w:lastRowFirstColumn="0" w:lastRowLastColumn="0"/>
+        </w:trPr>
+        <w:tc>
+          <w:tcPr>
+            <w:tcW w:w="1030" w:type="dxa"/>
+            <w:vAlign w:val="center"/>
+          </w:tcPr>
+          <w:p>
+            <w:pPr>
+              <w:jc w:val="center"/>
+            </w:pPr>
+            <w:r>
+              <w:t>Version No.</w:t>
+            </w:r>
+          </w:p>
+        </w:tc>
+        <w:tc>
+          <w:tcPr>
+            <w:tcW w:w="1375" w:type="dxa"/>
+            <w:vAlign w:val="center"/>
+          </w:tcPr>
+          <w:p>
+            <w:pPr>
+              <w:jc w:val="center"/>
+            </w:pPr>
+            <w:r>
+              <w:t>Date</w:t>
+            </w:r>
+          </w:p>
+        </w:tc>
+        <w:tc>
+          <w:tcPr>
+            <w:tcW w:w="7229" w:type="dxa"/>
+            <w:vAlign w:val="center"/>
+          </w:tcPr>
+          <w:p>
+            <w:pPr>
+              <w:jc w:val="center"/>
+            </w:pPr>
+            <w:r>
+              <w:t>Significant Changes</w:t>
+            </w:r>
+          </w:p>
+        </w:tc>
+      </w:tr>
+      <w:tr>
+        <w:trPr>
+          <w:cnfStyle w:val="000000100000" w:firstRow="0" w:lastRow="0" w:firstColumn="0" w:lastColumn="0" w:oddVBand="0" w:evenVBand="0" w:oddHBand="1" w:evenHBand="0" w:firstRowFirstColumn="0" w:firstRowLastColumn="0" w:lastRowFirstColumn="0" w:lastRowLastColumn="0"/>
+        </w:trPr>
+        <w:tc>
+          <w:tcPr>
+            <w:tcW w:w="1030" w:type="dxa"/>
+          </w:tcPr>
+          <w:p>
+            <w:r>
+              <w:t>1.0</w:t>
+            </w:r>
+          </w:p>
+        </w:tc>
+        <w:tc>
+          <w:tcPr>
+            <w:tcW w:w="1375" w:type="dxa"/>
+          </w:tcPr>
+          <w:p>
+            <w:r>
+              <w:t>08/12/2020</w:t>
+            </w:r>
+          </w:p>
+        </w:tc>
+        <w:tc>
+          <w:tcPr>
+            <w:tcW w:w="7229" w:type="dxa"/>
+          </w:tcPr>
+          <w:p>
+            <w:r>
+              <w:t>Initial document creation</w:t>
+            </w:r>
+            <w:r>
+              <w:t xml:space="preserve"> </w:t>
+            </w:r>
+          </w:p>
+        </w:tc>
+      </w:tr>
+    </w:tbl>
+    <w:p>
+      <w:pPr>
+        <w:rPr>
+          <w:rFonts w:eastAsiaTheme="majorEastAsia" w:cstheme="majorBidi"/>
+          <w:b/>
+          <w:color w:val="2F5496" w:themeColor="accent1" w:themeShade="BF"/>
+          <w:sz w:val="36"/>
+          <w:szCs w:val="32"/>
+        </w:rPr>
+      </w:pPr>
+      <w:r>
+        <w:br w:type="page"/>
+      </w:r>
+    </w:p>
+    <w:p>
+      <w:pPr>
+        <w:pStyle w:val="Heading1"/>
+      </w:pPr>
+      <w:r>
+        <w:lastRenderedPageBreak/>
+        <w:t>Overview</w:t>
+      </w:r>
+    </w:p>
+    <w:p>
+      <w:pPr>
+        <w:pStyle w:val="Heading2"/>
+      </w:pPr>
+      <w:bookmarkStart w:id="1" w:name="_Toc58346118"/>
+      <w:r>
+        <w:t>Quick Summary</w:t>
+      </w:r>
+      <w:r>
+        <w:t xml:space="preserve"> / X-Statement</w:t>
+      </w:r>
+      <w:bookmarkEnd w:id="1"/>
+    </w:p>
+    <w:p>
+      <w:r>
+        <w:t>The player must find missing persons but gets trapped in the “other side”. The</w:t>
+      </w:r>
+      <w:r>
+        <w:t>n the player</w:t>
+      </w:r>
+      <w:r>
+        <w:t xml:space="preserve"> must escape before being captured by the monster who dwells there.</w:t>
+      </w:r>
+    </w:p>
+    <w:p>
+      <w:pPr>
+        <w:pStyle w:val="Heading2"/>
+      </w:pPr>
+      <w:bookmarkStart w:id="2" w:name="_Pitch"/>
+      <w:bookmarkStart w:id="3" w:name="_Toc58346119"/>
+      <w:bookmarkEnd w:id="2"/>
+      <w:r>
+        <w:rPr>
+          <w:noProof/>
+        </w:rPr>
+        <w:drawing>
+          <wp:anchor distT="0" distB="0" distL="114300" distR="114300" simplePos="0" relativeHeight="251659264" behindDoc="0" locked="0" layoutInCell="1" allowOverlap="1" wp14:anchorId="63069E64" wp14:editId="1D5CF61A">
+            <wp:simplePos x="0" y="0"/>
+            <wp:positionH relativeFrom="column">
+              <wp:posOffset>3687445</wp:posOffset>
+            </wp:positionH>
+            <wp:positionV relativeFrom="paragraph">
+              <wp:posOffset>205476</wp:posOffset>
+            </wp:positionV>
+            <wp:extent cx="2414905" cy="1811020"/>
+            <wp:effectExtent l="0" t="0" r="4445" b="0"/>
+            <wp:wrapSquare wrapText="bothSides"/>
+            <wp:docPr id="4" name="Picture 4" descr="the old boat dock - a photo on Flickriver"/>
+            <wp:cNvGraphicFramePr>
+              <a:graphicFrameLocks xmlns:a="http://schemas.openxmlformats.org/drawingml/2006/main" noChangeAspect="1"/>
+            </wp:cNvGraphicFramePr>
+            <a:graphic xmlns:a="http://schemas.openxmlformats.org/drawingml/2006/main">
+              <a:graphicData uri="http://schemas.openxmlformats.org/drawingml/2006/picture">
+                <pic:pic xmlns:pic="http://schemas.openxmlformats.org/drawingml/2006/picture">
+                  <pic:nvPicPr>
+                    <pic:cNvPr id="0" name="Picture 3" descr="the old boat dock - a photo on Flickriver"/>
+                    <pic:cNvPicPr>
+                      <a:picLocks noChangeAspect="1" noChangeArrowheads="1"/>
+                    </pic:cNvPicPr>
+                  </pic:nvPicPr>
+                  <pic:blipFill>
+                    <a:blip r:embed="rId9">
+                      <a:extLst>
+                        <a:ext uri="{28A0092B-C50C-407E-A947-70E740481C1C}">
+                          <a14:useLocalDpi xmlns:a14="http://schemas.microsoft.com/office/drawing/2010/main" val="0"/>
+                        </a:ext>
+                      </a:extLst>
+                    </a:blip>
+                    <a:srcRect/>
+                    <a:stretch>
+                      <a:fillRect/>
+                    </a:stretch>
+                  </pic:blipFill>
+                  <pic:spPr bwMode="auto">
+                    <a:xfrm>
+                      <a:off x="0" y="0"/>
+                      <a:ext cx="2414905" cy="1811020"/>
+                    </a:xfrm>
+                    <a:prstGeom prst="rect">
+                      <a:avLst/>
+                    </a:prstGeom>
+                    <a:noFill/>
+                    <a:ln>
+                      <a:noFill/>
+                    </a:ln>
+                  </pic:spPr>
+                </pic:pic>
+              </a:graphicData>
+            </a:graphic>
+            <wp14:sizeRelH relativeFrom="margin">
+              <wp14:pctWidth>0</wp14:pctWidth>
+            </wp14:sizeRelH>
+            <wp14:sizeRelV relativeFrom="margin">
+              <wp14:pctHeight>0</wp14:pctHeight>
+            </wp14:sizeRelV>
+          </wp:anchor>
+        </w:drawing>
+      </w:r>
+      <w:bookmarkEnd w:id="3"/>
+      <w:r>
+        <w:t>Game Concept</w:t>
+      </w:r>
+    </w:p>
+    <w:p>
+      <w:pPr>
+        <w:jc w:val="both"/>
+        <w:rPr>
+          <w:noProof/>
+        </w:rPr>
+      </w:pPr>
+      <w:r>
+        <w:t xml:space="preserve">A mainland police office, the player, arrives on a damp and dull </w:t>
+      </w:r>
+      <w:r>
+        <w:t xml:space="preserve">isolated </w:t>
+      </w:r>
+      <w:r>
+        <w:t xml:space="preserve">Scottish island by boat. </w:t>
+      </w:r>
+      <w:r>
+        <w:t>They dock at a small, very poorly maintained dock, they are only one other boat there. The mainland police officer is</w:t>
+      </w:r>
+      <w:r>
+        <w:t xml:space="preserve"> there to investigate disappearances, they are directed to the old police station to get up to speed on the current investigation. Some officers give some information to the player. </w:t>
+      </w:r>
+      <w:r>
+        <w:t xml:space="preserve">The player gets pictures of the people who disappeared. </w:t>
+      </w:r>
+      <w:r>
+        <w:t>The player is told that the disappearances occur on the other side of the island in an old forest.</w:t>
+      </w:r>
+      <w:r>
+        <w:rPr>
+          <w:noProof/>
+        </w:rPr>
+        <w:t xml:space="preserve"> </w:t>
+      </w:r>
+    </w:p>
+    <w:p>
+      <w:pPr>
+        <w:jc w:val="both"/>
+      </w:pPr>
+      <w:r>
+        <w:rPr>
+          <w:noProof/>
+        </w:rPr>
+        <w:drawing>
+          <wp:anchor distT="0" distB="0" distL="114300" distR="114300" simplePos="0" relativeHeight="251662336" behindDoc="0" locked="0" layoutInCell="1" allowOverlap="1" wp14:anchorId="259C856C" wp14:editId="0C624F60">
+            <wp:simplePos x="0" y="0"/>
+            <wp:positionH relativeFrom="column">
+              <wp:posOffset>4409440</wp:posOffset>
+            </wp:positionH>
+            <wp:positionV relativeFrom="paragraph">
+              <wp:posOffset>1264285</wp:posOffset>
+            </wp:positionV>
+            <wp:extent cx="1701800" cy="2268220"/>
+            <wp:effectExtent l="0" t="0" r="0" b="0"/>
+            <wp:wrapSquare wrapText="bothSides"/>
+            <wp:docPr id="7" name="Picture 7" descr="Under the Mountains | Head First"/>
+            <wp:cNvGraphicFramePr>
+              <a:graphicFrameLocks xmlns:a="http://schemas.openxmlformats.org/drawingml/2006/main" noChangeAspect="1"/>
+            </wp:cNvGraphicFramePr>
+            <a:graphic xmlns:a="http://schemas.openxmlformats.org/drawingml/2006/main">
+              <a:graphicData uri="http://schemas.openxmlformats.org/drawingml/2006/picture">
+                <pic:pic xmlns:pic="http://schemas.openxmlformats.org/drawingml/2006/picture">
+                  <pic:nvPicPr>
+                    <pic:cNvPr id="0" name="Picture 7" descr="Under the Mountains | Head First"/>
+                    <pic:cNvPicPr>
+                      <a:picLocks noChangeAspect="1" noChangeArrowheads="1"/>
+                    </pic:cNvPicPr>
+                  </pic:nvPicPr>
+                  <pic:blipFill>
+                    <a:blip r:embed="rId10" cstate="print">
+                      <a:extLst>
+                        <a:ext uri="{28A0092B-C50C-407E-A947-70E740481C1C}">
+                          <a14:useLocalDpi xmlns:a14="http://schemas.microsoft.com/office/drawing/2010/main" val="0"/>
+                        </a:ext>
+                      </a:extLst>
+                    </a:blip>
+                    <a:srcRect/>
+                    <a:stretch>
+                      <a:fillRect/>
+                    </a:stretch>
+                  </pic:blipFill>
+                  <pic:spPr bwMode="auto">
+                    <a:xfrm>
+                      <a:off x="0" y="0"/>
+                      <a:ext cx="1701800" cy="2268220"/>
+                    </a:xfrm>
+                    <a:prstGeom prst="rect">
+                      <a:avLst/>
+                    </a:prstGeom>
+                    <a:noFill/>
+                    <a:ln>
+                      <a:noFill/>
+                    </a:ln>
+                  </pic:spPr>
+                </pic:pic>
+              </a:graphicData>
+            </a:graphic>
+            <wp14:sizeRelH relativeFrom="margin">
+              <wp14:pctWidth>0</wp14:pctWidth>
+            </wp14:sizeRelH>
+            <wp14:sizeRelV relativeFrom="margin">
+              <wp14:pctHeight>0</wp14:pctHeight>
+            </wp14:sizeRelV>
+          </wp:anchor>
+        </w:drawing>
+      </w:r>
+      <w:r>
+        <w:drawing>
+          <wp:anchor distT="0" distB="0" distL="114300" distR="114300" simplePos="0" relativeHeight="251661312" behindDoc="0" locked="0" layoutInCell="1" allowOverlap="1" wp14:anchorId="2E21D73D" wp14:editId="30EC3C06">
+            <wp:simplePos x="0" y="0"/>
+            <wp:positionH relativeFrom="column">
+              <wp:posOffset>3687445</wp:posOffset>
+            </wp:positionH>
+            <wp:positionV relativeFrom="paragraph">
+              <wp:posOffset>-1641</wp:posOffset>
+            </wp:positionV>
+            <wp:extent cx="2405380" cy="1235710"/>
+            <wp:effectExtent l="0" t="0" r="0" b="2540"/>
+            <wp:wrapSquare wrapText="bothSides"/>
+            <wp:docPr id="6" name="Picture 6"/>
+            <wp:cNvGraphicFramePr>
+              <a:graphicFrameLocks xmlns:a="http://schemas.openxmlformats.org/drawingml/2006/main" noChangeAspect="1"/>
+            </wp:cNvGraphicFramePr>
+            <a:graphic xmlns:a="http://schemas.openxmlformats.org/drawingml/2006/main">
+              <a:graphicData uri="http://schemas.openxmlformats.org/drawingml/2006/picture">
+                <pic:pic xmlns:pic="http://schemas.openxmlformats.org/drawingml/2006/picture">
+                  <pic:nvPicPr>
+                    <pic:cNvPr id="1" name=""/>
+                    <pic:cNvPicPr/>
+                  </pic:nvPicPr>
+                  <pic:blipFill rotWithShape="1">
+                    <a:blip r:embed="rId11" cstate="print">
+                      <a:extLst>
+                        <a:ext uri="{28A0092B-C50C-407E-A947-70E740481C1C}">
+                          <a14:useLocalDpi xmlns:a14="http://schemas.microsoft.com/office/drawing/2010/main" val="0"/>
+                        </a:ext>
+                      </a:extLst>
+                    </a:blip>
+                    <a:srcRect l="4950" t="9321" r="6588" b="14577"/>
+                    <a:stretch/>
+                  </pic:blipFill>
+                  <pic:spPr bwMode="auto">
+                    <a:xfrm>
+                      <a:off x="0" y="0"/>
+                      <a:ext cx="2405380" cy="1235710"/>
+                    </a:xfrm>
+                    <a:prstGeom prst="rect">
+                      <a:avLst/>
+                    </a:prstGeom>
+                    <a:ln>
+                      <a:noFill/>
+                    </a:ln>
+                    <a:extLst>
+                      <a:ext uri="{53640926-AAD7-44D8-BBD7-CCE9431645EC}">
+                        <a14:shadowObscured xmlns:a14="http://schemas.microsoft.com/office/drawing/2010/main"/>
+                      </a:ext>
+                    </a:extLst>
+                  </pic:spPr>
+                </pic:pic>
+              </a:graphicData>
+            </a:graphic>
+            <wp14:sizeRelH relativeFrom="margin">
+              <wp14:pctWidth>0</wp14:pctWidth>
+            </wp14:sizeRelH>
+            <wp14:sizeRelV relativeFrom="margin">
+              <wp14:pctHeight>0</wp14:pctHeight>
+            </wp14:sizeRelV>
+          </wp:anchor>
+        </w:drawing>
+      </w:r>
+      <w:r>
+        <w:t>Player heads to the forest to explore, once inside the forest the player stumbles onto an old, seemingly abandoned cabin. The cabin is locked, the player can knock on the door, but nobody will answer. The player can look through the cabin windows and sees a ladder heading into the ground in the corner of the cabin with a faint light emanating from it. Player searches around the cabin to find items that could open the door, there will be multiple ways to achieve this. For example, an old rusty key, a crowbar, a woodcutter’s axe. The player walks into the cabin and a cutscene shows the floor creaking and suddenly breaking through, the player then falls down a cavern</w:t>
+      </w:r>
+      <w:r>
+        <w:t xml:space="preserve"> and gets knocked out.</w:t>
+      </w:r>
+    </w:p>
+    <w:p>
+      <w:pPr>
+        <w:jc w:val="both"/>
+      </w:pPr>
+      <w:r>
+        <w:t xml:space="preserve">The player awakes to find that </w:t>
+      </w:r>
+      <w:r>
+        <w:t xml:space="preserve">the ladder also </w:t>
+      </w:r>
+      <w:r>
+        <w:t>fell</w:t>
+      </w:r>
+      <w:r>
+        <w:t xml:space="preserve"> with them. There is no way back up.</w:t>
+      </w:r>
+      <w:r>
+        <w:t xml:space="preserve"> The player is in a cave system, the cave walls are covered in strange plants that seem to wiggle and move. </w:t>
+      </w:r>
+      <w:r>
+        <w:t>While moving forward through the caves he encounters a dead male human body. He doesn’t look like any of the people who disappeared. The dead person is holding a strange cube stone-like object. The player picks the object up.</w:t>
+      </w:r>
+      <w:r>
+        <w:t xml:space="preserve"> </w:t>
+      </w:r>
+    </w:p>
+    <w:p>
+      <w:pPr>
+        <w:jc w:val="both"/>
+      </w:pPr>
+      <w:r>
+        <w:drawing>
+          <wp:anchor distT="0" distB="0" distL="114300" distR="114300" simplePos="0" relativeHeight="251665408" behindDoc="0" locked="0" layoutInCell="1" allowOverlap="1" wp14:anchorId="2C3F54F5" wp14:editId="496E0737">
+            <wp:simplePos x="0" y="0"/>
+            <wp:positionH relativeFrom="column">
+              <wp:posOffset>3747794</wp:posOffset>
+            </wp:positionH>
+            <wp:positionV relativeFrom="paragraph">
+              <wp:posOffset>846299</wp:posOffset>
+            </wp:positionV>
+            <wp:extent cx="2207895" cy="1468120"/>
+            <wp:effectExtent l="0" t="0" r="1905" b="0"/>
+            <wp:wrapSquare wrapText="bothSides"/>
+            <wp:docPr id="10" name="Picture 10"/>
+            <wp:cNvGraphicFramePr>
+              <a:graphicFrameLocks xmlns:a="http://schemas.openxmlformats.org/drawingml/2006/main" noChangeAspect="1"/>
+            </wp:cNvGraphicFramePr>
+            <a:graphic xmlns:a="http://schemas.openxmlformats.org/drawingml/2006/main">
+              <a:graphicData uri="http://schemas.openxmlformats.org/drawingml/2006/picture">
+                <pic:pic xmlns:pic="http://schemas.openxmlformats.org/drawingml/2006/picture">
+                  <pic:nvPicPr>
+                    <pic:cNvPr id="1" name=""/>
+                    <pic:cNvPicPr/>
+                  </pic:nvPicPr>
+                  <pic:blipFill>
+                    <a:blip r:embed="rId12" cstate="print">
+                      <a:extLst>
+                        <a:ext uri="{28A0092B-C50C-407E-A947-70E740481C1C}">
+                          <a14:useLocalDpi xmlns:a14="http://schemas.microsoft.com/office/drawing/2010/main" val="0"/>
+                        </a:ext>
+                      </a:extLst>
+                    </a:blip>
+                    <a:stretch>
+                      <a:fillRect/>
+                    </a:stretch>
+                  </pic:blipFill>
+                  <pic:spPr>
+                    <a:xfrm>
+                      <a:off x="0" y="0"/>
+                      <a:ext cx="2207895" cy="1468120"/>
+                    </a:xfrm>
+                    <a:prstGeom prst="rect">
+                      <a:avLst/>
+                    </a:prstGeom>
+                  </pic:spPr>
+                </pic:pic>
+              </a:graphicData>
+            </a:graphic>
+            <wp14:sizeRelH relativeFrom="margin">
+              <wp14:pctWidth>0</wp14:pctWidth>
+            </wp14:sizeRelH>
+            <wp14:sizeRelV relativeFrom="margin">
+              <wp14:pctHeight>0</wp14:pctHeight>
+            </wp14:sizeRelV>
+          </wp:anchor>
+        </w:drawing>
+      </w:r>
+      <w:r>
+        <w:t>At the end of the cave system the player finds a large circular stone structure. In front of this structure is a plinth with a cube shaped hole in the top. The player makes puts the strange object into the plinth and it locks. The stone structure rotates (</w:t>
+      </w:r>
+      <w:proofErr w:type="gramStart"/>
+      <w:r>
+        <w:t>similar to</w:t>
+      </w:r>
+      <w:proofErr w:type="gramEnd"/>
+      <w:r>
+        <w:t xml:space="preserve"> a stargate) and locks in place, once this has been completed, a portal in the centre of the structure opens. The player walks through. </w:t>
+      </w:r>
+    </w:p>
+    <w:p>
+      <w:pPr>
+        <w:jc w:val="both"/>
+      </w:pPr>
+      <w:r>
+        <w:t xml:space="preserve">The player emerges onto an alien world that almost mirrors the real one. The physics and gravity </w:t>
+      </w:r>
+      <w:r>
+        <w:t>are</w:t>
+      </w:r>
+      <w:r>
+        <w:t xml:space="preserve"> different now,</w:t>
+      </w:r>
+      <w:r>
+        <w:t xml:space="preserve"> the player can do higher jumps and is </w:t>
+      </w:r>
+      <w:r>
+        <w:t>“floatier”</w:t>
+      </w:r>
+      <w:r>
+        <w:t xml:space="preserve">. </w:t>
+      </w:r>
+      <w:r>
+        <w:t xml:space="preserve">The player must complete some platforming challenges to reach the top of the cave, on the way up, the player missteps and a large boulder falls from a significant height. A large growl can be heard from a distant monster. </w:t>
+      </w:r>
+      <w:r>
+        <w:br/>
+      </w:r>
+    </w:p>
+    <w:p>
+      <w:pPr>
+        <w:jc w:val="both"/>
+      </w:pPr>
+      <w:r>
+        <w:rPr>
+          <w:noProof/>
+        </w:rPr>
+        <w:lastRenderedPageBreak/>
+        <w:drawing>
+          <wp:anchor distT="0" distB="0" distL="114300" distR="114300" simplePos="0" relativeHeight="251664384" behindDoc="0" locked="0" layoutInCell="1" allowOverlap="1" wp14:anchorId="2239D064" wp14:editId="1E75C657">
+            <wp:simplePos x="0" y="0"/>
+            <wp:positionH relativeFrom="column">
+              <wp:posOffset>-73660</wp:posOffset>
+            </wp:positionH>
+            <wp:positionV relativeFrom="paragraph">
+              <wp:posOffset>0</wp:posOffset>
+            </wp:positionV>
+            <wp:extent cx="1086485" cy="1630045"/>
+            <wp:effectExtent l="0" t="0" r="0" b="8255"/>
+            <wp:wrapSquare wrapText="bothSides"/>
+            <wp:docPr id="9" name="Picture 9" descr="Lovecraftian Forest | Catania - Sicily (Italy) | Sylvain ..."/>
+            <wp:cNvGraphicFramePr>
+              <a:graphicFrameLocks xmlns:a="http://schemas.openxmlformats.org/drawingml/2006/main" noChangeAspect="1"/>
+            </wp:cNvGraphicFramePr>
+            <a:graphic xmlns:a="http://schemas.openxmlformats.org/drawingml/2006/main">
+              <a:graphicData uri="http://schemas.openxmlformats.org/drawingml/2006/picture">
+                <pic:pic xmlns:pic="http://schemas.openxmlformats.org/drawingml/2006/picture">
+                  <pic:nvPicPr>
+                    <pic:cNvPr id="0" name="Picture 11" descr="Lovecraftian Forest | Catania - Sicily (Italy) | Sylvain ..."/>
+                    <pic:cNvPicPr>
+                      <a:picLocks noChangeAspect="1" noChangeArrowheads="1"/>
+                    </pic:cNvPicPr>
+                  </pic:nvPicPr>
+                  <pic:blipFill>
+                    <a:blip r:embed="rId13" cstate="print">
+                      <a:extLst>
+                        <a:ext uri="{28A0092B-C50C-407E-A947-70E740481C1C}">
+                          <a14:useLocalDpi xmlns:a14="http://schemas.microsoft.com/office/drawing/2010/main" val="0"/>
+                        </a:ext>
+                      </a:extLst>
+                    </a:blip>
+                    <a:srcRect/>
+                    <a:stretch>
+                      <a:fillRect/>
+                    </a:stretch>
+                  </pic:blipFill>
+                  <pic:spPr bwMode="auto">
+                    <a:xfrm>
+                      <a:off x="0" y="0"/>
+                      <a:ext cx="1086485" cy="1630045"/>
+                    </a:xfrm>
+                    <a:prstGeom prst="rect">
+                      <a:avLst/>
+                    </a:prstGeom>
+                    <a:noFill/>
+                    <a:ln>
+                      <a:noFill/>
+                    </a:ln>
+                  </pic:spPr>
+                </pic:pic>
+              </a:graphicData>
+            </a:graphic>
+            <wp14:sizeRelH relativeFrom="margin">
+              <wp14:pctWidth>0</wp14:pctWidth>
+            </wp14:sizeRelH>
+            <wp14:sizeRelV relativeFrom="margin">
+              <wp14:pctHeight>0</wp14:pctHeight>
+            </wp14:sizeRelV>
+          </wp:anchor>
+        </w:drawing>
+      </w:r>
+      <w:r>
+        <w:t>The player must race back to the village</w:t>
+      </w:r>
+      <w:r>
+        <w:t>,</w:t>
+      </w:r>
+      <w:r>
+        <w:t xml:space="preserve"> </w:t>
+      </w:r>
+      <w:r>
+        <w:t xml:space="preserve">through the strange forest, </w:t>
+      </w:r>
+      <w:r>
+        <w:t>while the world falls apart and before the monster can reach them.</w:t>
+      </w:r>
+      <w:r>
+        <w:t xml:space="preserve"> The sky and sun will get </w:t>
+      </w:r>
+      <w:r>
+        <w:t>redder</w:t>
+      </w:r>
+      <w:r>
+        <w:t xml:space="preserve"> as time goes on to indicate the lack of time remaining. </w:t>
+      </w:r>
+    </w:p>
+    <w:p>
+      <w:pPr>
+        <w:jc w:val="both"/>
+        <w:rPr>
+          <w:noProof/>
+        </w:rPr>
+      </w:pPr>
+      <w:r>
+        <w:t>If the player makes it to the village, they will enter another portal and be sent to the village in the “real” world and a victory cutscene will play out.</w:t>
+      </w:r>
+      <w:r>
+        <w:t xml:space="preserve"> </w:t>
+      </w:r>
+      <w:r>
+        <w:t xml:space="preserve">If the player doesn’t make it to the village portal, </w:t>
+      </w:r>
+      <w:r>
+        <w:t>they will be grabbed by the monster and taken into the air. This will show how large the monster truly is. The eyes of the monster will open and focus on the player, and it will let out a loud growl before the level ends.</w:t>
+      </w:r>
+      <w:r>
+        <w:rPr>
+          <w:noProof/>
+        </w:rPr>
+        <w:t xml:space="preserve"> </w:t>
+      </w:r>
+    </w:p>
+    <w:p>
+      <w:pPr>
+        <w:pStyle w:val="Heading2"/>
+      </w:pPr>
+      <w:bookmarkStart w:id="4" w:name="_Toc58346120"/>
+      <w:r>
+        <w:t>Objective Summary</w:t>
+      </w:r>
+      <w:bookmarkEnd w:id="4"/>
+    </w:p>
+    <w:p>
+      <w:pPr>
+        <w:pStyle w:val="ListParagraph"/>
+        <w:numPr>
+          <w:ilvl w:val="0"/>
+          <w:numId w:val="1"/>
+        </w:numPr>
+      </w:pPr>
+      <w:r>
+        <w:t>Try to find missing persons by exploring forest</w:t>
+      </w:r>
+    </w:p>
+    <w:p>
+      <w:pPr>
+        <w:pStyle w:val="ListParagraph"/>
+        <w:numPr>
+          <w:ilvl w:val="0"/>
+          <w:numId w:val="1"/>
+        </w:numPr>
+      </w:pPr>
+      <w:r>
+        <w:t>Get inside the old cabin</w:t>
+      </w:r>
+    </w:p>
+    <w:p>
+      <w:pPr>
+        <w:pStyle w:val="ListParagraph"/>
+        <w:numPr>
+          <w:ilvl w:val="0"/>
+          <w:numId w:val="1"/>
+        </w:numPr>
+      </w:pPr>
+      <w:r>
+        <w:t>Escape the caves</w:t>
+      </w:r>
+    </w:p>
+    <w:p>
+      <w:pPr>
+        <w:pStyle w:val="ListParagraph"/>
+        <w:numPr>
+          <w:ilvl w:val="0"/>
+          <w:numId w:val="1"/>
+        </w:numPr>
+      </w:pPr>
+      <w:r>
+        <w:t>Open the portal to the “other side”</w:t>
+      </w:r>
+    </w:p>
+    <w:p>
+      <w:pPr>
+        <w:pStyle w:val="ListParagraph"/>
+        <w:numPr>
+          <w:ilvl w:val="0"/>
+          <w:numId w:val="1"/>
+        </w:numPr>
+      </w:pPr>
+      <w:r>
+        <w:t>Escape the “other side” before time runs out</w:t>
+      </w:r>
+    </w:p>
+    <w:p>
+      <w:pPr>
+        <w:pStyle w:val="Heading2"/>
+      </w:pPr>
+      <w:bookmarkStart w:id="5" w:name="_Toc58346121"/>
+      <w:r>
+        <w:t>Location</w:t>
+      </w:r>
+      <w:bookmarkEnd w:id="5"/>
+    </w:p>
+    <w:p>
+      <w:pPr>
+        <w:pStyle w:val="ListParagraph"/>
+        <w:numPr>
+          <w:ilvl w:val="0"/>
+          <w:numId w:val="2"/>
+        </w:numPr>
+      </w:pPr>
+      <w:r>
+        <w:t>Isolated Scottish island – Small village, with some unfriendly people</w:t>
+      </w:r>
+    </w:p>
+    <w:p>
+      <w:pPr>
+        <w:pStyle w:val="ListParagraph"/>
+        <w:numPr>
+          <w:ilvl w:val="0"/>
+          <w:numId w:val="2"/>
+        </w:numPr>
+      </w:pPr>
+      <w:r>
+        <w:t>Dull, overgrown forest – This forest holds the old cabin the player must break into</w:t>
+      </w:r>
+    </w:p>
+    <w:p>
+      <w:pPr>
+        <w:pStyle w:val="ListParagraph"/>
+        <w:numPr>
+          <w:ilvl w:val="0"/>
+          <w:numId w:val="2"/>
+        </w:numPr>
+      </w:pPr>
+      <w:r>
+        <w:t>The caves – Claustrophobic caves with seemingly no escape</w:t>
+      </w:r>
+    </w:p>
+    <w:p>
+      <w:pPr>
+        <w:pStyle w:val="ListParagraph"/>
+        <w:numPr>
+          <w:ilvl w:val="0"/>
+          <w:numId w:val="2"/>
+        </w:numPr>
+      </w:pPr>
+      <w:r>
+        <w:t>The “Other Side” – A strange place almost mirroring the real world, odd plants and wildlife. Something seems off, the sky is darker and is home to the monster.</w:t>
+      </w:r>
+    </w:p>
+    <w:p>
+      <w:pPr>
+        <w:pStyle w:val="Heading2"/>
+      </w:pPr>
+      <w:bookmarkStart w:id="6" w:name="_Toc58346122"/>
+      <w:r>
+        <w:t>Metrics</w:t>
+      </w:r>
+      <w:bookmarkEnd w:id="6"/>
+    </w:p>
+    <w:p>
+      <w:pPr>
+        <w:pStyle w:val="ListParagraph"/>
+        <w:numPr>
+          <w:ilvl w:val="0"/>
+          <w:numId w:val="3"/>
+        </w:numPr>
+      </w:pPr>
+      <w:r>
+        <w:t xml:space="preserve">Timing – The player has at least three and maximum of four minutes from starting the level to escape. </w:t>
+      </w:r>
+    </w:p>
+    <w:p>
+      <w:pPr>
+        <w:pStyle w:val="ListParagraph"/>
+        <w:numPr>
+          <w:ilvl w:val="0"/>
+          <w:numId w:val="3"/>
+        </w:numPr>
+      </w:pPr>
+      <w:r>
+        <w:t>Visual Themes:</w:t>
+      </w:r>
+    </w:p>
+    <w:p>
+      <w:pPr>
+        <w:pStyle w:val="ListParagraph"/>
+        <w:numPr>
+          <w:ilvl w:val="1"/>
+          <w:numId w:val="3"/>
+        </w:numPr>
+      </w:pPr>
+      <w:r>
+        <w:t>Old and p</w:t>
+      </w:r>
+      <w:r>
+        <w:t>oorly</w:t>
+      </w:r>
+      <w:r>
+        <w:t xml:space="preserve"> maintained buildings and docks</w:t>
+      </w:r>
+    </w:p>
+    <w:p>
+      <w:pPr>
+        <w:pStyle w:val="ListParagraph"/>
+        <w:numPr>
+          <w:ilvl w:val="1"/>
+          <w:numId w:val="3"/>
+        </w:numPr>
+      </w:pPr>
+      <w:r>
+        <w:t>Overgrown forest</w:t>
+      </w:r>
+    </w:p>
+    <w:p>
+      <w:pPr>
+        <w:pStyle w:val="ListParagraph"/>
+        <w:numPr>
+          <w:ilvl w:val="1"/>
+          <w:numId w:val="3"/>
+        </w:numPr>
+      </w:pPr>
+      <w:r>
+        <w:t>Claustrophobic caves</w:t>
+      </w:r>
+    </w:p>
+    <w:p>
+      <w:pPr>
+        <w:pStyle w:val="ListParagraph"/>
+        <w:numPr>
+          <w:ilvl w:val="1"/>
+          <w:numId w:val="3"/>
+        </w:numPr>
+      </w:pPr>
+      <w:r>
+        <w:t>Strange alien world – The “Other Side”</w:t>
+      </w:r>
+    </w:p>
+    <w:p>
+      <w:pPr>
+        <w:pStyle w:val="Heading2"/>
+      </w:pPr>
+      <w:bookmarkStart w:id="7" w:name="_Toc58346123"/>
+      <w:r>
+        <w:t>Level Atmosphere &amp; Mood</w:t>
+      </w:r>
+      <w:bookmarkEnd w:id="7"/>
+    </w:p>
+    <w:p>
+      <w:r>
+        <w:t>It’s a dark and dull winter afternoon on the island, it’s just been raining so the pavement is wet, and the soil is very muddy and sludgy. The sky is very cloudy indicating it could rain again very soon. The trees are dripping water and the forest is very damp.</w:t>
+      </w:r>
+    </w:p>
+    <w:p>
+      <w:pPr>
+        <w:rPr>
+          <w:rFonts w:eastAsiaTheme="majorEastAsia" w:cstheme="majorBidi"/>
+          <w:b/>
+          <w:color w:val="2F5496" w:themeColor="accent1" w:themeShade="BF"/>
+          <w:sz w:val="36"/>
+          <w:szCs w:val="32"/>
+        </w:rPr>
+      </w:pPr>
+      <w:r>
+        <w:br w:type="page"/>
+      </w:r>
+      <w:bookmarkStart w:id="8" w:name="_GoBack"/>
+      <w:bookmarkEnd w:id="8"/>
+    </w:p>
+    <w:p>
+      <w:pPr>
+        <w:pStyle w:val="Heading1"/>
+      </w:pPr>
+      <w:bookmarkStart w:id="9" w:name="_Toc58346124"/>
+      <w:r>
+        <w:lastRenderedPageBreak/>
+        <w:t xml:space="preserve">High-Level </w:t>
+      </w:r>
+      <w:r>
+        <w:t xml:space="preserve">Design </w:t>
+      </w:r>
+      <w:r>
+        <w:t>Devices</w:t>
+      </w:r>
+      <w:bookmarkEnd w:id="9"/>
+    </w:p>
+    <w:p>
+      <w:pPr>
+        <w:pStyle w:val="Heading2"/>
+      </w:pPr>
+      <w:bookmarkStart w:id="10" w:name="_Toc58346125"/>
+      <w:r>
+        <w:rPr>
+          <w:noProof/>
+        </w:rPr>
+        <mc:AlternateContent>
+          <mc:Choice Requires="wpg">
+            <w:drawing>
+              <wp:anchor distT="0" distB="0" distL="114300" distR="114300" simplePos="0" relativeHeight="251669504" behindDoc="0" locked="0" layoutInCell="1" allowOverlap="1" wp14:anchorId="3D1A7A37" wp14:editId="17C992F2">
+                <wp:simplePos x="0" y="0"/>
+                <wp:positionH relativeFrom="column">
+                  <wp:posOffset>2738120</wp:posOffset>
+                </wp:positionH>
+                <wp:positionV relativeFrom="paragraph">
+                  <wp:posOffset>169809</wp:posOffset>
+                </wp:positionV>
+                <wp:extent cx="3338195" cy="3470910"/>
+                <wp:effectExtent l="0" t="0" r="0" b="0"/>
+                <wp:wrapSquare wrapText="bothSides"/>
+                <wp:docPr id="14" name="Group 14"/>
+                <wp:cNvGraphicFramePr/>
+                <a:graphic xmlns:a="http://schemas.openxmlformats.org/drawingml/2006/main">
+                  <a:graphicData uri="http://schemas.microsoft.com/office/word/2010/wordprocessingGroup">
+                    <wpg:wgp>
+                      <wpg:cNvGrpSpPr/>
+                      <wpg:grpSpPr>
+                        <a:xfrm>
+                          <a:off x="0" y="0"/>
+                          <a:ext cx="3338195" cy="3470910"/>
+                          <a:chOff x="0" y="0"/>
+                          <a:chExt cx="5400040" cy="5615449"/>
+                        </a:xfrm>
+                      </wpg:grpSpPr>
+                      <pic:pic xmlns:pic="http://schemas.openxmlformats.org/drawingml/2006/picture">
+                        <pic:nvPicPr>
+                          <pic:cNvPr id="12" name="Picture 12"/>
+                          <pic:cNvPicPr>
+                            <a:picLocks noChangeAspect="1"/>
+                          </pic:cNvPicPr>
+                        </pic:nvPicPr>
+                        <pic:blipFill>
+                          <a:blip r:embed="rId14" cstate="print">
+                            <a:extLst>
+                              <a:ext uri="{28A0092B-C50C-407E-A947-70E740481C1C}">
+                                <a14:useLocalDpi xmlns:a14="http://schemas.microsoft.com/office/drawing/2010/main" val="0"/>
+                              </a:ext>
+                            </a:extLst>
+                          </a:blip>
+                          <a:srcRect/>
+                          <a:stretch>
+                            <a:fillRect/>
+                          </a:stretch>
+                        </pic:blipFill>
+                        <pic:spPr bwMode="auto">
+                          <a:xfrm>
+                            <a:off x="0" y="0"/>
+                            <a:ext cx="5400040" cy="5400040"/>
+                          </a:xfrm>
+                          <a:prstGeom prst="rect">
+                            <a:avLst/>
+                          </a:prstGeom>
+                          <a:noFill/>
+                          <a:ln>
+                            <a:noFill/>
+                          </a:ln>
+                        </pic:spPr>
+                      </pic:pic>
+                      <wps:wsp>
+                        <wps:cNvPr id="13" name="Text Box 13"/>
+                        <wps:cNvSpPr txBox="1"/>
+                        <wps:spPr>
+                          <a:xfrm>
+                            <a:off x="0" y="5357004"/>
+                            <a:ext cx="5400040" cy="258445"/>
+                          </a:xfrm>
+                          <a:prstGeom prst="rect">
+                            <a:avLst/>
+                          </a:prstGeom>
+                          <a:solidFill>
+                            <a:prstClr val="white"/>
+                          </a:solidFill>
+                          <a:ln>
+                            <a:noFill/>
+                          </a:ln>
+                        </wps:spPr>
+                        <wps:txbx>
+                          <w:txbxContent>
+                            <w:p>
+                              <w:pPr>
+                                <w:pStyle w:val="Caption"/>
+                                <w:jc w:val="center"/>
+                                <w:rPr>
+                                  <w:noProof/>
+                                </w:rPr>
+                              </w:pPr>
+                              <w:r>
+                                <w:t xml:space="preserve">Figure </w:t>
+                              </w:r>
+                              <w:fldSimple w:instr=" SEQ Figure \* ARABIC ">
+                                <w:r>
+                                  <w:rPr>
+                                    <w:noProof/>
+                                  </w:rPr>
+                                  <w:t>1</w:t>
+                                </w:r>
+                              </w:fldSimple>
+                              <w:r>
+                                <w:t xml:space="preserve"> - Player Activities</w:t>
+                              </w:r>
+                            </w:p>
+                          </w:txbxContent>
+                        </wps:txbx>
+                        <wps:bodyPr rot="0" spcFirstLastPara="0" vertOverflow="overflow" horzOverflow="overflow" vert="horz" wrap="square" lIns="0" tIns="0" rIns="0" bIns="0" numCol="1" spcCol="0" rtlCol="0" fromWordArt="0" anchor="t" anchorCtr="0" forceAA="0" compatLnSpc="1">
+                          <a:prstTxWarp prst="textNoShape">
+                            <a:avLst/>
+                          </a:prstTxWarp>
+                          <a:noAutofit/>
+                        </wps:bodyPr>
+                      </wps:wsp>
+                    </wpg:wgp>
+                  </a:graphicData>
+                </a:graphic>
+                <wp14:sizeRelH relativeFrom="margin">
+                  <wp14:pctWidth>0</wp14:pctWidth>
+                </wp14:sizeRelH>
+                <wp14:sizeRelV relativeFrom="margin">
+                  <wp14:pctHeight>0</wp14:pctHeight>
+                </wp14:sizeRelV>
+              </wp:anchor>
+            </w:drawing>
+          </mc:Choice>
+          <mc:Fallback>
+            <w:pict>
+              <v:group w14:anchorId="3D1A7A37" id="Group 14" o:spid="_x0000_s1027" style="position:absolute;margin-left:215.6pt;margin-top:13.35pt;width:262.85pt;height:273.3pt;z-index:251669504;mso-width-relative:margin;mso-height-relative:margin" coordsize="54000,56154" o:gfxdata="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">
+                <v:shapetype id="_x0000_t75" coordsize="21600,21600" o:spt="75" o:preferrelative="t" path="m@4@5l@4@11@9@11@9@5xe" filled="f" stroked="f">
+                  <v:stroke joinstyle="miter"/>
+                  <v:formulas>
+                    <v:f eqn="if lineDrawn pixelLineWidth 0"/>
+                    <v:f eqn="sum @0 1 0"/>
+                    <v:f eqn="sum 0 0 @1"/>
+                    <v:f eqn="prod @2 1 2"/>
+                    <v:f eqn="prod @3 21600 pixelWidth"/>
+                    <v:f eqn="prod @3 21600 pixelHeight"/>
+                    <v:f eqn="sum @0 0 1"/>
+                    <v:f eqn="prod @6 1 2"/>
+                    <v:f eqn="prod @7 21600 pixelWidth"/>
+                    <v:f eqn="sum @8 21600 0"/>
+                    <v:f eqn="prod @7 21600 pixelHeight"/>
+                    <v:f eqn="sum @10 21600 0"/>
+                  </v:formulas>
+                  <v:path o:extrusionok="f" gradientshapeok="t" o:connecttype="rect"/>
+                  <o:lock v:ext="edit" aspectratio="t"/>
+                </v:shapetype>
+                <v:shape id="Picture 12" o:spid="_x0000_s1028" type="#_x0000_t75" style="position:absolute;width:54000;height:54000;visibility:visible;mso-wrap-style:square" o:gfxdata="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">
+                  <v:imagedata r:id="rId15" o:title=""/>
+                </v:shape>
+                <v:shape id="Text Box 13" o:spid="_x0000_s1029" type="#_x0000_t202" style="position:absolute;top:53570;width:54000;height:2584;visibility:visible;mso-wrap-style:square;v-text-anchor:top" o:gfxdata="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" stroked="f">
+                  <v:textbox inset="0,0,0,0">
+                    <w:txbxContent>
+                      <w:p>
+                        <w:pPr>
+                          <w:pStyle w:val="Caption"/>
+                          <w:jc w:val="center"/>
+                          <w:rPr>
+                            <w:noProof/>
+                          </w:rPr>
+                        </w:pPr>
+                        <w:r>
+                          <w:t xml:space="preserve">Figure </w:t>
+                        </w:r>
+                        <w:fldSimple w:instr=" SEQ Figure \* ARABIC ">
+                          <w:r>
+                            <w:rPr>
+                              <w:noProof/>
+                            </w:rPr>
+                            <w:t>1</w:t>
+                          </w:r>
+                        </w:fldSimple>
+                        <w:r>
+                          <w:t xml:space="preserve"> - Player Activities</w:t>
+                        </w:r>
+                      </w:p>
+                    </w:txbxContent>
+                  </v:textbox>
+                </v:shape>
+                <w10:wrap type="square"/>
+              </v:group>
+            </w:pict>
+          </mc:Fallback>
+        </mc:AlternateContent>
+      </w:r>
+      <w:r>
+        <w:t>Player Activities</w:t>
+      </w:r>
+      <w:bookmarkEnd w:id="10"/>
+      <w:r>
+        <w:t xml:space="preserve"> &amp; Actions</w:t>
+      </w:r>
+    </w:p>
+    <w:p>
+      <w:pPr>
+        <w:jc w:val="both"/>
+      </w:pPr>
+      <w:r>
+        <w:t>The player is capable of multiple different actions throughout the level. The onion diagram shown in figure 1 shows the different levels of importance each action represents and how each action depends on the previous.</w:t>
+      </w:r>
+    </w:p>
+    <w:p>
+      <w:pPr>
+        <w:pStyle w:val="Heading2"/>
+      </w:pPr>
+      <w:bookmarkStart w:id="11" w:name="_Toc58346126"/>
+      <w:r>
+        <w:t>Rhetoric</w:t>
+      </w:r>
+      <w:bookmarkEnd w:id="11"/>
+    </w:p>
+    <w:p>
+      <w:r>
+        <w:t>// TODO – Does the level have a meaning, a subtext or are you trying to show something or change people</w:t>
+      </w:r>
+    </w:p>
+    <w:p>
+      <w:pPr>
+        <w:pStyle w:val="Heading2"/>
+      </w:pPr>
+      <w:bookmarkStart w:id="12" w:name="_Toc58346127"/>
+      <w:r>
+        <w:t>Sieve</w:t>
+      </w:r>
+      <w:bookmarkEnd w:id="12"/>
+    </w:p>
+    <w:p>
+      <w:r>
+        <w:t>Below are a set of rules the level must follow. If the level does not follow all these rules, it must be discarded. This is for the level to follow the same narrative and feel as if it belongs with the other levels and with different sections of the level itself.</w:t>
+      </w:r>
+    </w:p>
+    <w:p/>
     <w:sectPr>
-      <w:headerReference w:type="default" r:id="rId7"/>
-      <w:footerReference w:type="default" r:id="rId8"/>
+      <w:headerReference w:type="default" r:id="rId16"/>
+      <w:footerReference w:type="default" r:id="rId17"/>
       <w:pgSz w:w="11906" w:h="16838"/>
-      <w:pgMar w:top="1440" w:right="1440" w:bottom="1440" w:left="1440" w:header="708" w:footer="708" w:gutter="0"/>
+      <w:pgMar w:top="1440" w:right="1133" w:bottom="1440" w:left="1134" w:header="708" w:footer="708" w:gutter="0"/>
       <w:pgNumType w:start="0"/>
       <w:cols w:space="708"/>
       <w:titlePg/>
@@ -733,6 +2819,359 @@
     </w:r>
   </w:p>
 </w:hdr>
+</file>
+
+<file path=word/numbering.xml><?xml version="1.0" encoding="utf-8"?>
+<w:numbering xmlns:wpc="http://schemas.microsoft.com/office/word/2010/wordprocessingCanvas" xmlns:cx="http://schemas.microsoft.com/office/drawing/2014/chartex" xmlns:cx1="http://schemas.microsoft.com/office/drawing/2015/9/8/chartex" xmlns:cx2="http://schemas.microsoft.com/office/drawing/2015/10/21/chartex" xmlns:cx3="http://schemas.microsoft.com/office/drawing/2016/5/9/chartex" xmlns:cx4="http://schemas.microsoft.com/office/drawing/2016/5/10/chartex" xmlns:cx5="http://schemas.microsoft.com/office/drawing/2016/5/11/chartex" xmlns:cx6="http://schemas.microsoft.com/office/drawing/2016/5/12/chartex" xmlns:cx7="http://schemas.microsoft.com/office/drawing/2016/5/13/chartex" xmlns:cx8="http://schemas.microsoft.com/office/drawing/2016/5/14/chartex" xmlns:mc="http://schemas.openxmlformats.org/markup-compatibility/2006" xmlns:aink="http://schemas.microsoft.com/office/drawing/2016/ink" xmlns:am3d="http://schemas.microsoft.com/office/drawing/2017/model3d" xmlns:o="urn:schemas-microsoft-com:office:office" xmlns:r="http://schemas.openxmlformats.org/officeDocument/2006/relationships" xmlns:m="http://schemas.openxmlformats.org/officeDocument/2006/math" xmlns:v="urn:schemas-microsoft-com:vml" xmlns:wp14="http://schemas.microsoft.com/office/word/2010/wordprocessingDrawing" xmlns:wp="http://schemas.openxmlformats.org/drawingml/2006/wordprocessingDrawing" xmlns:w10="urn:schemas-microsoft-com:office:word" xmlns:w="http://schemas.openxmlformats.org/wordprocessingml/2006/main" xmlns:w14="http://schemas.microsoft.com/office/word/2010/wordml" xmlns:w15="http://schemas.microsoft.com/office/word/2012/wordml" xmlns:w16cid="http://schemas.microsoft.com/office/word/2016/wordml/cid" xmlns:w16se="http://schemas.microsoft.com/office/word/2015/wordml/symex" xmlns:wpg="http://schemas.microsoft.com/office/word/2010/wordprocessingGroup" xmlns:wpi="http://schemas.microsoft.com/office/word/2010/wordprocessingInk" xmlns:wne="http://schemas.microsoft.com/office/word/2006/wordml" xmlns:wps="http://schemas.microsoft.com/office/word/2010/wordprocessingShape" mc:Ignorable="w14 w15 w16se w16cid wp14">
+  <w:abstractNum w:abstractNumId="0" w15:restartNumberingAfterBreak="0">
+    <w:nsid w:val="3C6B1287"/>
+    <w:multiLevelType w:val="hybridMultilevel"/>
+    <w:tmpl w:val="F6FA6DB6"/>
+    <w:lvl w:ilvl="0" w:tplc="08090001">
+      <w:start w:val="1"/>
+      <w:numFmt w:val="bullet"/>
+      <w:lvlText w:val=""/>
+      <w:lvlJc w:val="left"/>
+      <w:pPr>
+        <w:ind w:left="720" w:hanging="360"/>
+      </w:pPr>
+      <w:rPr>
+        <w:rFonts w:ascii="Symbol" w:hAnsi="Symbol" w:hint="default"/>
+      </w:rPr>
+    </w:lvl>
+    <w:lvl w:ilvl="1" w:tplc="08090003">
+      <w:start w:val="1"/>
+      <w:numFmt w:val="bullet"/>
+      <w:lvlText w:val="o"/>
+      <w:lvlJc w:val="left"/>
+      <w:pPr>
+        <w:ind w:left="1440" w:hanging="360"/>
+      </w:pPr>
+      <w:rPr>
+        <w:rFonts w:ascii="Courier New" w:hAnsi="Courier New" w:cs="Courier New" w:hint="default"/>
+      </w:rPr>
+    </w:lvl>
+    <w:lvl w:ilvl="2" w:tplc="08090005" w:tentative="1">
+      <w:start w:val="1"/>
+      <w:numFmt w:val="bullet"/>
+      <w:lvlText w:val=""/>
+      <w:lvlJc w:val="left"/>
+      <w:pPr>
+        <w:ind w:left="2160" w:hanging="360"/>
+      </w:pPr>
+      <w:rPr>
+        <w:rFonts w:ascii="Wingdings" w:hAnsi="Wingdings" w:hint="default"/>
+      </w:rPr>
+    </w:lvl>
+    <w:lvl w:ilvl="3" w:tplc="08090001" w:tentative="1">
+      <w:start w:val="1"/>
+      <w:numFmt w:val="bullet"/>
+      <w:lvlText w:val=""/>
+      <w:lvlJc w:val="left"/>
+      <w:pPr>
+        <w:ind w:left="2880" w:hanging="360"/>
+      </w:pPr>
+      <w:rPr>
+        <w:rFonts w:ascii="Symbol" w:hAnsi="Symbol" w:hint="default"/>
+      </w:rPr>
+    </w:lvl>
+    <w:lvl w:ilvl="4" w:tplc="08090003" w:tentative="1">
+      <w:start w:val="1"/>
+      <w:numFmt w:val="bullet"/>
+      <w:lvlText w:val="o"/>
+      <w:lvlJc w:val="left"/>
+      <w:pPr>
+        <w:ind w:left="3600" w:hanging="360"/>
+      </w:pPr>
+      <w:rPr>
+        <w:rFonts w:ascii="Courier New" w:hAnsi="Courier New" w:cs="Courier New" w:hint="default"/>
+      </w:rPr>
+    </w:lvl>
+    <w:lvl w:ilvl="5" w:tplc="08090005" w:tentative="1">
+      <w:start w:val="1"/>
+      <w:numFmt w:val="bullet"/>
+      <w:lvlText w:val=""/>
+      <w:lvlJc w:val="left"/>
+      <w:pPr>
+        <w:ind w:left="4320" w:hanging="360"/>
+      </w:pPr>
+      <w:rPr>
+        <w:rFonts w:ascii="Wingdings" w:hAnsi="Wingdings" w:hint="default"/>
+      </w:rPr>
+    </w:lvl>
+    <w:lvl w:ilvl="6" w:tplc="08090001" w:tentative="1">
+      <w:start w:val="1"/>
+      <w:numFmt w:val="bullet"/>
+      <w:lvlText w:val=""/>
+      <w:lvlJc w:val="left"/>
+      <w:pPr>
+        <w:ind w:left="5040" w:hanging="360"/>
+      </w:pPr>
+      <w:rPr>
+        <w:rFonts w:ascii="Symbol" w:hAnsi="Symbol" w:hint="default"/>
+      </w:rPr>
+    </w:lvl>
+    <w:lvl w:ilvl="7" w:tplc="08090003" w:tentative="1">
+      <w:start w:val="1"/>
+      <w:numFmt w:val="bullet"/>
+      <w:lvlText w:val="o"/>
+      <w:lvlJc w:val="left"/>
+      <w:pPr>
+        <w:ind w:left="5760" w:hanging="360"/>
+      </w:pPr>
+      <w:rPr>
+        <w:rFonts w:ascii="Courier New" w:hAnsi="Courier New" w:cs="Courier New" w:hint="default"/>
+      </w:rPr>
+    </w:lvl>
+    <w:lvl w:ilvl="8" w:tplc="08090005" w:tentative="1">
+      <w:start w:val="1"/>
+      <w:numFmt w:val="bullet"/>
+      <w:lvlText w:val=""/>
+      <w:lvlJc w:val="left"/>
+      <w:pPr>
+        <w:ind w:left="6480" w:hanging="360"/>
+      </w:pPr>
+      <w:rPr>
+        <w:rFonts w:ascii="Wingdings" w:hAnsi="Wingdings" w:hint="default"/>
+      </w:rPr>
+    </w:lvl>
+  </w:abstractNum>
+  <w:abstractNum w:abstractNumId="1" w15:restartNumberingAfterBreak="0">
+    <w:nsid w:val="5D36220B"/>
+    <w:multiLevelType w:val="hybridMultilevel"/>
+    <w:tmpl w:val="57803D9C"/>
+    <w:lvl w:ilvl="0" w:tplc="08090001">
+      <w:start w:val="1"/>
+      <w:numFmt w:val="bullet"/>
+      <w:lvlText w:val=""/>
+      <w:lvlJc w:val="left"/>
+      <w:pPr>
+        <w:ind w:left="720" w:hanging="360"/>
+      </w:pPr>
+      <w:rPr>
+        <w:rFonts w:ascii="Symbol" w:hAnsi="Symbol" w:hint="default"/>
+      </w:rPr>
+    </w:lvl>
+    <w:lvl w:ilvl="1" w:tplc="08090003" w:tentative="1">
+      <w:start w:val="1"/>
+      <w:numFmt w:val="bullet"/>
+      <w:lvlText w:val="o"/>
+      <w:lvlJc w:val="left"/>
+      <w:pPr>
+        <w:ind w:left="1440" w:hanging="360"/>
+      </w:pPr>
+      <w:rPr>
+        <w:rFonts w:ascii="Courier New" w:hAnsi="Courier New" w:cs="Courier New" w:hint="default"/>
+      </w:rPr>
+    </w:lvl>
+    <w:lvl w:ilvl="2" w:tplc="08090005" w:tentative="1">
+      <w:start w:val="1"/>
+      <w:numFmt w:val="bullet"/>
+      <w:lvlText w:val=""/>
+      <w:lvlJc w:val="left"/>
+      <w:pPr>
+        <w:ind w:left="2160" w:hanging="360"/>
+      </w:pPr>
+      <w:rPr>
+        <w:rFonts w:ascii="Wingdings" w:hAnsi="Wingdings" w:hint="default"/>
+      </w:rPr>
+    </w:lvl>
+    <w:lvl w:ilvl="3" w:tplc="08090001" w:tentative="1">
+      <w:start w:val="1"/>
+      <w:numFmt w:val="bullet"/>
+      <w:lvlText w:val=""/>
+      <w:lvlJc w:val="left"/>
+      <w:pPr>
+        <w:ind w:left="2880" w:hanging="360"/>
+      </w:pPr>
+      <w:rPr>
+        <w:rFonts w:ascii="Symbol" w:hAnsi="Symbol" w:hint="default"/>
+      </w:rPr>
+    </w:lvl>
+    <w:lvl w:ilvl="4" w:tplc="08090003" w:tentative="1">
+      <w:start w:val="1"/>
+      <w:numFmt w:val="bullet"/>
+      <w:lvlText w:val="o"/>
+      <w:lvlJc w:val="left"/>
+      <w:pPr>
+        <w:ind w:left="3600" w:hanging="360"/>
+      </w:pPr>
+      <w:rPr>
+        <w:rFonts w:ascii="Courier New" w:hAnsi="Courier New" w:cs="Courier New" w:hint="default"/>
+      </w:rPr>
+    </w:lvl>
+    <w:lvl w:ilvl="5" w:tplc="08090005" w:tentative="1">
+      <w:start w:val="1"/>
+      <w:numFmt w:val="bullet"/>
+      <w:lvlText w:val=""/>
+      <w:lvlJc w:val="left"/>
+      <w:pPr>
+        <w:ind w:left="4320" w:hanging="360"/>
+      </w:pPr>
+      <w:rPr>
+        <w:rFonts w:ascii="Wingdings" w:hAnsi="Wingdings" w:hint="default"/>
+      </w:rPr>
+    </w:lvl>
+    <w:lvl w:ilvl="6" w:tplc="08090001" w:tentative="1">
+      <w:start w:val="1"/>
+      <w:numFmt w:val="bullet"/>
+      <w:lvlText w:val=""/>
+      <w:lvlJc w:val="left"/>
+      <w:pPr>
+        <w:ind w:left="5040" w:hanging="360"/>
+      </w:pPr>
+      <w:rPr>
+        <w:rFonts w:ascii="Symbol" w:hAnsi="Symbol" w:hint="default"/>
+      </w:rPr>
+    </w:lvl>
+    <w:lvl w:ilvl="7" w:tplc="08090003" w:tentative="1">
+      <w:start w:val="1"/>
+      <w:numFmt w:val="bullet"/>
+      <w:lvlText w:val="o"/>
+      <w:lvlJc w:val="left"/>
+      <w:pPr>
+        <w:ind w:left="5760" w:hanging="360"/>
+      </w:pPr>
+      <w:rPr>
+        <w:rFonts w:ascii="Courier New" w:hAnsi="Courier New" w:cs="Courier New" w:hint="default"/>
+      </w:rPr>
+    </w:lvl>
+    <w:lvl w:ilvl="8" w:tplc="08090005" w:tentative="1">
+      <w:start w:val="1"/>
+      <w:numFmt w:val="bullet"/>
+      <w:lvlText w:val=""/>
+      <w:lvlJc w:val="left"/>
+      <w:pPr>
+        <w:ind w:left="6480" w:hanging="360"/>
+      </w:pPr>
+      <w:rPr>
+        <w:rFonts w:ascii="Wingdings" w:hAnsi="Wingdings" w:hint="default"/>
+      </w:rPr>
+    </w:lvl>
+  </w:abstractNum>
+  <w:abstractNum w:abstractNumId="2" w15:restartNumberingAfterBreak="0">
+    <w:nsid w:val="66B16550"/>
+    <w:multiLevelType w:val="hybridMultilevel"/>
+    <w:tmpl w:val="F31AF502"/>
+    <w:lvl w:ilvl="0" w:tplc="08090001">
+      <w:start w:val="1"/>
+      <w:numFmt w:val="bullet"/>
+      <w:lvlText w:val=""/>
+      <w:lvlJc w:val="left"/>
+      <w:pPr>
+        <w:ind w:left="720" w:hanging="360"/>
+      </w:pPr>
+      <w:rPr>
+        <w:rFonts w:ascii="Symbol" w:hAnsi="Symbol" w:hint="default"/>
+      </w:rPr>
+    </w:lvl>
+    <w:lvl w:ilvl="1" w:tplc="08090003" w:tentative="1">
+      <w:start w:val="1"/>
+      <w:numFmt w:val="bullet"/>
+      <w:lvlText w:val="o"/>
+      <w:lvlJc w:val="left"/>
+      <w:pPr>
+        <w:ind w:left="1440" w:hanging="360"/>
+      </w:pPr>
+      <w:rPr>
+        <w:rFonts w:ascii="Courier New" w:hAnsi="Courier New" w:cs="Courier New" w:hint="default"/>
+      </w:rPr>
+    </w:lvl>
+    <w:lvl w:ilvl="2" w:tplc="08090005" w:tentative="1">
+      <w:start w:val="1"/>
+      <w:numFmt w:val="bullet"/>
+      <w:lvlText w:val=""/>
+      <w:lvlJc w:val="left"/>
+      <w:pPr>
+        <w:ind w:left="2160" w:hanging="360"/>
+      </w:pPr>
+      <w:rPr>
+        <w:rFonts w:ascii="Wingdings" w:hAnsi="Wingdings" w:hint="default"/>
+      </w:rPr>
+    </w:lvl>
+    <w:lvl w:ilvl="3" w:tplc="08090001" w:tentative="1">
+      <w:start w:val="1"/>
+      <w:numFmt w:val="bullet"/>
+      <w:lvlText w:val=""/>
+      <w:lvlJc w:val="left"/>
+      <w:pPr>
+        <w:ind w:left="2880" w:hanging="360"/>
+      </w:pPr>
+      <w:rPr>
+        <w:rFonts w:ascii="Symbol" w:hAnsi="Symbol" w:hint="default"/>
+      </w:rPr>
+    </w:lvl>
+    <w:lvl w:ilvl="4" w:tplc="08090003" w:tentative="1">
+      <w:start w:val="1"/>
+      <w:numFmt w:val="bullet"/>
+      <w:lvlText w:val="o"/>
+      <w:lvlJc w:val="left"/>
+      <w:pPr>
+        <w:ind w:left="3600" w:hanging="360"/>
+      </w:pPr>
+      <w:rPr>
+        <w:rFonts w:ascii="Courier New" w:hAnsi="Courier New" w:cs="Courier New" w:hint="default"/>
+      </w:rPr>
+    </w:lvl>
+    <w:lvl w:ilvl="5" w:tplc="08090005" w:tentative="1">
+      <w:start w:val="1"/>
+      <w:numFmt w:val="bullet"/>
+      <w:lvlText w:val=""/>
+      <w:lvlJc w:val="left"/>
+      <w:pPr>
+        <w:ind w:left="4320" w:hanging="360"/>
+      </w:pPr>
+      <w:rPr>
+        <w:rFonts w:ascii="Wingdings" w:hAnsi="Wingdings" w:hint="default"/>
+      </w:rPr>
+    </w:lvl>
+    <w:lvl w:ilvl="6" w:tplc="08090001" w:tentative="1">
+      <w:start w:val="1"/>
+      <w:numFmt w:val="bullet"/>
+      <w:lvlText w:val=""/>
+      <w:lvlJc w:val="left"/>
+      <w:pPr>
+        <w:ind w:left="5040" w:hanging="360"/>
+      </w:pPr>
+      <w:rPr>
+        <w:rFonts w:ascii="Symbol" w:hAnsi="Symbol" w:hint="default"/>
+      </w:rPr>
+    </w:lvl>
+    <w:lvl w:ilvl="7" w:tplc="08090003" w:tentative="1">
+      <w:start w:val="1"/>
+      <w:numFmt w:val="bullet"/>
+      <w:lvlText w:val="o"/>
+      <w:lvlJc w:val="left"/>
+      <w:pPr>
+        <w:ind w:left="5760" w:hanging="360"/>
+      </w:pPr>
+      <w:rPr>
+        <w:rFonts w:ascii="Courier New" w:hAnsi="Courier New" w:cs="Courier New" w:hint="default"/>
+      </w:rPr>
+    </w:lvl>
+    <w:lvl w:ilvl="8" w:tplc="08090005" w:tentative="1">
+      <w:start w:val="1"/>
+      <w:numFmt w:val="bullet"/>
+      <w:lvlText w:val=""/>
+      <w:lvlJc w:val="left"/>
+      <w:pPr>
+        <w:ind w:left="6480" w:hanging="360"/>
+      </w:pPr>
+      <w:rPr>
+        <w:rFonts w:ascii="Wingdings" w:hAnsi="Wingdings" w:hint="default"/>
+      </w:rPr>
+    </w:lvl>
+  </w:abstractNum>
+  <w:num w:numId="1">
+    <w:abstractNumId w:val="2"/>
+  </w:num>
+  <w:num w:numId="2">
+    <w:abstractNumId w:val="1"/>
+  </w:num>
+  <w:num w:numId="3">
+    <w:abstractNumId w:val="0"/>
+  </w:num>
+</w:numbering>
 </file>
 
 <file path=word/styles.xml><?xml version="1.0" encoding="utf-8"?>
@@ -1189,7 +3628,6 @@
     <w:next w:val="Normal"/>
     <w:link w:val="Heading3Char"/>
     <w:uiPriority w:val="9"/>
-    <w:semiHidden/>
     <w:unhideWhenUsed/>
     <w:qFormat/>
     <w:rsid w:val="001124E3"/>
@@ -1311,7 +3749,6 @@
     <w:basedOn w:val="DefaultParagraphFont"/>
     <w:link w:val="Heading3"/>
     <w:uiPriority w:val="9"/>
-    <w:semiHidden/>
     <w:rsid w:val="001124E3"/>
     <w:rPr>
       <w:rFonts w:ascii="Ubuntu" w:eastAsiaTheme="majorEastAsia" w:hAnsi="Ubuntu" w:cstheme="majorBidi"/>
@@ -1336,573 +3773,223 @@
       <w:lang w:val="en-US"/>
     </w:rPr>
   </w:style>
-</w:styles>
-</file>
-
-<file path=word/glossary/document.xml><?xml version="1.0" encoding="utf-8"?>
-<w:glossaryDocument xmlns:wpc="http://schemas.microsoft.com/office/word/2010/wordprocessingCanvas" xmlns:cx="http://schemas.microsoft.com/office/drawing/2014/chartex" xmlns:cx1="http://schemas.microsoft.com/office/drawing/2015/9/8/chartex" xmlns:cx2="http://schemas.microsoft.com/office/drawing/2015/10/21/chartex" xmlns:cx3="http://schemas.microsoft.com/office/drawing/2016/5/9/chartex" xmlns:cx4="http://schemas.microsoft.com/office/drawing/2016/5/10/chartex" xmlns:cx5="http://schemas.microsoft.com/office/drawing/2016/5/11/chartex" xmlns:cx6="http://schemas.microsoft.com/office/drawing/2016/5/12/chartex" xmlns:cx7="http://schemas.microsoft.com/office/drawing/2016/5/13/chartex" xmlns:cx8="http://schemas.microsoft.com/office/drawing/2016/5/14/chartex" xmlns:mc="http://schemas.openxmlformats.org/markup-compatibility/2006" xmlns:aink="http://schemas.microsoft.com/office/drawing/2016/ink" xmlns:am3d="http://schemas.microsoft.com/office/drawing/2017/model3d" xmlns:o="urn:schemas-microsoft-com:office:office" xmlns:r="http://schemas.openxmlformats.org/officeDocument/2006/relationships" xmlns:m="http://schemas.openxmlformats.org/officeDocument/2006/math" xmlns:v="urn:schemas-microsoft-com:vml" xmlns:wp14="http://schemas.microsoft.com/office/word/2010/wordprocessingDrawing" xmlns:wp="http://schemas.openxmlformats.org/drawingml/2006/wordprocessingDrawing" xmlns:w10="urn:schemas-microsoft-com:office:word" xmlns:w="http://schemas.openxmlformats.org/wordprocessingml/2006/main" xmlns:w14="http://schemas.microsoft.com/office/word/2010/wordml" xmlns:w15="http://schemas.microsoft.com/office/word/2012/wordml" xmlns:w16cid="http://schemas.microsoft.com/office/word/2016/wordml/cid" xmlns:w16se="http://schemas.microsoft.com/office/word/2015/wordml/symex" xmlns:wpg="http://schemas.microsoft.com/office/word/2010/wordprocessingGroup" xmlns:wpi="http://schemas.microsoft.com/office/word/2010/wordprocessingInk" xmlns:wne="http://schemas.microsoft.com/office/word/2006/wordml" xmlns:wps="http://schemas.microsoft.com/office/word/2010/wordprocessingShape" mc:Ignorable="w14 w15 w16se w16cid wp14">
-  <w:docParts>
-    <w:docPart>
-      <w:docPartPr>
-        <w:name w:val="050C2DAC7C444911B96E187BCA99E45E"/>
-        <w:category>
-          <w:name w:val="General"/>
-          <w:gallery w:val="placeholder"/>
-        </w:category>
-        <w:types>
-          <w:type w:val="bbPlcHdr"/>
-        </w:types>
-        <w:behaviors>
-          <w:behavior w:val="content"/>
-        </w:behaviors>
-        <w:guid w:val="{CA1CDBED-A56F-461C-9A82-FCC627DC0C00}"/>
-      </w:docPartPr>
-      <w:docPartBody>
-        <w:p>
-          <w:pPr>
-            <w:pStyle w:val="050C2DAC7C444911B96E187BCA99E45E"/>
-          </w:pPr>
-          <w:r>
-            <w:rPr>
-              <w:rFonts w:asciiTheme="majorHAnsi" w:hAnsiTheme="majorHAnsi"/>
-              <w:color w:val="FFFFFF" w:themeColor="background1"/>
-              <w:sz w:val="96"/>
-              <w:szCs w:val="96"/>
-            </w:rPr>
-            <w:t>[Document title]</w:t>
-          </w:r>
-        </w:p>
-      </w:docPartBody>
-    </w:docPart>
-  </w:docParts>
-</w:glossaryDocument>
-</file>
-
-<file path=word/glossary/fontTable.xml><?xml version="1.0" encoding="utf-8"?>
-<w:fonts xmlns:mc="http://schemas.openxmlformats.org/markup-compatibility/2006" xmlns:r="http://schemas.openxmlformats.org/officeDocument/2006/relationships" xmlns:w="http://schemas.openxmlformats.org/wordprocessingml/2006/main" xmlns:w14="http://schemas.microsoft.com/office/word/2010/wordml" xmlns:w15="http://schemas.microsoft.com/office/word/2012/wordml" xmlns:w16cid="http://schemas.microsoft.com/office/word/2016/wordml/cid" xmlns:w16se="http://schemas.microsoft.com/office/word/2015/wordml/symex" mc:Ignorable="w14 w15 w16se w16cid">
-  <w:font w:name="Calibri">
-    <w:panose1 w:val="020F0502020204030204"/>
-    <w:charset w:val="00"/>
-    <w:family w:val="swiss"/>
-    <w:pitch w:val="variable"/>
-    <w:sig w:usb0="E4002EFF" w:usb1="C000247B" w:usb2="00000009" w:usb3="00000000" w:csb0="000001FF" w:csb1="00000000"/>
-  </w:font>
-  <w:font w:name="Times New Roman">
-    <w:panose1 w:val="02020603050405020304"/>
-    <w:charset w:val="00"/>
-    <w:family w:val="roman"/>
-    <w:pitch w:val="variable"/>
-    <w:sig w:usb0="E0002EFF" w:usb1="C000785B" w:usb2="00000009" w:usb3="00000000" w:csb0="000001FF" w:csb1="00000000"/>
-  </w:font>
-  <w:font w:name="Ubuntu">
-    <w:panose1 w:val="020B0504030602030204"/>
-    <w:charset w:val="00"/>
-    <w:family w:val="swiss"/>
-    <w:pitch w:val="variable"/>
-    <w:sig w:usb0="E00002FF" w:usb1="5000205B" w:usb2="00000000" w:usb3="00000000" w:csb0="0000009F" w:csb1="00000000"/>
-  </w:font>
-  <w:font w:name="Calibri Light">
-    <w:panose1 w:val="020F0302020204030204"/>
-    <w:charset w:val="00"/>
-    <w:family w:val="swiss"/>
-    <w:pitch w:val="variable"/>
-    <w:sig w:usb0="E4002EFF" w:usb1="C000247B" w:usb2="00000009" w:usb3="00000000" w:csb0="000001FF" w:csb1="00000000"/>
-  </w:font>
-</w:fonts>
-</file>
-
-<file path=word/glossary/settings.xml><?xml version="1.0" encoding="utf-8"?>
-<w:settings xmlns:mc="http://schemas.openxmlformats.org/markup-compatibility/2006" xmlns:o="urn:schemas-microsoft-com:office:office" xmlns:r="http://schemas.openxmlformats.org/officeDocument/2006/relationships" xmlns:m="http://schemas.openxmlformats.org/officeDocument/2006/math" xmlns:v="urn:schemas-microsoft-com:vml" xmlns:w10="urn:schemas-microsoft-com:office:word" xmlns:w="http://schemas.openxmlformats.org/wordprocessingml/2006/main" xmlns:w14="http://schemas.microsoft.com/office/word/2010/wordml" xmlns:w15="http://schemas.microsoft.com/office/word/2012/wordml" xmlns:w16cid="http://schemas.microsoft.com/office/word/2016/wordml/cid" xmlns:w16se="http://schemas.microsoft.com/office/word/2015/wordml/symex" xmlns:sl="http://schemas.openxmlformats.org/schemaLibrary/2006/main" mc:Ignorable="w14 w15 w16se w16cid">
-  <w:view w:val="normal"/>
-  <w:defaultTabStop w:val="720"/>
-  <w:characterSpacingControl w:val="doNotCompress"/>
-  <w:compat>
-    <w:useFELayout/>
-    <w:compatSetting w:name="compatibilityMode" w:uri="http://schemas.microsoft.com/office/word" w:val="15"/>
-    <w:compatSetting w:name="overrideTableStyleFontSizeAndJustification" w:uri="http://schemas.microsoft.com/office/word" w:val="1"/>
-    <w:compatSetting w:name="enableOpenTypeFeatures" w:uri="http://schemas.microsoft.com/office/word" w:val="1"/>
-    <w:compatSetting w:name="doNotFlipMirrorIndents" w:uri="http://schemas.microsoft.com/office/word" w:val="1"/>
-    <w:compatSetting w:name="differentiateMultirowTableHeaders" w:uri="http://schemas.microsoft.com/office/word" w:val="1"/>
-    <w:compatSetting w:name="useWord2013TrackBottomHyphenation" w:uri="http://schemas.microsoft.com/office/word" w:val="0"/>
-  </w:compat>
-  <w:rsids>
-    <w:rsidRoot w:val="004160EE"/>
-    <w:rsid w:val="004160EE"/>
-    <w:rsid w:val="00653EE2"/>
-    <w:rsid w:val="009D196F"/>
-    <w:rsid w:val="00C61EF1"/>
-  </w:rsids>
-  <m:mathPr>
-    <m:mathFont m:val="Cambria Math"/>
-    <m:brkBin m:val="before"/>
-    <m:brkBinSub m:val="--"/>
-    <m:smallFrac m:val="0"/>
-    <m:dispDef/>
-    <m:lMargin m:val="0"/>
-    <m:rMargin m:val="0"/>
-    <m:defJc m:val="centerGroup"/>
-    <m:wrapIndent m:val="1440"/>
-    <m:intLim m:val="subSup"/>
-    <m:naryLim m:val="undOvr"/>
-  </m:mathPr>
-  <w:themeFontLang w:val="en-GB"/>
-  <w:clrSchemeMapping w:bg1="light1" w:t1="dark1" w:bg2="light2" w:t2="dark2" w:accent1="accent1" w:accent2="accent2" w:accent3="accent3" w:accent4="accent4" w:accent5="accent5" w:accent6="accent6" w:hyperlink="hyperlink" w:followedHyperlink="followedHyperlink"/>
-  <w:decimalSymbol w:val="."/>
-  <w:listSeparator w:val=","/>
-  <w15:chartTrackingRefBased/>
-</w:settings>
-</file>
-
-<file path=word/glossary/styles.xml><?xml version="1.0" encoding="utf-8"?>
-<w:styles xmlns:mc="http://schemas.openxmlformats.org/markup-compatibility/2006" xmlns:r="http://schemas.openxmlformats.org/officeDocument/2006/relationships" xmlns:w="http://schemas.openxmlformats.org/wordprocessingml/2006/main" xmlns:w14="http://schemas.microsoft.com/office/word/2010/wordml" xmlns:w15="http://schemas.microsoft.com/office/word/2012/wordml" xmlns:w16cid="http://schemas.microsoft.com/office/word/2016/wordml/cid" xmlns:w16se="http://schemas.microsoft.com/office/word/2015/wordml/symex" mc:Ignorable="w14 w15 w16se w16cid">
-  <w:docDefaults>
-    <w:rPrDefault>
+  <w:style w:type="paragraph" w:styleId="TOCHeading">
+    <w:name w:val="TOC Heading"/>
+    <w:basedOn w:val="Heading1"/>
+    <w:next w:val="Normal"/>
+    <w:uiPriority w:val="39"/>
+    <w:unhideWhenUsed/>
+    <w:qFormat/>
+    <w:rsid w:val="00ED3C10"/>
+    <w:pPr>
+      <w:outlineLvl w:val="9"/>
+    </w:pPr>
+    <w:rPr>
+      <w:rFonts w:asciiTheme="majorHAnsi" w:hAnsiTheme="majorHAnsi"/>
+      <w:b w:val="0"/>
+      <w:sz w:val="32"/>
+      <w:lang w:val="en-US"/>
+    </w:rPr>
+  </w:style>
+  <w:style w:type="paragraph" w:styleId="TOC2">
+    <w:name w:val="toc 2"/>
+    <w:basedOn w:val="Normal"/>
+    <w:next w:val="Normal"/>
+    <w:autoRedefine/>
+    <w:uiPriority w:val="39"/>
+    <w:unhideWhenUsed/>
+    <w:rsid w:val="00ED3C10"/>
+    <w:pPr>
+      <w:spacing w:after="100"/>
+      <w:ind w:left="220"/>
+    </w:pPr>
+    <w:rPr>
+      <w:rFonts w:asciiTheme="minorHAnsi" w:eastAsiaTheme="minorEastAsia" w:hAnsiTheme="minorHAnsi" w:cs="Times New Roman"/>
+      <w:lang w:val="en-US"/>
+    </w:rPr>
+  </w:style>
+  <w:style w:type="paragraph" w:styleId="TOC1">
+    <w:name w:val="toc 1"/>
+    <w:basedOn w:val="Normal"/>
+    <w:next w:val="Normal"/>
+    <w:autoRedefine/>
+    <w:uiPriority w:val="39"/>
+    <w:unhideWhenUsed/>
+    <w:rsid w:val="00ED3C10"/>
+    <w:pPr>
+      <w:spacing w:after="100"/>
+    </w:pPr>
+    <w:rPr>
+      <w:rFonts w:asciiTheme="minorHAnsi" w:eastAsiaTheme="minorEastAsia" w:hAnsiTheme="minorHAnsi" w:cs="Times New Roman"/>
+      <w:lang w:val="en-US"/>
+    </w:rPr>
+  </w:style>
+  <w:style w:type="paragraph" w:styleId="TOC3">
+    <w:name w:val="toc 3"/>
+    <w:basedOn w:val="Normal"/>
+    <w:next w:val="Normal"/>
+    <w:autoRedefine/>
+    <w:uiPriority w:val="39"/>
+    <w:unhideWhenUsed/>
+    <w:rsid w:val="00ED3C10"/>
+    <w:pPr>
+      <w:spacing w:after="100"/>
+      <w:ind w:left="440"/>
+    </w:pPr>
+    <w:rPr>
+      <w:rFonts w:asciiTheme="minorHAnsi" w:eastAsiaTheme="minorEastAsia" w:hAnsiTheme="minorHAnsi" w:cs="Times New Roman"/>
+      <w:lang w:val="en-US"/>
+    </w:rPr>
+  </w:style>
+  <w:style w:type="character" w:styleId="Hyperlink">
+    <w:name w:val="Hyperlink"/>
+    <w:basedOn w:val="DefaultParagraphFont"/>
+    <w:uiPriority w:val="99"/>
+    <w:unhideWhenUsed/>
+    <w:rsid w:val="00ED3C10"/>
+    <w:rPr>
+      <w:color w:val="0563C1" w:themeColor="hyperlink"/>
+      <w:u w:val="single"/>
+    </w:rPr>
+  </w:style>
+  <w:style w:type="table" w:styleId="TableGrid">
+    <w:name w:val="Table Grid"/>
+    <w:basedOn w:val="TableNormal"/>
+    <w:uiPriority w:val="39"/>
+    <w:rsid w:val="00F256FC"/>
+    <w:pPr>
+      <w:spacing w:after="0" w:line="240" w:lineRule="auto"/>
+    </w:pPr>
+    <w:tblPr>
+      <w:tblBorders>
+        <w:top w:val="single" w:sz="4" w:space="0" w:color="auto"/>
+        <w:left w:val="single" w:sz="4" w:space="0" w:color="auto"/>
+        <w:bottom w:val="single" w:sz="4" w:space="0" w:color="auto"/>
+        <w:right w:val="single" w:sz="4" w:space="0" w:color="auto"/>
+        <w:insideH w:val="single" w:sz="4" w:space="0" w:color="auto"/>
+        <w:insideV w:val="single" w:sz="4" w:space="0" w:color="auto"/>
+      </w:tblBorders>
+    </w:tblPr>
+  </w:style>
+  <w:style w:type="table" w:styleId="GridTable4-Accent1">
+    <w:name w:val="Grid Table 4 Accent 1"/>
+    <w:basedOn w:val="TableNormal"/>
+    <w:uiPriority w:val="49"/>
+    <w:rsid w:val="00F256FC"/>
+    <w:pPr>
+      <w:spacing w:after="0" w:line="240" w:lineRule="auto"/>
+    </w:pPr>
+    <w:tblPr>
+      <w:tblStyleRowBandSize w:val="1"/>
+      <w:tblStyleColBandSize w:val="1"/>
+      <w:tblBorders>
+        <w:top w:val="single" w:sz="4" w:space="0" w:color="8EAADB" w:themeColor="accent1" w:themeTint="99"/>
+        <w:left w:val="single" w:sz="4" w:space="0" w:color="8EAADB" w:themeColor="accent1" w:themeTint="99"/>
+        <w:bottom w:val="single" w:sz="4" w:space="0" w:color="8EAADB" w:themeColor="accent1" w:themeTint="99"/>
+        <w:right w:val="single" w:sz="4" w:space="0" w:color="8EAADB" w:themeColor="accent1" w:themeTint="99"/>
+        <w:insideH w:val="single" w:sz="4" w:space="0" w:color="8EAADB" w:themeColor="accent1" w:themeTint="99"/>
+        <w:insideV w:val="single" w:sz="4" w:space="0" w:color="8EAADB" w:themeColor="accent1" w:themeTint="99"/>
+      </w:tblBorders>
+    </w:tblPr>
+    <w:tblStylePr w:type="firstRow">
       <w:rPr>
-        <w:rFonts w:asciiTheme="minorHAnsi" w:eastAsiaTheme="minorEastAsia" w:hAnsiTheme="minorHAnsi" w:cstheme="minorBidi"/>
-        <w:sz w:val="22"/>
-        <w:szCs w:val="22"/>
-        <w:lang w:val="en-GB" w:eastAsia="en-GB" w:bidi="ar-SA"/>
+        <w:b/>
+        <w:bCs/>
+        <w:color w:val="FFFFFF" w:themeColor="background1"/>
       </w:rPr>
-    </w:rPrDefault>
-    <w:pPrDefault>
-      <w:pPr>
-        <w:spacing w:after="160" w:line="259" w:lineRule="auto"/>
-      </w:pPr>
-    </w:pPrDefault>
-  </w:docDefaults>
-  <w:latentStyles w:defLockedState="0" w:defUIPriority="99" w:defSemiHidden="0" w:defUnhideWhenUsed="0" w:defQFormat="0" w:count="376">
-    <w:lsdException w:name="Normal" w:uiPriority="0" w:qFormat="1"/>
-    <w:lsdException w:name="heading 1" w:uiPriority="9" w:qFormat="1"/>
-    <w:lsdException w:name="heading 2" w:semiHidden="1" w:uiPriority="9" w:unhideWhenUsed="1" w:qFormat="1"/>
-    <w:lsdException w:name="heading 3" w:semiHidden="1" w:uiPriority="9" w:unhideWhenUsed="1" w:qFormat="1"/>
-    <w:lsdException w:name="heading 4" w:semiHidden="1" w:uiPriority="9" w:unhideWhenUsed="1" w:qFormat="1"/>
-    <w:lsdException w:name="heading 5" w:semiHidden="1" w:uiPriority="9" w:unhideWhenUsed="1" w:qFormat="1"/>
-    <w:lsdException w:name="heading 6" w:semiHidden="1" w:uiPriority="9" w:unhideWhenUsed="1" w:qFormat="1"/>
-    <w:lsdException w:name="heading 7" w:semiHidden="1" w:uiPriority="9" w:unhideWhenUsed="1" w:qFormat="1"/>
-    <w:lsdException w:name="heading 8" w:semiHidden="1" w:uiPriority="9" w:unhideWhenUsed="1" w:qFormat="1"/>
-    <w:lsdException w:name="heading 9" w:semiHidden="1" w:uiPriority="9" w:unhideWhenUsed="1" w:qFormat="1"/>
-    <w:lsdException w:name="index 1" w:semiHidden="1" w:unhideWhenUsed="1"/>
-    <w:lsdException w:name="index 2" w:semiHidden="1" w:unhideWhenUsed="1"/>
-    <w:lsdException w:name="index 3" w:semiHidden="1" w:unhideWhenUsed="1"/>
-    <w:lsdException w:name="index 4" w:semiHidden="1" w:unhideWhenUsed="1"/>
-    <w:lsdException w:name="index 5" w:semiHidden="1" w:unhideWhenUsed="1"/>
-    <w:lsdException w:name="index 6" w:semiHidden="1" w:unhideWhenUsed="1"/>
-    <w:lsdException w:name="index 7" w:semiHidden="1" w:unhideWhenUsed="1"/>
-    <w:lsdException w:name="index 8" w:semiHidden="1" w:unhideWhenUsed="1"/>
-    <w:lsdException w:name="index 9" w:semiHidden="1" w:unhideWhenUsed="1"/>
-    <w:lsdException w:name="toc 1" w:semiHidden="1" w:uiPriority="39" w:unhideWhenUsed="1"/>
-    <w:lsdException w:name="toc 2" w:semiHidden="1" w:uiPriority="39" w:unhideWhenUsed="1"/>
-    <w:lsdException w:name="toc 3" w:semiHidden="1" w:uiPriority="39" w:unhideWhenUsed="1"/>
-    <w:lsdException w:name="toc 4" w:semiHidden="1" w:uiPriority="39" w:unhideWhenUsed="1"/>
-    <w:lsdException w:name="toc 5" w:semiHidden="1" w:uiPriority="39" w:unhideWhenUsed="1"/>
-    <w:lsdException w:name="toc 6" w:semiHidden="1" w:uiPriority="39" w:unhideWhenUsed="1"/>
-    <w:lsdException w:name="toc 7" w:semiHidden="1" w:uiPriority="39" w:unhideWhenUsed="1"/>
-    <w:lsdException w:name="toc 8" w:semiHidden="1" w:uiPriority="39" w:unhideWhenUsed="1"/>
-    <w:lsdException w:name="toc 9" w:semiHidden="1" w:uiPriority="39" w:unhideWhenUsed="1"/>
-    <w:lsdException w:name="Normal Indent" w:semiHidden="1" w:unhideWhenUsed="1"/>
-    <w:lsdException w:name="footnote text" w:semiHidden="1" w:unhideWhenUsed="1"/>
-    <w:lsdException w:name="annotation text" w:semiHidden="1" w:unhideWhenUsed="1"/>
-    <w:lsdException w:name="header" w:semiHidden="1" w:unhideWhenUsed="1"/>
-    <w:lsdException w:name="footer" w:semiHidden="1" w:unhideWhenUsed="1"/>
-    <w:lsdException w:name="index heading" w:semiHidden="1" w:unhideWhenUsed="1"/>
-    <w:lsdException w:name="caption" w:semiHidden="1" w:uiPriority="35" w:unhideWhenUsed="1" w:qFormat="1"/>
-    <w:lsdException w:name="table of figures" w:semiHidden="1" w:unhideWhenUsed="1"/>
-    <w:lsdException w:name="envelope address" w:semiHidden="1" w:unhideWhenUsed="1"/>
-    <w:lsdException w:name="envelope return" w:semiHidden="1" w:unhideWhenUsed="1"/>
-    <w:lsdException w:name="footnote reference" w:semiHidden="1" w:unhideWhenUsed="1"/>
-    <w:lsdException w:name="annotation reference" w:semiHidden="1" w:unhideWhenUsed="1"/>
-    <w:lsdException w:name="line number" w:semiHidden="1" w:unhideWhenUsed="1"/>
-    <w:lsdException w:name="page number" w:semiHidden="1" w:unhideWhenUsed="1"/>
-    <w:lsdException w:name="endnote reference" w:semiHidden="1" w:unhideWhenUsed="1"/>
-    <w:lsdException w:name="endnote text" w:semiHidden="1" w:unhideWhenUsed="1"/>
-    <w:lsdException w:name="table of authorities" w:semiHidden="1" w:unhideWhenUsed="1"/>
-    <w:lsdException w:name="macro" w:semiHidden="1" w:unhideWhenUsed="1"/>
-    <w:lsdException w:name="toa heading" w:semiHidden="1" w:unhideWhenUsed="1"/>
-    <w:lsdException w:name="List" w:semiHidden="1" w:unhideWhenUsed="1"/>
-    <w:lsdException w:name="List Bullet" w:semiHidden="1" w:unhideWhenUsed="1"/>
-    <w:lsdException w:name="List Number" w:semiHidden="1" w:unhideWhenUsed="1"/>
-    <w:lsdException w:name="List 2" w:semiHidden="1" w:unhideWhenUsed="1"/>
-    <w:lsdException w:name="List 3" w:semiHidden="1" w:unhideWhenUsed="1"/>
-    <w:lsdException w:name="List 4" w:semiHidden="1" w:unhideWhenUsed="1"/>
-    <w:lsdException w:name="List 5" w:semiHidden="1" w:unhideWhenUsed="1"/>
-    <w:lsdException w:name="List Bullet 2" w:semiHidden="1" w:unhideWhenUsed="1"/>
-    <w:lsdException w:name="List Bullet 3" w:semiHidden="1" w:unhideWhenUsed="1"/>
-    <w:lsdException w:name="List Bullet 4" w:semiHidden="1" w:unhideWhenUsed="1"/>
-    <w:lsdException w:name="List Bullet 5" w:semiHidden="1" w:unhideWhenUsed="1"/>
-    <w:lsdException w:name="List Number 2" w:semiHidden="1" w:unhideWhenUsed="1"/>
-    <w:lsdException w:name="List Number 3" w:semiHidden="1" w:unhideWhenUsed="1"/>
-    <w:lsdException w:name="List Number 4" w:semiHidden="1" w:unhideWhenUsed="1"/>
-    <w:lsdException w:name="List Number 5" w:semiHidden="1" w:unhideWhenUsed="1"/>
-    <w:lsdException w:name="Title" w:uiPriority="10" w:qFormat="1"/>
-    <w:lsdException w:name="Closing" w:semiHidden="1" w:unhideWhenUsed="1"/>
-    <w:lsdException w:name="Signature" w:semiHidden="1" w:unhideWhenUsed="1"/>
-    <w:lsdException w:name="Default Paragraph Font" w:semiHidden="1" w:uiPriority="1" w:unhideWhenUsed="1"/>
-    <w:lsdException w:name="Body Text" w:semiHidden="1" w:unhideWhenUsed="1"/>
-    <w:lsdException w:name="Body Text Indent" w:semiHidden="1" w:unhideWhenUsed="1"/>
-    <w:lsdException w:name="List Continue" w:semiHidden="1" w:unhideWhenUsed="1"/>
-    <w:lsdException w:name="List Continue 2" w:semiHidden="1" w:unhideWhenUsed="1"/>
-    <w:lsdException w:name="List Continue 3" w:semiHidden="1" w:unhideWhenUsed="1"/>
-    <w:lsdException w:name="List Continue 4" w:semiHidden="1" w:unhideWhenUsed="1"/>
-    <w:lsdException w:name="List Continue 5" w:semiHidden="1" w:unhideWhenUsed="1"/>
-    <w:lsdException w:name="Message Header" w:semiHidden="1" w:unhideWhenUsed="1"/>
-    <w:lsdException w:name="Subtitle" w:uiPriority="11" w:qFormat="1"/>
-    <w:lsdException w:name="Salutation" w:semiHidden="1" w:unhideWhenUsed="1"/>
-    <w:lsdException w:name="Date" w:semiHidden="1" w:unhideWhenUsed="1"/>
-    <w:lsdException w:name="Body Text First Indent" w:semiHidden="1" w:unhideWhenUsed="1"/>
-    <w:lsdException w:name="Body Text First Indent 2" w:semiHidden="1" w:unhideWhenUsed="1"/>
-    <w:lsdException w:name="Note Heading" w:semiHidden="1" w:unhideWhenUsed="1"/>
-    <w:lsdException w:name="Body Text 2" w:semiHidden="1" w:unhideWhenUsed="1"/>
-    <w:lsdException w:name="Body Text 3" w:semiHidden="1" w:unhideWhenUsed="1"/>
-    <w:lsdException w:name="Body Text Indent 2" w:semiHidden="1" w:unhideWhenUsed="1"/>
-    <w:lsdException w:name="Body Text Indent 3" w:semiHidden="1" w:unhideWhenUsed="1"/>
-    <w:lsdException w:name="Block Text" w:semiHidden="1" w:unhideWhenUsed="1"/>
-    <w:lsdException w:name="Hyperlink" w:semiHidden="1" w:unhideWhenUsed="1"/>
-    <w:lsdException w:name="FollowedHyperlink" w:semiHidden="1" w:unhideWhenUsed="1"/>
-    <w:lsdException w:name="Strong" w:uiPriority="22" w:qFormat="1"/>
-    <w:lsdException w:name="Emphasis" w:uiPriority="20" w:qFormat="1"/>
-    <w:lsdException w:name="Document Map" w:semiHidden="1" w:unhideWhenUsed="1"/>
-    <w:lsdException w:name="Plain Text" w:semiHidden="1" w:unhideWhenUsed="1"/>
-    <w:lsdException w:name="E-mail Signature" w:semiHidden="1" w:unhideWhenUsed="1"/>
-    <w:lsdException w:name="HTML Top of Form" w:semiHidden="1" w:unhideWhenUsed="1"/>
-    <w:lsdException w:name="HTML Bottom of Form" w:semiHidden="1" w:unhideWhenUsed="1"/>
-    <w:lsdException w:name="Normal (Web)" w:semiHidden="1" w:unhideWhenUsed="1"/>
-    <w:lsdException w:name="HTML Acronym" w:semiHidden="1" w:unhideWhenUsed="1"/>
-    <w:lsdException w:name="HTML Address" w:semiHidden="1" w:unhideWhenUsed="1"/>
-    <w:lsdException w:name="HTML Cite" w:semiHidden="1" w:unhideWhenUsed="1"/>
-    <w:lsdException w:name="HTML Code" w:semiHidden="1" w:unhideWhenUsed="1"/>
-    <w:lsdException w:name="HTML Definition" w:semiHidden="1" w:unhideWhenUsed="1"/>
-    <w:lsdException w:name="HTML Keyboard" w:semiHidden="1" w:unhideWhenUsed="1"/>
-    <w:lsdException w:name="HTML Preformatted" w:semiHidden="1" w:unhideWhenUsed="1"/>
-    <w:lsdException w:name="HTML Sample" w:semiHidden="1" w:unhideWhenUsed="1"/>
-    <w:lsdException w:name="HTML Typewriter" w:semiHidden="1" w:unhideWhenUsed="1"/>
-    <w:lsdException w:name="HTML Variable" w:semiHidden="1" w:unhideWhenUsed="1"/>
-    <w:lsdException w:name="Normal Table" w:semiHidden="1" w:unhideWhenUsed="1"/>
-    <w:lsdException w:name="annotation subject" w:semiHidden="1" w:unhideWhenUsed="1"/>
-    <w:lsdException w:name="No List" w:semiHidden="1" w:unhideWhenUsed="1"/>
-    <w:lsdException w:name="Outline List 1" w:semiHidden="1" w:unhideWhenUsed="1"/>
-    <w:lsdException w:name="Outline List 2" w:semiHidden="1" w:unhideWhenUsed="1"/>
-    <w:lsdException w:name="Outline List 3" w:semiHidden="1" w:unhideWhenUsed="1"/>
-    <w:lsdException w:name="Table Simple 1" w:semiHidden="1" w:unhideWhenUsed="1"/>
-    <w:lsdException w:name="Table Simple 2" w:semiHidden="1" w:unhideWhenUsed="1"/>
-    <w:lsdException w:name="Table Simple 3" w:semiHidden="1" w:unhideWhenUsed="1"/>
-    <w:lsdException w:name="Table Classic 1" w:semiHidden="1" w:unhideWhenUsed="1"/>
-    <w:lsdException w:name="Table Classic 2" w:semiHidden="1" w:unhideWhenUsed="1"/>
-    <w:lsdException w:name="Table Classic 3" w:semiHidden="1" w:unhideWhenUsed="1"/>
-    <w:lsdException w:name="Table Classic 4" w:semiHidden="1" w:unhideWhenUsed="1"/>
-    <w:lsdException w:name="Table Colorful 1" w:semiHidden="1" w:unhideWhenUsed="1"/>
-    <w:lsdException w:name="Table Colorful 2" w:semiHidden="1" w:unhideWhenUsed="1"/>
-    <w:lsdException w:name="Table Colorful 3" w:semiHidden="1" w:unhideWhenUsed="1"/>
-    <w:lsdException w:name="Table Columns 1" w:semiHidden="1" w:unhideWhenUsed="1"/>
-    <w:lsdException w:name="Table Columns 2" w:semiHidden="1" w:unhideWhenUsed="1"/>
-    <w:lsdException w:name="Table Columns 3" w:semiHidden="1" w:unhideWhenUsed="1"/>
-    <w:lsdException w:name="Table Columns 4" w:semiHidden="1" w:unhideWhenUsed="1"/>
-    <w:lsdException w:name="Table Columns 5" w:semiHidden="1" w:unhideWhenUsed="1"/>
-    <w:lsdException w:name="Table Grid 1" w:semiHidden="1" w:unhideWhenUsed="1"/>
-    <w:lsdException w:name="Table Grid 2" w:semiHidden="1" w:unhideWhenUsed="1"/>
-    <w:lsdException w:name="Table Grid 3" w:semiHidden="1" w:unhideWhenUsed="1"/>
-    <w:lsdException w:name="Table Grid 4" w:semiHidden="1" w:unhideWhenUsed="1"/>
-    <w:lsdException w:name="Table Grid 5" w:semiHidden="1" w:unhideWhenUsed="1"/>
-    <w:lsdException w:name="Table Grid 6" w:semiHidden="1" w:unhideWhenUsed="1"/>
-    <w:lsdException w:name="Table Grid 7" w:semiHidden="1" w:unhideWhenUsed="1"/>
-    <w:lsdException w:name="Table Grid 8" w:semiHidden="1" w:unhideWhenUsed="1"/>
-    <w:lsdException w:name="Table List 1" w:semiHidden="1" w:unhideWhenUsed="1"/>
-    <w:lsdException w:name="Table List 2" w:semiHidden="1" w:unhideWhenUsed="1"/>
-    <w:lsdException w:name="Table List 3" w:semiHidden="1" w:unhideWhenUsed="1"/>
-    <w:lsdException w:name="Table List 4" w:semiHidden="1" w:unhideWhenUsed="1"/>
-    <w:lsdException w:name="Table List 5" w:semiHidden="1" w:unhideWhenUsed="1"/>
-    <w:lsdException w:name="Table List 6" w:semiHidden="1" w:unhideWhenUsed="1"/>
-    <w:lsdException w:name="Table List 7" w:semiHidden="1" w:unhideWhenUsed="1"/>
-    <w:lsdException w:name="Table List 8" w:semiHidden="1" w:unhideWhenUsed="1"/>
-    <w:lsdException w:name="Table 3D effects 1" w:semiHidden="1" w:unhideWhenUsed="1"/>
-    <w:lsdException w:name="Table 3D effects 2" w:semiHidden="1" w:unhideWhenUsed="1"/>
-    <w:lsdException w:name="Table 3D effects 3" w:semiHidden="1" w:unhideWhenUsed="1"/>
-    <w:lsdException w:name="Table Contemporary" w:semiHidden="1" w:unhideWhenUsed="1"/>
-    <w:lsdException w:name="Table Elegant" w:semiHidden="1" w:unhideWhenUsed="1"/>
-    <w:lsdException w:name="Table Professional" w:semiHidden="1" w:unhideWhenUsed="1"/>
-    <w:lsdException w:name="Table Subtle 1" w:semiHidden="1" w:unhideWhenUsed="1"/>
-    <w:lsdException w:name="Table Subtle 2" w:semiHidden="1" w:unhideWhenUsed="1"/>
-    <w:lsdException w:name="Table Web 1" w:semiHidden="1" w:unhideWhenUsed="1"/>
-    <w:lsdException w:name="Table Web 2" w:semiHidden="1" w:unhideWhenUsed="1"/>
-    <w:lsdException w:name="Table Web 3" w:semiHidden="1" w:unhideWhenUsed="1"/>
-    <w:lsdException w:name="Balloon Text" w:semiHidden="1" w:unhideWhenUsed="1"/>
-    <w:lsdException w:name="Table Grid" w:uiPriority="39"/>
-    <w:lsdException w:name="Table Theme" w:semiHidden="1" w:unhideWhenUsed="1"/>
-    <w:lsdException w:name="Placeholder Text" w:semiHidden="1"/>
-    <w:lsdException w:name="No Spacing" w:uiPriority="1" w:qFormat="1"/>
-    <w:lsdException w:name="Light Shading" w:uiPriority="60"/>
-    <w:lsdException w:name="Light List" w:uiPriority="61"/>
-    <w:lsdException w:name="Light Grid" w:uiPriority="62"/>
-    <w:lsdException w:name="Medium Shading 1" w:uiPriority="63"/>
-    <w:lsdException w:name="Medium Shading 2" w:uiPriority="64"/>
-    <w:lsdException w:name="Medium List 1" w:uiPriority="65"/>
-    <w:lsdException w:name="Medium List 2" w:uiPriority="66"/>
-    <w:lsdException w:name="Medium Grid 1" w:uiPriority="67"/>
-    <w:lsdException w:name="Medium Grid 2" w:uiPriority="68"/>
-    <w:lsdException w:name="Medium Grid 3" w:uiPriority="69"/>
-    <w:lsdException w:name="Dark List" w:uiPriority="70"/>
-    <w:lsdException w:name="Colorful Shading" w:uiPriority="71"/>
-    <w:lsdException w:name="Colorful List" w:uiPriority="72"/>
-    <w:lsdException w:name="Colorful Grid" w:uiPriority="73"/>
-    <w:lsdException w:name="Light Shading Accent 1" w:uiPriority="60"/>
-    <w:lsdException w:name="Light List Accent 1" w:uiPriority="61"/>
-    <w:lsdException w:name="Light Grid Accent 1" w:uiPriority="62"/>
-    <w:lsdException w:name="Medium Shading 1 Accent 1" w:uiPriority="63"/>
-    <w:lsdException w:name="Medium Shading 2 Accent 1" w:uiPriority="64"/>
-    <w:lsdException w:name="Medium List 1 Accent 1" w:uiPriority="65"/>
-    <w:lsdException w:name="Revision" w:semiHidden="1"/>
-    <w:lsdException w:name="List Paragraph" w:uiPriority="34" w:qFormat="1"/>
-    <w:lsdException w:name="Quote" w:uiPriority="29" w:qFormat="1"/>
-    <w:lsdException w:name="Intense Quote" w:uiPriority="30" w:qFormat="1"/>
-    <w:lsdException w:name="Medium List 2 Accent 1" w:uiPriority="66"/>
-    <w:lsdException w:name="Medium Grid 1 Accent 1" w:uiPriority="67"/>
-    <w:lsdException w:name="Medium Grid 2 Accent 1" w:uiPriority="68"/>
-    <w:lsdException w:name="Medium Grid 3 Accent 1" w:uiPriority="69"/>
-    <w:lsdException w:name="Dark List Accent 1" w:uiPriority="70"/>
-    <w:lsdException w:name="Colorful Shading Accent 1" w:uiPriority="71"/>
-    <w:lsdException w:name="Colorful List Accent 1" w:uiPriority="72"/>
-    <w:lsdException w:name="Colorful Grid Accent 1" w:uiPriority="73"/>
-    <w:lsdException w:name="Light Shading Accent 2" w:uiPriority="60"/>
-    <w:lsdException w:name="Light List Accent 2" w:uiPriority="61"/>
-    <w:lsdException w:name="Light Grid Accent 2" w:uiPriority="62"/>
-    <w:lsdException w:name="Medium Shading 1 Accent 2" w:uiPriority="63"/>
-    <w:lsdException w:name="Medium Shading 2 Accent 2" w:uiPriority="64"/>
-    <w:lsdException w:name="Medium List 1 Accent 2" w:uiPriority="65"/>
-    <w:lsdException w:name="Medium List 2 Accent 2" w:uiPriority="66"/>
-    <w:lsdException w:name="Medium Grid 1 Accent 2" w:uiPriority="67"/>
-    <w:lsdException w:name="Medium Grid 2 Accent 2" w:uiPriority="68"/>
-    <w:lsdException w:name="Medium Grid 3 Accent 2" w:uiPriority="69"/>
-    <w:lsdException w:name="Dark List Accent 2" w:uiPriority="70"/>
-    <w:lsdException w:name="Colorful Shading Accent 2" w:uiPriority="71"/>
-    <w:lsdException w:name="Colorful List Accent 2" w:uiPriority="72"/>
-    <w:lsdException w:name="Colorful Grid Accent 2" w:uiPriority="73"/>
-    <w:lsdException w:name="Light Shading Accent 3" w:uiPriority="60"/>
-    <w:lsdException w:name="Light List Accent 3" w:uiPriority="61"/>
-    <w:lsdException w:name="Light Grid Accent 3" w:uiPriority="62"/>
-    <w:lsdException w:name="Medium Shading 1 Accent 3" w:uiPriority="63"/>
-    <w:lsdException w:name="Medium Shading 2 Accent 3" w:uiPriority="64"/>
-    <w:lsdException w:name="Medium List 1 Accent 3" w:uiPriority="65"/>
-    <w:lsdException w:name="Medium List 2 Accent 3" w:uiPriority="66"/>
-    <w:lsdException w:name="Medium Grid 1 Accent 3" w:uiPriority="67"/>
-    <w:lsdException w:name="Medium Grid 2 Accent 3" w:uiPriority="68"/>
-    <w:lsdException w:name="Medium Grid 3 Accent 3" w:uiPriority="69"/>
-    <w:lsdException w:name="Dark List Accent 3" w:uiPriority="70"/>
-    <w:lsdException w:name="Colorful Shading Accent 3" w:uiPriority="71"/>
-    <w:lsdException w:name="Colorful List Accent 3" w:uiPriority="72"/>
-    <w:lsdException w:name="Colorful Grid Accent 3" w:uiPriority="73"/>
-    <w:lsdException w:name="Light Shading Accent 4" w:uiPriority="60"/>
-    <w:lsdException w:name="Light List Accent 4" w:uiPriority="61"/>
-    <w:lsdException w:name="Light Grid Accent 4" w:uiPriority="62"/>
-    <w:lsdException w:name="Medium Shading 1 Accent 4" w:uiPriority="63"/>
-    <w:lsdException w:name="Medium Shading 2 Accent 4" w:uiPriority="64"/>
-    <w:lsdException w:name="Medium List 1 Accent 4" w:uiPriority="65"/>
-    <w:lsdException w:name="Medium List 2 Accent 4" w:uiPriority="66"/>
-    <w:lsdException w:name="Medium Grid 1 Accent 4" w:uiPriority="67"/>
-    <w:lsdException w:name="Medium Grid 2 Accent 4" w:uiPriority="68"/>
-    <w:lsdException w:name="Medium Grid 3 Accent 4" w:uiPriority="69"/>
-    <w:lsdException w:name="Dark List Accent 4" w:uiPriority="70"/>
-    <w:lsdException w:name="Colorful Shading Accent 4" w:uiPriority="71"/>
-    <w:lsdException w:name="Colorful List Accent 4" w:uiPriority="72"/>
-    <w:lsdException w:name="Colorful Grid Accent 4" w:uiPriority="73"/>
-    <w:lsdException w:name="Light Shading Accent 5" w:uiPriority="60"/>
-    <w:lsdException w:name="Light List Accent 5" w:uiPriority="61"/>
-    <w:lsdException w:name="Light Grid Accent 5" w:uiPriority="62"/>
-    <w:lsdException w:name="Medium Shading 1 Accent 5" w:uiPriority="63"/>
-    <w:lsdException w:name="Medium Shading 2 Accent 5" w:uiPriority="64"/>
-    <w:lsdException w:name="Medium List 1 Accent 5" w:uiPriority="65"/>
-    <w:lsdException w:name="Medium List 2 Accent 5" w:uiPriority="66"/>
-    <w:lsdException w:name="Medium Grid 1 Accent 5" w:uiPriority="67"/>
-    <w:lsdException w:name="Medium Grid 2 Accent 5" w:uiPriority="68"/>
-    <w:lsdException w:name="Medium Grid 3 Accent 5" w:uiPriority="69"/>
-    <w:lsdException w:name="Dark List Accent 5" w:uiPriority="70"/>
-    <w:lsdException w:name="Colorful Shading Accent 5" w:uiPriority="71"/>
-    <w:lsdException w:name="Colorful List Accent 5" w:uiPriority="72"/>
-    <w:lsdException w:name="Colorful Grid Accent 5" w:uiPriority="73"/>
-    <w:lsdException w:name="Light Shading Accent 6" w:uiPriority="60"/>
-    <w:lsdException w:name="Light List Accent 6" w:uiPriority="61"/>
-    <w:lsdException w:name="Light Grid Accent 6" w:uiPriority="62"/>
-    <w:lsdException w:name="Medium Shading 1 Accent 6" w:uiPriority="63"/>
-    <w:lsdException w:name="Medium Shading 2 Accent 6" w:uiPriority="64"/>
-    <w:lsdException w:name="Medium List 1 Accent 6" w:uiPriority="65"/>
-    <w:lsdException w:name="Medium List 2 Accent 6" w:uiPriority="66"/>
-    <w:lsdException w:name="Medium Grid 1 Accent 6" w:uiPriority="67"/>
-    <w:lsdException w:name="Medium Grid 2 Accent 6" w:uiPriority="68"/>
-    <w:lsdException w:name="Medium Grid 3 Accent 6" w:uiPriority="69"/>
-    <w:lsdException w:name="Dark List Accent 6" w:uiPriority="70"/>
-    <w:lsdException w:name="Colorful Shading Accent 6" w:uiPriority="71"/>
-    <w:lsdException w:name="Colorful List Accent 6" w:uiPriority="72"/>
-    <w:lsdException w:name="Colorful Grid Accent 6" w:uiPriority="73"/>
-    <w:lsdException w:name="Subtle Emphasis" w:uiPriority="19" w:qFormat="1"/>
-    <w:lsdException w:name="Intense Emphasis" w:uiPriority="21" w:qFormat="1"/>
-    <w:lsdException w:name="Subtle Reference" w:uiPriority="31" w:qFormat="1"/>
-    <w:lsdException w:name="Intense Reference" w:uiPriority="32" w:qFormat="1"/>
-    <w:lsdException w:name="Book Title" w:uiPriority="33" w:qFormat="1"/>
-    <w:lsdException w:name="Bibliography" w:semiHidden="1" w:uiPriority="37" w:unhideWhenUsed="1"/>
-    <w:lsdException w:name="TOC Heading" w:semiHidden="1" w:uiPriority="39" w:unhideWhenUsed="1" w:qFormat="1"/>
-    <w:lsdException w:name="Plain Table 1" w:uiPriority="41"/>
-    <w:lsdException w:name="Plain Table 2" w:uiPriority="42"/>
-    <w:lsdException w:name="Plain Table 3" w:uiPriority="43"/>
-    <w:lsdException w:name="Plain Table 4" w:uiPriority="44"/>
-    <w:lsdException w:name="Plain Table 5" w:uiPriority="45"/>
-    <w:lsdException w:name="Grid Table Light" w:uiPriority="40"/>
-    <w:lsdException w:name="Grid Table 1 Light" w:uiPriority="46"/>
-    <w:lsdException w:name="Grid Table 2" w:uiPriority="47"/>
-    <w:lsdException w:name="Grid Table 3" w:uiPriority="48"/>
-    <w:lsdException w:name="Grid Table 4" w:uiPriority="49"/>
-    <w:lsdException w:name="Grid Table 5 Dark" w:uiPriority="50"/>
-    <w:lsdException w:name="Grid Table 6 Colorful" w:uiPriority="51"/>
-    <w:lsdException w:name="Grid Table 7 Colorful" w:uiPriority="52"/>
-    <w:lsdException w:name="Grid Table 1 Light Accent 1" w:uiPriority="46"/>
-    <w:lsdException w:name="Grid Table 2 Accent 1" w:uiPriority="47"/>
-    <w:lsdException w:name="Grid Table 3 Accent 1" w:uiPriority="48"/>
-    <w:lsdException w:name="Grid Table 4 Accent 1" w:uiPriority="49"/>
-    <w:lsdException w:name="Grid Table 5 Dark Accent 1" w:uiPriority="50"/>
-    <w:lsdException w:name="Grid Table 6 Colorful Accent 1" w:uiPriority="51"/>
-    <w:lsdException w:name="Grid Table 7 Colorful Accent 1" w:uiPriority="52"/>
-    <w:lsdException w:name="Grid Table 1 Light Accent 2" w:uiPriority="46"/>
-    <w:lsdException w:name="Grid Table 2 Accent 2" w:uiPriority="47"/>
-    <w:lsdException w:name="Grid Table 3 Accent 2" w:uiPriority="48"/>
-    <w:lsdException w:name="Grid Table 4 Accent 2" w:uiPriority="49"/>
-    <w:lsdException w:name="Grid Table 5 Dark Accent 2" w:uiPriority="50"/>
-    <w:lsdException w:name="Grid Table 6 Colorful Accent 2" w:uiPriority="51"/>
-    <w:lsdException w:name="Grid Table 7 Colorful Accent 2" w:uiPriority="52"/>
-    <w:lsdException w:name="Grid Table 1 Light Accent 3" w:uiPriority="46"/>
-    <w:lsdException w:name="Grid Table 2 Accent 3" w:uiPriority="47"/>
-    <w:lsdException w:name="Grid Table 3 Accent 3" w:uiPriority="48"/>
-    <w:lsdException w:name="Grid Table 4 Accent 3" w:uiPriority="49"/>
-    <w:lsdException w:name="Grid Table 5 Dark Accent 3" w:uiPriority="50"/>
-    <w:lsdException w:name="Grid Table 6 Colorful Accent 3" w:uiPriority="51"/>
-    <w:lsdException w:name="Grid Table 7 Colorful Accent 3" w:uiPriority="52"/>
-    <w:lsdException w:name="Grid Table 1 Light Accent 4" w:uiPriority="46"/>
-    <w:lsdException w:name="Grid Table 2 Accent 4" w:uiPriority="47"/>
-    <w:lsdException w:name="Grid Table 3 Accent 4" w:uiPriority="48"/>
-    <w:lsdException w:name="Grid Table 4 Accent 4" w:uiPriority="49"/>
-    <w:lsdException w:name="Grid Table 5 Dark Accent 4" w:uiPriority="50"/>
-    <w:lsdException w:name="Grid Table 6 Colorful Accent 4" w:uiPriority="51"/>
-    <w:lsdException w:name="Grid Table 7 Colorful Accent 4" w:uiPriority="52"/>
-    <w:lsdException w:name="Grid Table 1 Light Accent 5" w:uiPriority="46"/>
-    <w:lsdException w:name="Grid Table 2 Accent 5" w:uiPriority="47"/>
-    <w:lsdException w:name="Grid Table 3 Accent 5" w:uiPriority="48"/>
-    <w:lsdException w:name="Grid Table 4 Accent 5" w:uiPriority="49"/>
-    <w:lsdException w:name="Grid Table 5 Dark Accent 5" w:uiPriority="50"/>
-    <w:lsdException w:name="Grid Table 6 Colorful Accent 5" w:uiPriority="51"/>
-    <w:lsdException w:name="Grid Table 7 Colorful Accent 5" w:uiPriority="52"/>
-    <w:lsdException w:name="Grid Table 1 Light Accent 6" w:uiPriority="46"/>
-    <w:lsdException w:name="Grid Table 2 Accent 6" w:uiPriority="47"/>
-    <w:lsdException w:name="Grid Table 3 Accent 6" w:uiPriority="48"/>
-    <w:lsdException w:name="Grid Table 4 Accent 6" w:uiPriority="49"/>
-    <w:lsdException w:name="Grid Table 5 Dark Accent 6" w:uiPriority="50"/>
-    <w:lsdException w:name="Grid Table 6 Colorful Accent 6" w:uiPriority="51"/>
-    <w:lsdException w:name="Grid Table 7 Colorful Accent 6" w:uiPriority="52"/>
-    <w:lsdException w:name="List Table 1 Light" w:uiPriority="46"/>
-    <w:lsdException w:name="List Table 2" w:uiPriority="47"/>
-    <w:lsdException w:name="List Table 3" w:uiPriority="48"/>
-    <w:lsdException w:name="List Table 4" w:uiPriority="49"/>
-    <w:lsdException w:name="List Table 5 Dark" w:uiPriority="50"/>
-    <w:lsdException w:name="List Table 6 Colorful" w:uiPriority="51"/>
-    <w:lsdException w:name="List Table 7 Colorful" w:uiPriority="52"/>
-    <w:lsdException w:name="List Table 1 Light Accent 1" w:uiPriority="46"/>
-    <w:lsdException w:name="List Table 2 Accent 1" w:uiPriority="47"/>
-    <w:lsdException w:name="List Table 3 Accent 1" w:uiPriority="48"/>
-    <w:lsdException w:name="List Table 4 Accent 1" w:uiPriority="49"/>
-    <w:lsdException w:name="List Table 5 Dark Accent 1" w:uiPriority="50"/>
-    <w:lsdException w:name="List Table 6 Colorful Accent 1" w:uiPriority="51"/>
-    <w:lsdException w:name="List Table 7 Colorful Accent 1" w:uiPriority="52"/>
-    <w:lsdException w:name="List Table 1 Light Accent 2" w:uiPriority="46"/>
-    <w:lsdException w:name="List Table 2 Accent 2" w:uiPriority="47"/>
-    <w:lsdException w:name="List Table 3 Accent 2" w:uiPriority="48"/>
-    <w:lsdException w:name="List Table 4 Accent 2" w:uiPriority="49"/>
-    <w:lsdException w:name="List Table 5 Dark Accent 2" w:uiPriority="50"/>
-    <w:lsdException w:name="List Table 6 Colorful Accent 2" w:uiPriority="51"/>
-    <w:lsdException w:name="List Table 7 Colorful Accent 2" w:uiPriority="52"/>
-    <w:lsdException w:name="List Table 1 Light Accent 3" w:uiPriority="46"/>
-    <w:lsdException w:name="List Table 2 Accent 3" w:uiPriority="47"/>
-    <w:lsdException w:name="List Table 3 Accent 3" w:uiPriority="48"/>
-    <w:lsdException w:name="List Table 4 Accent 3" w:uiPriority="49"/>
-    <w:lsdException w:name="List Table 5 Dark Accent 3" w:uiPriority="50"/>
-    <w:lsdException w:name="List Table 6 Colorful Accent 3" w:uiPriority="51"/>
-    <w:lsdException w:name="List Table 7 Colorful Accent 3" w:uiPriority="52"/>
-    <w:lsdException w:name="List Table 1 Light Accent 4" w:uiPriority="46"/>
-    <w:lsdException w:name="List Table 2 Accent 4" w:uiPriority="47"/>
-    <w:lsdException w:name="List Table 3 Accent 4" w:uiPriority="48"/>
-    <w:lsdException w:name="List Table 4 Accent 4" w:uiPriority="49"/>
-    <w:lsdException w:name="List Table 5 Dark Accent 4" w:uiPriority="50"/>
-    <w:lsdException w:name="List Table 6 Colorful Accent 4" w:uiPriority="51"/>
-    <w:lsdException w:name="List Table 7 Colorful Accent 4" w:uiPriority="52"/>
-    <w:lsdException w:name="List Table 1 Light Accent 5" w:uiPriority="46"/>
-    <w:lsdException w:name="List Table 2 Accent 5" w:uiPriority="47"/>
-    <w:lsdException w:name="List Table 3 Accent 5" w:uiPriority="48"/>
-    <w:lsdException w:name="List Table 4 Accent 5" w:uiPriority="49"/>
-    <w:lsdException w:name="List Table 5 Dark Accent 5" w:uiPriority="50"/>
-    <w:lsdException w:name="List Table 6 Colorful Accent 5" w:uiPriority="51"/>
-    <w:lsdException w:name="List Table 7 Colorful Accent 5" w:uiPriority="52"/>
-    <w:lsdException w:name="List Table 1 Light Accent 6" w:uiPriority="46"/>
-    <w:lsdException w:name="List Table 2 Accent 6" w:uiPriority="47"/>
-    <w:lsdException w:name="List Table 3 Accent 6" w:uiPriority="48"/>
-    <w:lsdException w:name="List Table 4 Accent 6" w:uiPriority="49"/>
-    <w:lsdException w:name="List Table 5 Dark Accent 6" w:uiPriority="50"/>
-    <w:lsdException w:name="List Table 6 Colorful Accent 6" w:uiPriority="51"/>
-    <w:lsdException w:name="List Table 7 Colorful Accent 6" w:uiPriority="52"/>
-    <w:lsdException w:name="Mention" w:semiHidden="1" w:unhideWhenUsed="1"/>
-    <w:lsdException w:name="Smart Hyperlink" w:semiHidden="1" w:unhideWhenUsed="1"/>
-    <w:lsdException w:name="Hashtag" w:semiHidden="1" w:unhideWhenUsed="1"/>
-    <w:lsdException w:name="Unresolved Mention" w:semiHidden="1" w:unhideWhenUsed="1"/>
-    <w:lsdException w:name="Smart Link" w:semiHidden="1" w:unhideWhenUsed="1"/>
-  </w:latentStyles>
-  <w:style w:type="paragraph" w:default="1" w:styleId="Normal">
-    <w:name w:val="Normal"/>
-    <w:qFormat/>
+      <w:tblPr/>
+      <w:tcPr>
+        <w:tcBorders>
+          <w:top w:val="single" w:sz="4" w:space="0" w:color="4472C4" w:themeColor="accent1"/>
+          <w:left w:val="single" w:sz="4" w:space="0" w:color="4472C4" w:themeColor="accent1"/>
+          <w:bottom w:val="single" w:sz="4" w:space="0" w:color="4472C4" w:themeColor="accent1"/>
+          <w:right w:val="single" w:sz="4" w:space="0" w:color="4472C4" w:themeColor="accent1"/>
+          <w:insideH w:val="nil"/>
+          <w:insideV w:val="nil"/>
+        </w:tcBorders>
+        <w:shd w:val="clear" w:color="auto" w:fill="4472C4" w:themeFill="accent1"/>
+      </w:tcPr>
+    </w:tblStylePr>
+    <w:tblStylePr w:type="lastRow">
+      <w:rPr>
+        <w:b/>
+        <w:bCs/>
+      </w:rPr>
+      <w:tblPr/>
+      <w:tcPr>
+        <w:tcBorders>
+          <w:top w:val="double" w:sz="4" w:space="0" w:color="4472C4" w:themeColor="accent1"/>
+        </w:tcBorders>
+      </w:tcPr>
+    </w:tblStylePr>
+    <w:tblStylePr w:type="firstCol">
+      <w:rPr>
+        <w:b/>
+        <w:bCs/>
+      </w:rPr>
+    </w:tblStylePr>
+    <w:tblStylePr w:type="lastCol">
+      <w:rPr>
+        <w:b/>
+        <w:bCs/>
+      </w:rPr>
+    </w:tblStylePr>
+    <w:tblStylePr w:type="band1Vert">
+      <w:tblPr/>
+      <w:tcPr>
+        <w:shd w:val="clear" w:color="auto" w:fill="D9E2F3" w:themeFill="accent1" w:themeFillTint="33"/>
+      </w:tcPr>
+    </w:tblStylePr>
+    <w:tblStylePr w:type="band1Horz">
+      <w:tblPr/>
+      <w:tcPr>
+        <w:shd w:val="clear" w:color="auto" w:fill="D9E2F3" w:themeFill="accent1" w:themeFillTint="33"/>
+      </w:tcPr>
+    </w:tblStylePr>
   </w:style>
-  <w:style w:type="character" w:default="1" w:styleId="DefaultParagraphFont">
-    <w:name w:val="Default Paragraph Font"/>
-    <w:uiPriority w:val="1"/>
-    <w:semiHidden/>
-    <w:unhideWhenUsed/>
-  </w:style>
-  <w:style w:type="table" w:default="1" w:styleId="TableNormal">
-    <w:name w:val="Normal Table"/>
+  <w:style w:type="character" w:styleId="UnresolvedMention">
+    <w:name w:val="Unresolved Mention"/>
+    <w:basedOn w:val="DefaultParagraphFont"/>
     <w:uiPriority w:val="99"/>
     <w:semiHidden/>
     <w:unhideWhenUsed/>
-    <w:tblPr>
-      <w:tblInd w:w="0" w:type="dxa"/>
-      <w:tblCellMar>
-        <w:top w:w="0" w:type="dxa"/>
-        <w:left w:w="108" w:type="dxa"/>
-        <w:bottom w:w="0" w:type="dxa"/>
-        <w:right w:w="108" w:type="dxa"/>
-      </w:tblCellMar>
-    </w:tblPr>
+    <w:rsid w:val="00F256FC"/>
+    <w:rPr>
+      <w:color w:val="605E5C"/>
+      <w:shd w:val="clear" w:color="auto" w:fill="E1DFDD"/>
+    </w:rPr>
   </w:style>
-  <w:style w:type="numbering" w:default="1" w:styleId="NoList">
-    <w:name w:val="No List"/>
-    <w:uiPriority w:val="99"/>
-    <w:semiHidden/>
+  <w:style w:type="paragraph" w:styleId="Caption">
+    <w:name w:val="caption"/>
+    <w:basedOn w:val="Normal"/>
+    <w:next w:val="Normal"/>
+    <w:uiPriority w:val="35"/>
     <w:unhideWhenUsed/>
+    <w:qFormat/>
+    <w:rsid w:val="00AA24A3"/>
+    <w:pPr>
+      <w:spacing w:after="200" w:line="240" w:lineRule="auto"/>
+    </w:pPr>
+    <w:rPr>
+      <w:i/>
+      <w:iCs/>
+      <w:color w:val="44546A" w:themeColor="text2"/>
+      <w:sz w:val="18"/>
+      <w:szCs w:val="18"/>
+    </w:rPr>
   </w:style>
-  <w:style w:type="paragraph" w:customStyle="1" w:styleId="050C2DAC7C444911B96E187BCA99E45E">
-    <w:name w:val="050C2DAC7C444911B96E187BCA99E45E"/>
-    <w:rsid w:val="004160EE"/>
-  </w:style>
-  <w:style w:type="paragraph" w:customStyle="1" w:styleId="437B04CAB6594F4DA0DBB1E4D3F83AA9">
-    <w:name w:val="437B04CAB6594F4DA0DBB1E4D3F83AA9"/>
-    <w:rsid w:val="004160EE"/>
-  </w:style>
-  <w:style w:type="paragraph" w:customStyle="1" w:styleId="DC8B45147C6B4D4BB2D9B3F14AAF019B">
-    <w:name w:val="DC8B45147C6B4D4BB2D9B3F14AAF019B"/>
-    <w:rsid w:val="004160EE"/>
-  </w:style>
-  <w:style w:type="paragraph" w:customStyle="1" w:styleId="00CF8A277A854EAAA8E213827FD2CAAE">
-    <w:name w:val="00CF8A277A854EAAA8E213827FD2CAAE"/>
-    <w:rsid w:val="004160EE"/>
+  <w:style w:type="paragraph" w:styleId="ListParagraph">
+    <w:name w:val="List Paragraph"/>
+    <w:basedOn w:val="Normal"/>
+    <w:uiPriority w:val="34"/>
+    <w:qFormat/>
+    <w:rsid w:val="00144BED"/>
+    <w:pPr>
+      <w:ind w:left="720"/>
+      <w:contextualSpacing/>
+    </w:pPr>
   </w:style>
 </w:styles>
-</file>
-
-<file path=word/glossary/webSettings.xml><?xml version="1.0" encoding="utf-8"?>
-<w:webSettings xmlns:mc="http://schemas.openxmlformats.org/markup-compatibility/2006" xmlns:r="http://schemas.openxmlformats.org/officeDocument/2006/relationships" xmlns:w="http://schemas.openxmlformats.org/wordprocessingml/2006/main" xmlns:w14="http://schemas.microsoft.com/office/word/2010/wordml" xmlns:w15="http://schemas.microsoft.com/office/word/2012/wordml" xmlns:w16cid="http://schemas.microsoft.com/office/word/2016/wordml/cid" xmlns:w16se="http://schemas.microsoft.com/office/word/2015/wordml/symex" mc:Ignorable="w14 w15 w16se w16cid">
-  <w:optimizeForBrowser/>
-  <w:allowPNG/>
-</w:webSettings>
 </file>
 
 <file path=word/theme/theme1.xml><?xml version="1.0" encoding="utf-8"?>
@@ -2211,10 +4298,22 @@
 </CoverPageProperties>
 </file>
 
+<file path=customXml/item2.xml><?xml version="1.0" encoding="utf-8"?>
+<b:Sources xmlns:b="http://schemas.openxmlformats.org/officeDocument/2006/bibliography" xmlns="http://schemas.openxmlformats.org/officeDocument/2006/bibliography" SelectedStyle="\APASixthEditionOfficeOnline.xsl" StyleName="APA" Version="6"/>
+</file>
+
 <file path=customXml/itemProps1.xml><?xml version="1.0" encoding="utf-8"?>
 <ds:datastoreItem xmlns:ds="http://schemas.openxmlformats.org/officeDocument/2006/customXml" ds:itemID="{55AF091B-3C7A-41E3-B477-F2FDAA23CFDA}">
   <ds:schemaRefs>
     <ds:schemaRef ds:uri="http://schemas.microsoft.com/office/2006/coverPageProps"/>
   </ds:schemaRefs>
 </ds:datastoreItem>
+</file>
+
+<file path=customXml/itemProps2.xml><?xml version="1.0" encoding="utf-8"?>
+<ds:datastoreItem xmlns:ds="http://schemas.openxmlformats.org/officeDocument/2006/customXml" ds:itemID="{850365D2-7370-4FCC-A5D4-186FC9F9EE11}">
+  <ds:schemaRefs>
+    <ds:schemaRef ds:uri="http://schemas.openxmlformats.org/officeDocument/2006/bibliography"/>
+  </ds:schemaRefs>
+</ds:datastoreItem>
 </file>
</xml_diff>

<commit_message>
Updated LLD and assets
</commit_message>
<xml_diff>
--- a/Documentation/LevelDesignDocument.docx
+++ b/Documentation/LevelDesignDocument.docx
@@ -20,7 +20,7 @@
             <mc:AlternateContent>
               <mc:Choice Requires="wps">
                 <w:drawing>
-                  <wp:anchor distT="0" distB="0" distL="114300" distR="114300" simplePos="0" relativeHeight="251658240" behindDoc="1" locked="0" layoutInCell="1" allowOverlap="1" wp14:anchorId="64D23794" wp14:editId="63BE7A0B">
+                  <wp:anchor distT="0" distB="0" distL="114300" distR="114300" simplePos="0" relativeHeight="251657216" behindDoc="1" locked="0" layoutInCell="1" allowOverlap="1" wp14:anchorId="64D23794" wp14:editId="2B8B20AE">
                     <wp:simplePos x="0" y="0"/>
                     <wp:positionH relativeFrom="page">
                       <wp:align>center</wp:align>
@@ -87,8 +87,8 @@
                                   <w:tblDescription w:val="Cover page info"/>
                                 </w:tblPr>
                                 <w:tblGrid>
-                                  <w:gridCol w:w="797"/>
-                                  <w:gridCol w:w="9980"/>
+                                  <w:gridCol w:w="820"/>
+                                  <w:gridCol w:w="10263"/>
                                 </w:tblGrid>
                                 <w:tr>
                                   <w:trPr>
@@ -317,7 +317,7 @@
                     <v:stroke joinstyle="miter"/>
                     <v:path gradientshapeok="t" o:connecttype="rect"/>
                   </v:shapetype>
-                  <v:shape id="Text Box 1" o:spid="_x0000_s1026" type="#_x0000_t202" alt="Cover page content layout" style="position:absolute;margin-left:0;margin-top:0;width:553.9pt;height:256.3pt;z-index:-251658240;visibility:visible;mso-wrap-style:square;mso-width-percent:906;mso-height-percent:0;mso-top-percent:510;mso-wrap-distance-left:9pt;mso-wrap-distance-top:0;mso-wrap-distance-right:9pt;mso-wrap-distance-bottom:0;mso-position-horizontal:center;mso-position-horizontal-relative:page;mso-position-vertical-relative:page;mso-width-percent:906;mso-height-percent:0;mso-top-percent:510;mso-width-relative:page;mso-height-relative:margin;v-text-anchor:top" o:gfxdata="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" filled="f" stroked="f" strokeweight=".5pt">
+                  <v:shape id="Text Box 1" o:spid="_x0000_s1026" type="#_x0000_t202" alt="Cover page content layout" style="position:absolute;margin-left:0;margin-top:0;width:553.9pt;height:256.3pt;z-index:-251659264;visibility:visible;mso-wrap-style:square;mso-width-percent:906;mso-height-percent:0;mso-top-percent:510;mso-wrap-distance-left:9pt;mso-wrap-distance-top:0;mso-wrap-distance-right:9pt;mso-wrap-distance-bottom:0;mso-position-horizontal:center;mso-position-horizontal-relative:page;mso-position-vertical-relative:page;mso-width-percent:906;mso-height-percent:0;mso-top-percent:510;mso-width-relative:page;mso-height-relative:margin;v-text-anchor:top" o:gfxdata="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" filled="f" stroked="f" strokeweight=".5pt">
                     <v:textbox style="mso-fit-shape-to-text:t" inset="0,0,0,0">
                       <w:txbxContent>
                         <w:tbl>
@@ -331,8 +331,8 @@
                             <w:tblDescription w:val="Cover page info"/>
                           </w:tblPr>
                           <w:tblGrid>
-                            <w:gridCol w:w="797"/>
-                            <w:gridCol w:w="9980"/>
+                            <w:gridCol w:w="820"/>
+                            <w:gridCol w:w="10263"/>
                           </w:tblGrid>
                           <w:tr>
                             <w:trPr>
@@ -2181,7 +2181,7 @@
           </w:tcPr>
           <w:p>
             <w:r>
-              <w:t>1.0</w:t>
+              <w:t>1.1</w:t>
             </w:r>
           </w:p>
         </w:tc>
@@ -2191,7 +2191,7 @@
           </w:tcPr>
           <w:p>
             <w:r>
-              <w:t>08/12/2020</w:t>
+              <w:t>11/12/2020</w:t>
             </w:r>
           </w:p>
         </w:tc>
@@ -2201,6 +2201,49 @@
           </w:tcPr>
           <w:p>
             <w:r>
+              <w:t xml:space="preserve">Added introduction paragraph to </w:t>
+            </w:r>
+            <w:hyperlink w:anchor="_Level_Flow_Diagram" w:history="1">
+              <w:r>
+                <w:rPr>
+                  <w:rStyle w:val="Hyperlink"/>
+                </w:rPr>
+                <w:t>Level Flow Diagram</w:t>
+              </w:r>
+            </w:hyperlink>
+            <w:r>
+              <w:t xml:space="preserve">. </w:t>
+            </w:r>
+          </w:p>
+        </w:tc>
+      </w:tr>
+      <w:tr>
+        <w:tc>
+          <w:tcPr>
+            <w:tcW w:w="1030" w:type="dxa"/>
+          </w:tcPr>
+          <w:p>
+            <w:r>
+              <w:t>1.0</w:t>
+            </w:r>
+          </w:p>
+        </w:tc>
+        <w:tc>
+          <w:tcPr>
+            <w:tcW w:w="1375" w:type="dxa"/>
+          </w:tcPr>
+          <w:p>
+            <w:r>
+              <w:t>08/12/2020</w:t>
+            </w:r>
+          </w:p>
+        </w:tc>
+        <w:tc>
+          <w:tcPr>
+            <w:tcW w:w="7229" w:type="dxa"/>
+          </w:tcPr>
+          <w:p>
+            <w:r>
               <w:t>Initial document creation</w:t>
             </w:r>
             <w:r>
@@ -2271,7 +2314,7 @@
           <w:noProof/>
         </w:rPr>
         <w:drawing>
-          <wp:anchor distT="0" distB="0" distL="114300" distR="114300" simplePos="0" relativeHeight="251659264" behindDoc="0" locked="0" layoutInCell="1" allowOverlap="1" wp14:anchorId="63069E64" wp14:editId="1D5CF61A">
+          <wp:anchor distT="0" distB="0" distL="114300" distR="114300" simplePos="0" relativeHeight="251658240" behindDoc="0" locked="0" layoutInCell="1" allowOverlap="1" wp14:anchorId="63069E64" wp14:editId="1371857C">
             <wp:simplePos x="0" y="0"/>
             <wp:positionH relativeFrom="column">
               <wp:posOffset>3687445</wp:posOffset>
@@ -2382,7 +2425,7 @@
           <w:noProof/>
         </w:rPr>
         <w:drawing>
-          <wp:anchor distT="0" distB="0" distL="114300" distR="114300" simplePos="0" relativeHeight="251662336" behindDoc="0" locked="0" layoutInCell="1" allowOverlap="1" wp14:anchorId="259C856C" wp14:editId="0C624F60">
+          <wp:anchor distT="0" distB="0" distL="114300" distR="114300" simplePos="0" relativeHeight="251661312" behindDoc="0" locked="0" layoutInCell="1" allowOverlap="1" wp14:anchorId="259C856C" wp14:editId="051AAA76">
             <wp:simplePos x="0" y="0"/>
             <wp:positionH relativeFrom="column">
               <wp:posOffset>4409440</wp:posOffset>
@@ -2449,7 +2492,7 @@
           <w:noProof/>
         </w:rPr>
         <w:drawing>
-          <wp:anchor distT="0" distB="0" distL="114300" distR="114300" simplePos="0" relativeHeight="251661312" behindDoc="0" locked="0" layoutInCell="1" allowOverlap="1" wp14:anchorId="2E21D73D" wp14:editId="30EC3C06">
+          <wp:anchor distT="0" distB="0" distL="114300" distR="114300" simplePos="0" relativeHeight="251660288" behindDoc="0" locked="0" layoutInCell="1" allowOverlap="1" wp14:anchorId="2E21D73D" wp14:editId="6B0A1E1F">
             <wp:simplePos x="0" y="0"/>
             <wp:positionH relativeFrom="column">
               <wp:posOffset>3687445</wp:posOffset>
@@ -2553,7 +2596,7 @@
           <w:noProof/>
         </w:rPr>
         <w:drawing>
-          <wp:anchor distT="0" distB="0" distL="114300" distR="114300" simplePos="0" relativeHeight="251665408" behindDoc="0" locked="0" layoutInCell="1" allowOverlap="1" wp14:anchorId="2C3F54F5" wp14:editId="496E0737">
+          <wp:anchor distT="0" distB="0" distL="114300" distR="114300" simplePos="0" relativeHeight="251664384" behindDoc="0" locked="0" layoutInCell="1" allowOverlap="1" wp14:anchorId="2C3F54F5" wp14:editId="7E32805F">
             <wp:simplePos x="0" y="0"/>
             <wp:positionH relativeFrom="column">
               <wp:posOffset>3747794</wp:posOffset>
@@ -2609,15 +2652,7 @@
         </w:drawing>
       </w:r>
       <w:r>
-        <w:t>At the end of the cave system the player finds a large circular stone structure. In front of this structure is a plinth with a cube shaped hole in the top. The player makes puts the strange object into the plinth and it locks. The stone structure rotates (</w:t>
-      </w:r>
-      <w:proofErr w:type="gramStart"/>
-      <w:r>
-        <w:t>similar to</w:t>
-      </w:r>
-      <w:proofErr w:type="gramEnd"/>
-      <w:r>
-        <w:t xml:space="preserve"> a stargate) and locks in place, once this has been completed, a portal in the centre of the structure opens. The player walks through. </w:t>
+        <w:t xml:space="preserve">At the end of the cave system the player finds a large circular stone structure. In front of this structure is a plinth with a cube shaped hole in the top. The player makes puts the strange object into the plinth and it locks. The stone structure rotates (similar to a stargate) and locks in place, once this has been completed, a portal in the centre of the structure opens. The player walks through. </w:t>
       </w:r>
     </w:p>
     <w:p>
@@ -2659,7 +2694,7 @@
         </w:rPr>
         <w:lastRenderedPageBreak/>
         <w:drawing>
-          <wp:anchor distT="0" distB="0" distL="114300" distR="114300" simplePos="0" relativeHeight="251664384" behindDoc="0" locked="0" layoutInCell="1" allowOverlap="1" wp14:anchorId="2239D064" wp14:editId="1E75C657">
+          <wp:anchor distT="0" distB="0" distL="114300" distR="114300" simplePos="0" relativeHeight="251663360" behindDoc="0" locked="0" layoutInCell="1" allowOverlap="1" wp14:anchorId="2239D064" wp14:editId="7273B91D">
             <wp:simplePos x="0" y="0"/>
             <wp:positionH relativeFrom="column">
               <wp:posOffset>-73660</wp:posOffset>
@@ -2919,7 +2954,13 @@
         </w:numPr>
       </w:pPr>
       <w:r>
-        <w:t xml:space="preserve">Timing – The player has at least three and maximum of four minutes from starting the level to escape. </w:t>
+        <w:t xml:space="preserve">Timing – The player has at least three and </w:t>
+      </w:r>
+      <w:r>
+        <w:t xml:space="preserve">a </w:t>
+      </w:r>
+      <w:r>
+        <w:t xml:space="preserve">maximum of four minutes from starting the level to escape. </w:t>
       </w:r>
     </w:p>
     <w:p>
@@ -3040,7 +3081,7 @@
         <mc:AlternateContent>
           <mc:Choice Requires="wpg">
             <w:drawing>
-              <wp:anchor distT="0" distB="0" distL="114300" distR="114300" simplePos="0" relativeHeight="251669504" behindDoc="0" locked="0" layoutInCell="1" allowOverlap="1" wp14:anchorId="3D1A7A37" wp14:editId="17C992F2">
+              <wp:anchor distT="0" distB="0" distL="114300" distR="114300" simplePos="0" relativeHeight="251668480" behindDoc="0" locked="0" layoutInCell="1" allowOverlap="1" wp14:anchorId="3D1A7A37" wp14:editId="5C91906F">
                 <wp:simplePos x="0" y="0"/>
                 <wp:positionH relativeFrom="column">
                   <wp:posOffset>2738120</wp:posOffset>
@@ -3130,14 +3171,27 @@
                               <w:r>
                                 <w:t xml:space="preserve">Figure </w:t>
                               </w:r>
-                              <w:fldSimple w:instr=" SEQ Figure \* ARABIC ">
-                                <w:r>
-                                  <w:rPr>
-                                    <w:noProof/>
-                                  </w:rPr>
-                                  <w:t>1</w:t>
-                                </w:r>
-                              </w:fldSimple>
+                              <w:r>
+                                <w:fldChar w:fldCharType="begin"/>
+                              </w:r>
+                              <w:r>
+                                <w:instrText xml:space="preserve"> SEQ Figure \* ARABIC </w:instrText>
+                              </w:r>
+                              <w:r>
+                                <w:fldChar w:fldCharType="separate"/>
+                              </w:r>
+                              <w:r>
+                                <w:rPr>
+                                  <w:noProof/>
+                                </w:rPr>
+                                <w:t>1</w:t>
+                              </w:r>
+                              <w:r>
+                                <w:rPr>
+                                  <w:noProof/>
+                                </w:rPr>
+                                <w:fldChar w:fldCharType="end"/>
+                              </w:r>
                               <w:r>
                                 <w:t xml:space="preserve"> - Player Activities</w:t>
                               </w:r>
@@ -3165,7 +3219,7 @@
           </mc:Choice>
           <mc:Fallback>
             <w:pict>
-              <v:group w14:anchorId="3D1A7A37" id="Group 14" o:spid="_x0000_s1027" style="position:absolute;margin-left:215.6pt;margin-top:13.35pt;width:262.85pt;height:273.3pt;z-index:251669504;mso-width-relative:margin;mso-height-relative:margin" coordsize="54000,56154" o:gfxdata="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">
+              <v:group w14:anchorId="3D1A7A37" id="Group 14" o:spid="_x0000_s1027" style="position:absolute;margin-left:215.6pt;margin-top:13.35pt;width:262.85pt;height:273.3pt;z-index:251668480;mso-width-relative:margin;mso-height-relative:margin" coordsize="54000,56154" o:gfxdata="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">
                 <v:shapetype id="_x0000_t75" coordsize="21600,21600" o:spt="75" o:preferrelative="t" path="m@4@5l@4@11@9@11@9@5xe" filled="f" stroked="f">
                   <v:stroke joinstyle="miter"/>
                   <v:formulas>
@@ -3202,14 +3256,27 @@
                         <w:r>
                           <w:t xml:space="preserve">Figure </w:t>
                         </w:r>
-                        <w:fldSimple w:instr=" SEQ Figure \* ARABIC ">
-                          <w:r>
-                            <w:rPr>
-                              <w:noProof/>
-                            </w:rPr>
-                            <w:t>1</w:t>
-                          </w:r>
-                        </w:fldSimple>
+                        <w:r>
+                          <w:fldChar w:fldCharType="begin"/>
+                        </w:r>
+                        <w:r>
+                          <w:instrText xml:space="preserve"> SEQ Figure \* ARABIC </w:instrText>
+                        </w:r>
+                        <w:r>
+                          <w:fldChar w:fldCharType="separate"/>
+                        </w:r>
+                        <w:r>
+                          <w:rPr>
+                            <w:noProof/>
+                          </w:rPr>
+                          <w:t>1</w:t>
+                        </w:r>
+                        <w:r>
+                          <w:rPr>
+                            <w:noProof/>
+                          </w:rPr>
+                          <w:fldChar w:fldCharType="end"/>
+                        </w:r>
                         <w:r>
                           <w:t xml:space="preserve"> - Player Activities</w:t>
                         </w:r>
@@ -3288,6 +3355,9 @@
         <w:gridCol w:w="4815"/>
       </w:tblGrid>
       <w:tr>
+        <w:trPr>
+          <w:trHeight w:val="113"/>
+        </w:trPr>
         <w:tc>
           <w:tcPr>
             <w:tcW w:w="4814" w:type="dxa"/>
@@ -3301,10 +3371,38 @@
               </w:numPr>
             </w:pPr>
             <w:r>
-              <w:t>// TODO</w:t>
-            </w:r>
-            <w:bookmarkStart w:id="13" w:name="_GoBack"/>
-            <w:bookmarkEnd w:id="13"/>
+              <w:t xml:space="preserve">The player has at least three and </w:t>
+            </w:r>
+            <w:r>
+              <w:t xml:space="preserve">a </w:t>
+            </w:r>
+            <w:r>
+              <w:t>maximum of four minutes from starting the level to escape.</w:t>
+            </w:r>
+          </w:p>
+          <w:p>
+            <w:pPr>
+              <w:pStyle w:val="ListParagraph"/>
+              <w:numPr>
+                <w:ilvl w:val="0"/>
+                <w:numId w:val="5"/>
+              </w:numPr>
+            </w:pPr>
+            <w:r>
+              <w:t xml:space="preserve">Escaping the “Other Side” must be a challenge. </w:t>
+            </w:r>
+          </w:p>
+          <w:p>
+            <w:pPr>
+              <w:pStyle w:val="ListParagraph"/>
+              <w:numPr>
+                <w:ilvl w:val="0"/>
+                <w:numId w:val="5"/>
+              </w:numPr>
+            </w:pPr>
+            <w:r>
+              <w:t>The player must be able to use different items to break into the cabin. These items must be spread out enough to make the player think it’s a choice they made.</w:t>
+            </w:r>
           </w:p>
         </w:tc>
         <w:tc>
@@ -3319,6 +3417,35 @@
                 <w:numId w:val="5"/>
               </w:numPr>
             </w:pPr>
+            <w:r>
+              <w:t>The level must contain an amount of physics objects the player can interact with at some point.</w:t>
+            </w:r>
+          </w:p>
+          <w:p>
+            <w:pPr>
+              <w:pStyle w:val="ListParagraph"/>
+              <w:numPr>
+                <w:ilvl w:val="0"/>
+                <w:numId w:val="5"/>
+              </w:numPr>
+            </w:pPr>
+            <w:r>
+              <w:t xml:space="preserve">Cutscenes must not be longer than 10 seconds at a time in order to keep the player engaged. </w:t>
+            </w:r>
+          </w:p>
+          <w:p>
+            <w:pPr>
+              <w:pStyle w:val="ListParagraph"/>
+              <w:numPr>
+                <w:ilvl w:val="0"/>
+                <w:numId w:val="5"/>
+              </w:numPr>
+            </w:pPr>
+            <w:r>
+              <w:t>The player should have safe points around the level where they can spend time to relax.</w:t>
+            </w:r>
+            <w:bookmarkStart w:id="13" w:name="_GoBack"/>
+            <w:bookmarkEnd w:id="13"/>
           </w:p>
         </w:tc>
       </w:tr>
@@ -3354,77 +3481,188 @@
         <w:pStyle w:val="Heading2"/>
       </w:pPr>
       <w:bookmarkStart w:id="15" w:name="_Toc58408314"/>
+      <w:bookmarkStart w:id="16" w:name="_Level_Flow_Diagram"/>
+      <w:bookmarkEnd w:id="16"/>
+      <w:r>
+        <w:t>Level Flow Diagram</w:t>
+      </w:r>
+      <w:bookmarkEnd w:id="15"/>
+    </w:p>
+    <w:p>
       <w:r>
         <w:rPr>
           <w:noProof/>
         </w:rPr>
-        <w:drawing>
-          <wp:anchor distT="0" distB="0" distL="114300" distR="114300" simplePos="0" relativeHeight="251670528" behindDoc="0" locked="0" layoutInCell="1" allowOverlap="1" wp14:anchorId="4521A819" wp14:editId="65B940CB">
-            <wp:simplePos x="0" y="0"/>
-            <wp:positionH relativeFrom="column">
-              <wp:posOffset>-4445</wp:posOffset>
-            </wp:positionH>
-            <wp:positionV relativeFrom="paragraph">
-              <wp:posOffset>259715</wp:posOffset>
-            </wp:positionV>
-            <wp:extent cx="5951855" cy="5867400"/>
-            <wp:effectExtent l="0" t="0" r="0" b="0"/>
-            <wp:wrapSquare wrapText="bothSides"/>
-            <wp:docPr id="3" name="Picture 3"/>
-            <wp:cNvGraphicFramePr>
-              <a:graphicFrameLocks xmlns:a="http://schemas.openxmlformats.org/drawingml/2006/main" noChangeAspect="1"/>
-            </wp:cNvGraphicFramePr>
-            <a:graphic xmlns:a="http://schemas.openxmlformats.org/drawingml/2006/main">
-              <a:graphicData uri="http://schemas.openxmlformats.org/drawingml/2006/picture">
-                <pic:pic xmlns:pic="http://schemas.openxmlformats.org/drawingml/2006/picture">
-                  <pic:nvPicPr>
-                    <pic:cNvPr id="0" name="Picture 2"/>
-                    <pic:cNvPicPr>
-                      <a:picLocks noChangeAspect="1" noChangeArrowheads="1"/>
-                    </pic:cNvPicPr>
-                  </pic:nvPicPr>
-                  <pic:blipFill>
-                    <a:blip r:embed="rId16">
-                      <a:extLst>
-                        <a:ext uri="{28A0092B-C50C-407E-A947-70E740481C1C}">
-                          <a14:useLocalDpi xmlns:a14="http://schemas.microsoft.com/office/drawing/2010/main" val="0"/>
-                        </a:ext>
-                      </a:extLst>
-                    </a:blip>
-                    <a:srcRect/>
-                    <a:stretch>
-                      <a:fillRect/>
-                    </a:stretch>
-                  </pic:blipFill>
-                  <pic:spPr bwMode="auto">
-                    <a:xfrm>
-                      <a:off x="0" y="0"/>
-                      <a:ext cx="5951855" cy="5867400"/>
-                    </a:xfrm>
-                    <a:prstGeom prst="rect">
-                      <a:avLst/>
-                    </a:prstGeom>
-                    <a:noFill/>
-                    <a:ln>
-                      <a:noFill/>
-                    </a:ln>
-                  </pic:spPr>
-                </pic:pic>
-              </a:graphicData>
-            </a:graphic>
-            <wp14:sizeRelH relativeFrom="margin">
-              <wp14:pctWidth>0</wp14:pctWidth>
-            </wp14:sizeRelH>
-            <wp14:sizeRelV relativeFrom="margin">
-              <wp14:pctHeight>0</wp14:pctHeight>
-            </wp14:sizeRelV>
-          </wp:anchor>
-        </w:drawing>
-      </w:r>
-      <w:r>
-        <w:t>Level Flow Diagram</w:t>
-      </w:r>
-      <w:bookmarkEnd w:id="15"/>
+        <mc:AlternateContent>
+          <mc:Choice Requires="wpg">
+            <w:drawing>
+              <wp:anchor distT="0" distB="0" distL="114300" distR="114300" simplePos="0" relativeHeight="251672576" behindDoc="0" locked="0" layoutInCell="1" allowOverlap="1" wp14:anchorId="68A185DF" wp14:editId="7CAE18EC">
+                <wp:simplePos x="0" y="0"/>
+                <wp:positionH relativeFrom="column">
+                  <wp:posOffset>-4098</wp:posOffset>
+                </wp:positionH>
+                <wp:positionV relativeFrom="paragraph">
+                  <wp:posOffset>788874</wp:posOffset>
+                </wp:positionV>
+                <wp:extent cx="5951855" cy="6184265"/>
+                <wp:effectExtent l="0" t="0" r="0" b="6985"/>
+                <wp:wrapSquare wrapText="bothSides"/>
+                <wp:docPr id="5" name="Group 5"/>
+                <wp:cNvGraphicFramePr/>
+                <a:graphic xmlns:a="http://schemas.openxmlformats.org/drawingml/2006/main">
+                  <a:graphicData uri="http://schemas.microsoft.com/office/word/2010/wordprocessingGroup">
+                    <wpg:wgp>
+                      <wpg:cNvGrpSpPr/>
+                      <wpg:grpSpPr>
+                        <a:xfrm>
+                          <a:off x="0" y="0"/>
+                          <a:ext cx="5951855" cy="6184265"/>
+                          <a:chOff x="0" y="0"/>
+                          <a:chExt cx="5951855" cy="6184265"/>
+                        </a:xfrm>
+                      </wpg:grpSpPr>
+                      <pic:pic xmlns:pic="http://schemas.openxmlformats.org/drawingml/2006/picture">
+                        <pic:nvPicPr>
+                          <pic:cNvPr id="3" name="Picture 3"/>
+                          <pic:cNvPicPr>
+                            <a:picLocks noChangeAspect="1"/>
+                          </pic:cNvPicPr>
+                        </pic:nvPicPr>
+                        <pic:blipFill>
+                          <a:blip r:embed="rId16">
+                            <a:extLst>
+                              <a:ext uri="{28A0092B-C50C-407E-A947-70E740481C1C}">
+                                <a14:useLocalDpi xmlns:a14="http://schemas.microsoft.com/office/drawing/2010/main" val="0"/>
+                              </a:ext>
+                            </a:extLst>
+                          </a:blip>
+                          <a:srcRect/>
+                          <a:stretch>
+                            <a:fillRect/>
+                          </a:stretch>
+                        </pic:blipFill>
+                        <pic:spPr bwMode="auto">
+                          <a:xfrm>
+                            <a:off x="0" y="0"/>
+                            <a:ext cx="5951855" cy="5867400"/>
+                          </a:xfrm>
+                          <a:prstGeom prst="rect">
+                            <a:avLst/>
+                          </a:prstGeom>
+                          <a:noFill/>
+                          <a:ln>
+                            <a:noFill/>
+                          </a:ln>
+                        </pic:spPr>
+                      </pic:pic>
+                      <wps:wsp>
+                        <wps:cNvPr id="2" name="Text Box 2"/>
+                        <wps:cNvSpPr txBox="1"/>
+                        <wps:spPr>
+                          <a:xfrm>
+                            <a:off x="0" y="5925820"/>
+                            <a:ext cx="5951855" cy="258445"/>
+                          </a:xfrm>
+                          <a:prstGeom prst="rect">
+                            <a:avLst/>
+                          </a:prstGeom>
+                          <a:solidFill>
+                            <a:prstClr val="white"/>
+                          </a:solidFill>
+                          <a:ln>
+                            <a:noFill/>
+                          </a:ln>
+                        </wps:spPr>
+                        <wps:txbx>
+                          <w:txbxContent>
+                            <w:p>
+                              <w:pPr>
+                                <w:pStyle w:val="Caption"/>
+                                <w:jc w:val="center"/>
+                                <w:rPr>
+                                  <w:noProof/>
+                                </w:rPr>
+                              </w:pPr>
+                              <w:r>
+                                <w:t xml:space="preserve">Figure </w:t>
+                              </w:r>
+                              <w:fldSimple w:instr=" SEQ Figure \* ARABIC ">
+                                <w:r>
+                                  <w:rPr>
+                                    <w:noProof/>
+                                  </w:rPr>
+                                  <w:t>2</w:t>
+                                </w:r>
+                              </w:fldSimple>
+                              <w:r>
+                                <w:t xml:space="preserve"> - Level Flow Diagram</w:t>
+                              </w:r>
+                            </w:p>
+                          </w:txbxContent>
+                        </wps:txbx>
+                        <wps:bodyPr rot="0" spcFirstLastPara="0" vertOverflow="overflow" horzOverflow="overflow" vert="horz" wrap="square" lIns="0" tIns="0" rIns="0" bIns="0" numCol="1" spcCol="0" rtlCol="0" fromWordArt="0" anchor="t" anchorCtr="0" forceAA="0" compatLnSpc="1">
+                          <a:prstTxWarp prst="textNoShape">
+                            <a:avLst/>
+                          </a:prstTxWarp>
+                          <a:spAutoFit/>
+                        </wps:bodyPr>
+                      </wps:wsp>
+                    </wpg:wgp>
+                  </a:graphicData>
+                </a:graphic>
+              </wp:anchor>
+            </w:drawing>
+          </mc:Choice>
+          <mc:Fallback>
+            <w:pict>
+              <v:group w14:anchorId="68A185DF" id="Group 5" o:spid="_x0000_s1030" style="position:absolute;margin-left:-.3pt;margin-top:62.1pt;width:468.65pt;height:486.95pt;z-index:251672576" coordsize="59518,61842" o:gfxdata="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">
+                <v:shape id="Picture 3" o:spid="_x0000_s1031" type="#_x0000_t75" style="position:absolute;width:59518;height:58674;visibility:visible;mso-wrap-style:square" o:gfxdata="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">
+                  <v:imagedata r:id="rId17" o:title=""/>
+                </v:shape>
+                <v:shape id="Text Box 2" o:spid="_x0000_s1032" type="#_x0000_t202" style="position:absolute;top:59258;width:59518;height:2584;visibility:visible;mso-wrap-style:square;v-text-anchor:top" o:gfxdata="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" stroked="f">
+                  <v:textbox style="mso-fit-shape-to-text:t" inset="0,0,0,0">
+                    <w:txbxContent>
+                      <w:p>
+                        <w:pPr>
+                          <w:pStyle w:val="Caption"/>
+                          <w:jc w:val="center"/>
+                          <w:rPr>
+                            <w:noProof/>
+                          </w:rPr>
+                        </w:pPr>
+                        <w:r>
+                          <w:t xml:space="preserve">Figure </w:t>
+                        </w:r>
+                        <w:fldSimple w:instr=" SEQ Figure \* ARABIC ">
+                          <w:r>
+                            <w:rPr>
+                              <w:noProof/>
+                            </w:rPr>
+                            <w:t>2</w:t>
+                          </w:r>
+                        </w:fldSimple>
+                        <w:r>
+                          <w:t xml:space="preserve"> - Level Flow Diagram</w:t>
+                        </w:r>
+                      </w:p>
+                    </w:txbxContent>
+                  </v:textbox>
+                </v:shape>
+                <w10:wrap type="square"/>
+              </v:group>
+            </w:pict>
+          </mc:Fallback>
+        </mc:AlternateContent>
+      </w:r>
+      <w:r>
+        <w:t xml:space="preserve">Below </w:t>
+      </w:r>
+      <w:r>
+        <w:t xml:space="preserve">(figure 2) </w:t>
+      </w:r>
+      <w:r>
+        <w:t>is a level flow diagram, this is a visual representation of how the player will work their way through the level. At the end there is a split path, this is when the player can either beat the level and win or be captured by the monster and loose. Both end the level but will give a different outcome.</w:t>
+      </w:r>
     </w:p>
     <w:p>
       <w:r>
@@ -3435,81 +3673,81 @@
       <w:pPr>
         <w:pStyle w:val="Heading2"/>
       </w:pPr>
-      <w:bookmarkStart w:id="16" w:name="_Toc58408315"/>
+      <w:bookmarkStart w:id="17" w:name="_Toc58408315"/>
       <w:r>
         <w:lastRenderedPageBreak/>
         <w:t>Level Bubble Diagram</w:t>
       </w:r>
-      <w:bookmarkEnd w:id="16"/>
+      <w:bookmarkEnd w:id="17"/>
     </w:p>
     <w:p/>
     <w:p>
       <w:pPr>
         <w:pStyle w:val="Heading2"/>
       </w:pPr>
-      <w:bookmarkStart w:id="17" w:name="_Toc58408316"/>
+      <w:bookmarkStart w:id="18" w:name="_Toc58408316"/>
       <w:r>
         <w:t>Detailed Level Bubble Diagram</w:t>
       </w:r>
-      <w:bookmarkEnd w:id="17"/>
+      <w:bookmarkEnd w:id="18"/>
     </w:p>
     <w:p/>
     <w:p>
       <w:pPr>
         <w:pStyle w:val="Heading2"/>
       </w:pPr>
-      <w:bookmarkStart w:id="18" w:name="_Toc58408317"/>
+      <w:bookmarkStart w:id="19" w:name="_Toc58408317"/>
       <w:r>
         <w:t>Regions</w:t>
       </w:r>
-      <w:bookmarkEnd w:id="18"/>
+      <w:bookmarkEnd w:id="19"/>
     </w:p>
     <w:p/>
     <w:p>
       <w:pPr>
         <w:pStyle w:val="Heading2"/>
       </w:pPr>
-      <w:bookmarkStart w:id="19" w:name="_Toc58408318"/>
+      <w:bookmarkStart w:id="20" w:name="_Toc58408318"/>
       <w:r>
         <w:t>Maps &amp; Elevations</w:t>
       </w:r>
-      <w:bookmarkEnd w:id="19"/>
+      <w:bookmarkEnd w:id="20"/>
     </w:p>
     <w:p/>
     <w:p>
       <w:pPr>
         <w:pStyle w:val="Heading1"/>
       </w:pPr>
-      <w:bookmarkStart w:id="20" w:name="_Toc58408319"/>
+      <w:bookmarkStart w:id="21" w:name="_Toc58408319"/>
       <w:r>
         <w:t>Game Design</w:t>
       </w:r>
-      <w:bookmarkEnd w:id="20"/>
+      <w:bookmarkEnd w:id="21"/>
     </w:p>
     <w:p>
       <w:pPr>
         <w:pStyle w:val="Heading2"/>
       </w:pPr>
-      <w:bookmarkStart w:id="21" w:name="_Toc58408320"/>
+      <w:bookmarkStart w:id="22" w:name="_Toc58408320"/>
       <w:r>
         <w:t>Systems</w:t>
       </w:r>
-      <w:bookmarkEnd w:id="21"/>
+      <w:bookmarkEnd w:id="22"/>
     </w:p>
     <w:p/>
     <w:p>
       <w:pPr>
         <w:pStyle w:val="Heading2"/>
       </w:pPr>
-      <w:bookmarkStart w:id="22" w:name="_Toc58408321"/>
+      <w:bookmarkStart w:id="23" w:name="_Toc58408321"/>
       <w:r>
         <w:t>Entities</w:t>
       </w:r>
-      <w:bookmarkEnd w:id="22"/>
+      <w:bookmarkEnd w:id="23"/>
     </w:p>
     <w:sectPr>
-      <w:headerReference w:type="default" r:id="rId17"/>
-      <w:footerReference w:type="default" r:id="rId18"/>
+      <w:headerReference w:type="default" r:id="rId18"/>
+      <w:footerReference w:type="default" r:id="rId19"/>
       <w:pgSz w:w="11906" w:h="16838"/>
       <w:pgMar w:top="1440" w:right="1133" w:bottom="1440" w:left="1134" w:header="708" w:footer="708" w:gutter="0"/>
       <w:pgNumType w:start="0"/>
@@ -3812,7 +4050,7 @@
       <w:lvlText w:val=""/>
       <w:lvlJc w:val="left"/>
       <w:pPr>
-        <w:ind w:left="720" w:hanging="360"/>
+        <w:ind w:left="360" w:hanging="360"/>
       </w:pPr>
       <w:rPr>
         <w:rFonts w:ascii="Symbol" w:hAnsi="Symbol" w:hint="default"/>
@@ -3824,7 +4062,7 @@
       <w:lvlText w:val="o"/>
       <w:lvlJc w:val="left"/>
       <w:pPr>
-        <w:ind w:left="1440" w:hanging="360"/>
+        <w:ind w:left="1080" w:hanging="360"/>
       </w:pPr>
       <w:rPr>
         <w:rFonts w:ascii="Courier New" w:hAnsi="Courier New" w:cs="Courier New" w:hint="default"/>
@@ -3836,7 +4074,7 @@
       <w:lvlText w:val=""/>
       <w:lvlJc w:val="left"/>
       <w:pPr>
-        <w:ind w:left="2160" w:hanging="360"/>
+        <w:ind w:left="1800" w:hanging="360"/>
       </w:pPr>
       <w:rPr>
         <w:rFonts w:ascii="Wingdings" w:hAnsi="Wingdings" w:hint="default"/>
@@ -3848,7 +4086,7 @@
       <w:lvlText w:val=""/>
       <w:lvlJc w:val="left"/>
       <w:pPr>
-        <w:ind w:left="2880" w:hanging="360"/>
+        <w:ind w:left="2520" w:hanging="360"/>
       </w:pPr>
       <w:rPr>
         <w:rFonts w:ascii="Symbol" w:hAnsi="Symbol" w:hint="default"/>
@@ -3860,7 +4098,7 @@
       <w:lvlText w:val="o"/>
       <w:lvlJc w:val="left"/>
       <w:pPr>
-        <w:ind w:left="3600" w:hanging="360"/>
+        <w:ind w:left="3240" w:hanging="360"/>
       </w:pPr>
       <w:rPr>
         <w:rFonts w:ascii="Courier New" w:hAnsi="Courier New" w:cs="Courier New" w:hint="default"/>
@@ -3872,7 +4110,7 @@
       <w:lvlText w:val=""/>
       <w:lvlJc w:val="left"/>
       <w:pPr>
-        <w:ind w:left="4320" w:hanging="360"/>
+        <w:ind w:left="3960" w:hanging="360"/>
       </w:pPr>
       <w:rPr>
         <w:rFonts w:ascii="Wingdings" w:hAnsi="Wingdings" w:hint="default"/>
@@ -3884,7 +4122,7 @@
       <w:lvlText w:val=""/>
       <w:lvlJc w:val="left"/>
       <w:pPr>
-        <w:ind w:left="5040" w:hanging="360"/>
+        <w:ind w:left="4680" w:hanging="360"/>
       </w:pPr>
       <w:rPr>
         <w:rFonts w:ascii="Symbol" w:hAnsi="Symbol" w:hint="default"/>
@@ -3896,7 +4134,7 @@
       <w:lvlText w:val="o"/>
       <w:lvlJc w:val="left"/>
       <w:pPr>
-        <w:ind w:left="5760" w:hanging="360"/>
+        <w:ind w:left="5400" w:hanging="360"/>
       </w:pPr>
       <w:rPr>
         <w:rFonts w:ascii="Courier New" w:hAnsi="Courier New" w:cs="Courier New" w:hint="default"/>
@@ -3908,7 +4146,7 @@
       <w:lvlText w:val=""/>
       <w:lvlJc w:val="left"/>
       <w:pPr>
-        <w:ind w:left="6480" w:hanging="360"/>
+        <w:ind w:left="6120" w:hanging="360"/>
       </w:pPr>
       <w:rPr>
         <w:rFonts w:ascii="Wingdings" w:hAnsi="Wingdings" w:hint="default"/>
@@ -5409,7 +5647,7 @@
 </file>
 
 <file path=customXml/itemProps2.xml><?xml version="1.0" encoding="utf-8"?>
-<ds:datastoreItem xmlns:ds="http://schemas.openxmlformats.org/officeDocument/2006/customXml" ds:itemID="{0E430D6B-41F1-409B-9E3C-7F20D9EF9C1B}">
+<ds:datastoreItem xmlns:ds="http://schemas.openxmlformats.org/officeDocument/2006/customXml" ds:itemID="{EA7DF8EB-C1ED-406D-88D9-C9A647D8D723}">
   <ds:schemaRefs>
     <ds:schemaRef ds:uri="http://schemas.openxmlformats.org/officeDocument/2006/bibliography"/>
   </ds:schemaRefs>

</xml_diff>

<commit_message>
Worked on LDD // Added assets
</commit_message>
<xml_diff>
--- a/Documentation/LevelDesignDocument.docx
+++ b/Documentation/LevelDesignDocument.docx
@@ -20,7 +20,7 @@
             <mc:AlternateContent>
               <mc:Choice Requires="wps">
                 <w:drawing>
-                  <wp:anchor distT="0" distB="0" distL="114300" distR="114300" simplePos="0" relativeHeight="251657216" behindDoc="1" locked="0" layoutInCell="1" allowOverlap="1" wp14:anchorId="64D23794" wp14:editId="2B8B20AE">
+                  <wp:anchor distT="0" distB="0" distL="114300" distR="114300" simplePos="0" relativeHeight="251651072" behindDoc="1" locked="0" layoutInCell="1" allowOverlap="1" wp14:anchorId="64D23794" wp14:editId="3E8D32FB">
                     <wp:simplePos x="0" y="0"/>
                     <wp:positionH relativeFrom="page">
                       <wp:align>center</wp:align>
@@ -317,7 +317,7 @@
                     <v:stroke joinstyle="miter"/>
                     <v:path gradientshapeok="t" o:connecttype="rect"/>
                   </v:shapetype>
-                  <v:shape id="Text Box 1" o:spid="_x0000_s1026" type="#_x0000_t202" alt="Cover page content layout" style="position:absolute;margin-left:0;margin-top:0;width:553.9pt;height:256.3pt;z-index:-251659264;visibility:visible;mso-wrap-style:square;mso-width-percent:906;mso-height-percent:0;mso-top-percent:510;mso-wrap-distance-left:9pt;mso-wrap-distance-top:0;mso-wrap-distance-right:9pt;mso-wrap-distance-bottom:0;mso-position-horizontal:center;mso-position-horizontal-relative:page;mso-position-vertical-relative:page;mso-width-percent:906;mso-height-percent:0;mso-top-percent:510;mso-width-relative:page;mso-height-relative:margin;v-text-anchor:top" o:gfxdata="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" filled="f" stroked="f" strokeweight=".5pt">
+                  <v:shape id="Text Box 1" o:spid="_x0000_s1026" type="#_x0000_t202" alt="Cover page content layout" style="position:absolute;margin-left:0;margin-top:0;width:553.9pt;height:256.3pt;z-index:-251665408;visibility:visible;mso-wrap-style:square;mso-width-percent:906;mso-height-percent:0;mso-top-percent:510;mso-wrap-distance-left:9pt;mso-wrap-distance-top:0;mso-wrap-distance-right:9pt;mso-wrap-distance-bottom:0;mso-position-horizontal:center;mso-position-horizontal-relative:page;mso-position-vertical-relative:page;mso-width-percent:906;mso-height-percent:0;mso-top-percent:510;mso-width-relative:page;mso-height-relative:margin;v-text-anchor:top" o:gfxdata="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" filled="f" stroked="f" strokeweight=".5pt">
                     <v:textbox style="mso-fit-shape-to-text:t" inset="0,0,0,0">
                       <w:txbxContent>
                         <w:tbl>
@@ -568,9 +568,11 @@
       </w:sdtPr>
       <w:sdtEndPr>
         <w:rPr>
+          <w:rFonts w:asciiTheme="minorHAnsi" w:hAnsiTheme="minorHAnsi"/>
           <w:b/>
           <w:bCs/>
           <w:noProof/>
+          <w:sz w:val="20"/>
         </w:rPr>
       </w:sdtEndPr>
       <w:sdtContent>
@@ -2121,8 +2123,8 @@
       </w:tblPr>
       <w:tblGrid>
         <w:gridCol w:w="1030"/>
-        <w:gridCol w:w="1378"/>
-        <w:gridCol w:w="7226"/>
+        <w:gridCol w:w="1375"/>
+        <w:gridCol w:w="7229"/>
       </w:tblGrid>
       <w:tr>
         <w:trPr>
@@ -2314,7 +2316,7 @@
           <w:noProof/>
         </w:rPr>
         <w:drawing>
-          <wp:anchor distT="0" distB="0" distL="114300" distR="114300" simplePos="0" relativeHeight="251658240" behindDoc="0" locked="0" layoutInCell="1" allowOverlap="1" wp14:anchorId="63069E64" wp14:editId="1371857C">
+          <wp:anchor distT="0" distB="0" distL="114300" distR="114300" simplePos="0" relativeHeight="251652096" behindDoc="0" locked="0" layoutInCell="1" allowOverlap="1" wp14:anchorId="63069E64" wp14:editId="49E98ED1">
             <wp:simplePos x="0" y="0"/>
             <wp:positionH relativeFrom="column">
               <wp:posOffset>3687445</wp:posOffset>
@@ -2425,13 +2427,13 @@
           <w:noProof/>
         </w:rPr>
         <w:drawing>
-          <wp:anchor distT="0" distB="0" distL="114300" distR="114300" simplePos="0" relativeHeight="251661312" behindDoc="0" locked="0" layoutInCell="1" allowOverlap="1" wp14:anchorId="259C856C" wp14:editId="051AAA76">
+          <wp:anchor distT="0" distB="0" distL="114300" distR="114300" simplePos="0" relativeHeight="251655168" behindDoc="0" locked="0" layoutInCell="1" allowOverlap="1" wp14:anchorId="259C856C" wp14:editId="2018B448">
             <wp:simplePos x="0" y="0"/>
             <wp:positionH relativeFrom="column">
-              <wp:posOffset>4409440</wp:posOffset>
+              <wp:posOffset>4255135</wp:posOffset>
             </wp:positionH>
             <wp:positionV relativeFrom="paragraph">
-              <wp:posOffset>1264285</wp:posOffset>
+              <wp:posOffset>1353185</wp:posOffset>
             </wp:positionV>
             <wp:extent cx="1701800" cy="2268220"/>
             <wp:effectExtent l="0" t="0" r="0" b="0"/>
@@ -2492,7 +2494,7 @@
           <w:noProof/>
         </w:rPr>
         <w:drawing>
-          <wp:anchor distT="0" distB="0" distL="114300" distR="114300" simplePos="0" relativeHeight="251660288" behindDoc="0" locked="0" layoutInCell="1" allowOverlap="1" wp14:anchorId="2E21D73D" wp14:editId="6B0A1E1F">
+          <wp:anchor distT="0" distB="0" distL="114300" distR="114300" simplePos="0" relativeHeight="251654144" behindDoc="0" locked="0" layoutInCell="1" allowOverlap="1" wp14:anchorId="2E21D73D" wp14:editId="6EC8E527">
             <wp:simplePos x="0" y="0"/>
             <wp:positionH relativeFrom="column">
               <wp:posOffset>3687445</wp:posOffset>
@@ -2596,16 +2598,16 @@
           <w:noProof/>
         </w:rPr>
         <w:drawing>
-          <wp:anchor distT="0" distB="0" distL="114300" distR="114300" simplePos="0" relativeHeight="251664384" behindDoc="0" locked="0" layoutInCell="1" allowOverlap="1" wp14:anchorId="2C3F54F5" wp14:editId="7E32805F">
+          <wp:anchor distT="0" distB="0" distL="114300" distR="114300" simplePos="0" relativeHeight="251658240" behindDoc="0" locked="0" layoutInCell="1" allowOverlap="1" wp14:anchorId="2C3F54F5" wp14:editId="2C0BEF72">
             <wp:simplePos x="0" y="0"/>
             <wp:positionH relativeFrom="column">
-              <wp:posOffset>3747794</wp:posOffset>
+              <wp:posOffset>2988310</wp:posOffset>
             </wp:positionH>
             <wp:positionV relativeFrom="paragraph">
-              <wp:posOffset>846299</wp:posOffset>
+              <wp:posOffset>905510</wp:posOffset>
             </wp:positionV>
-            <wp:extent cx="2207895" cy="1468120"/>
-            <wp:effectExtent l="0" t="0" r="1905" b="0"/>
+            <wp:extent cx="2969895" cy="1974215"/>
+            <wp:effectExtent l="0" t="0" r="1905" b="6985"/>
             <wp:wrapSquare wrapText="bothSides"/>
             <wp:docPr id="10" name="Picture 10"/>
             <wp:cNvGraphicFramePr>
@@ -2633,7 +2635,7 @@
                   <pic:spPr>
                     <a:xfrm>
                       <a:off x="0" y="0"/>
-                      <a:ext cx="2207895" cy="1468120"/>
+                      <a:ext cx="2969895" cy="1974215"/>
                     </a:xfrm>
                     <a:prstGeom prst="rect">
                       <a:avLst/>
@@ -2694,7 +2696,7 @@
         </w:rPr>
         <w:lastRenderedPageBreak/>
         <w:drawing>
-          <wp:anchor distT="0" distB="0" distL="114300" distR="114300" simplePos="0" relativeHeight="251663360" behindDoc="0" locked="0" layoutInCell="1" allowOverlap="1" wp14:anchorId="2239D064" wp14:editId="7273B91D">
+          <wp:anchor distT="0" distB="0" distL="114300" distR="114300" simplePos="0" relativeHeight="251657216" behindDoc="0" locked="0" layoutInCell="1" allowOverlap="1" wp14:anchorId="2239D064" wp14:editId="60EDC001">
             <wp:simplePos x="0" y="0"/>
             <wp:positionH relativeFrom="column">
               <wp:posOffset>-73660</wp:posOffset>
@@ -2780,6 +2782,9 @@
       <w:r>
         <w:t xml:space="preserve"> as time goes on to indicate the lack of time remaining. </w:t>
       </w:r>
+      <w:r>
+        <w:t>The player must search for items throughout the forest to unlock the portal leading back to the village.</w:t>
+      </w:r>
     </w:p>
     <w:p>
       <w:pPr>
@@ -3081,7 +3086,7 @@
         <mc:AlternateContent>
           <mc:Choice Requires="wpg">
             <w:drawing>
-              <wp:anchor distT="0" distB="0" distL="114300" distR="114300" simplePos="0" relativeHeight="251668480" behindDoc="0" locked="0" layoutInCell="1" allowOverlap="1" wp14:anchorId="3D1A7A37" wp14:editId="5C91906F">
+              <wp:anchor distT="0" distB="0" distL="114300" distR="114300" simplePos="0" relativeHeight="251662336" behindDoc="0" locked="0" layoutInCell="1" allowOverlap="1" wp14:anchorId="3D1A7A37" wp14:editId="1BEBCD2B">
                 <wp:simplePos x="0" y="0"/>
                 <wp:positionH relativeFrom="column">
                   <wp:posOffset>2738120</wp:posOffset>
@@ -3163,7 +3168,6 @@
                             <w:p>
                               <w:pPr>
                                 <w:pStyle w:val="Caption"/>
-                                <w:jc w:val="center"/>
                                 <w:rPr>
                                   <w:noProof/>
                                 </w:rPr>
@@ -3171,27 +3175,14 @@
                               <w:r>
                                 <w:t xml:space="preserve">Figure </w:t>
                               </w:r>
-                              <w:r>
-                                <w:fldChar w:fldCharType="begin"/>
-                              </w:r>
-                              <w:r>
-                                <w:instrText xml:space="preserve"> SEQ Figure \* ARABIC </w:instrText>
-                              </w:r>
-                              <w:r>
-                                <w:fldChar w:fldCharType="separate"/>
-                              </w:r>
-                              <w:r>
-                                <w:rPr>
-                                  <w:noProof/>
-                                </w:rPr>
-                                <w:t>1</w:t>
-                              </w:r>
-                              <w:r>
-                                <w:rPr>
-                                  <w:noProof/>
-                                </w:rPr>
-                                <w:fldChar w:fldCharType="end"/>
-                              </w:r>
+                              <w:fldSimple w:instr=" SEQ Figure \* ARABIC ">
+                                <w:r>
+                                  <w:rPr>
+                                    <w:noProof/>
+                                  </w:rPr>
+                                  <w:t>1</w:t>
+                                </w:r>
+                              </w:fldSimple>
                               <w:r>
                                 <w:t xml:space="preserve"> - Player Activities</w:t>
                               </w:r>
@@ -3219,7 +3210,7 @@
           </mc:Choice>
           <mc:Fallback>
             <w:pict>
-              <v:group w14:anchorId="3D1A7A37" id="Group 14" o:spid="_x0000_s1027" style="position:absolute;margin-left:215.6pt;margin-top:13.35pt;width:262.85pt;height:273.3pt;z-index:251668480;mso-width-relative:margin;mso-height-relative:margin" coordsize="54000,56154" o:gfxdata="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">
+              <v:group w14:anchorId="3D1A7A37" id="Group 14" o:spid="_x0000_s1027" style="position:absolute;margin-left:215.6pt;margin-top:13.35pt;width:262.85pt;height:273.3pt;z-index:251662336;mso-width-relative:margin;mso-height-relative:margin" coordsize="54000,56154" o:gfxdata="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">
                 <v:shapetype id="_x0000_t75" coordsize="21600,21600" o:spt="75" o:preferrelative="t" path="m@4@5l@4@11@9@11@9@5xe" filled="f" stroked="f">
                   <v:stroke joinstyle="miter"/>
                   <v:formulas>
@@ -3248,7 +3239,6 @@
                       <w:p>
                         <w:pPr>
                           <w:pStyle w:val="Caption"/>
-                          <w:jc w:val="center"/>
                           <w:rPr>
                             <w:noProof/>
                           </w:rPr>
@@ -3256,27 +3246,14 @@
                         <w:r>
                           <w:t xml:space="preserve">Figure </w:t>
                         </w:r>
-                        <w:r>
-                          <w:fldChar w:fldCharType="begin"/>
-                        </w:r>
-                        <w:r>
-                          <w:instrText xml:space="preserve"> SEQ Figure \* ARABIC </w:instrText>
-                        </w:r>
-                        <w:r>
-                          <w:fldChar w:fldCharType="separate"/>
-                        </w:r>
-                        <w:r>
-                          <w:rPr>
-                            <w:noProof/>
-                          </w:rPr>
-                          <w:t>1</w:t>
-                        </w:r>
-                        <w:r>
-                          <w:rPr>
-                            <w:noProof/>
-                          </w:rPr>
-                          <w:fldChar w:fldCharType="end"/>
-                        </w:r>
+                        <w:fldSimple w:instr=" SEQ Figure \* ARABIC ">
+                          <w:r>
+                            <w:rPr>
+                              <w:noProof/>
+                            </w:rPr>
+                            <w:t>1</w:t>
+                          </w:r>
+                        </w:fldSimple>
                         <w:r>
                           <w:t xml:space="preserve"> - Player Activities</w:t>
                         </w:r>
@@ -3371,13 +3348,7 @@
               </w:numPr>
             </w:pPr>
             <w:r>
-              <w:t xml:space="preserve">The player has at least three and </w:t>
-            </w:r>
-            <w:r>
-              <w:t xml:space="preserve">a </w:t>
-            </w:r>
-            <w:r>
-              <w:t>maximum of four minutes from starting the level to escape.</w:t>
+              <w:t>The player has at least three and a maximum of four minutes from starting the level to escape.</w:t>
             </w:r>
           </w:p>
           <w:p>
@@ -3391,6 +3362,9 @@
             <w:r>
               <w:t xml:space="preserve">Escaping the “Other Side” must be a challenge. </w:t>
             </w:r>
+            <w:r>
+              <w:t>The player must find three objects in order to escape.</w:t>
+            </w:r>
           </w:p>
           <w:p>
             <w:pPr>
@@ -3401,8 +3375,13 @@
               </w:numPr>
             </w:pPr>
             <w:r>
-              <w:t>The player must be able to use different items to break into the cabin. These items must be spread out enough to make the player think it’s a choice they made.</w:t>
-            </w:r>
+              <w:t xml:space="preserve">The player must be able to use different items to break into the cabin. These items must be spread out enough </w:t>
+            </w:r>
+            <w:r>
+              <w:t>to give the illusion that the player stumbled across an unintended item.</w:t>
+            </w:r>
+            <w:bookmarkStart w:id="13" w:name="_GoBack"/>
+            <w:bookmarkEnd w:id="13"/>
           </w:p>
         </w:tc>
         <w:tc>
@@ -3444,8 +3423,6 @@
             <w:r>
               <w:t>The player should have safe points around the level where they can spend time to relax.</w:t>
             </w:r>
-            <w:bookmarkStart w:id="13" w:name="_GoBack"/>
-            <w:bookmarkEnd w:id="13"/>
           </w:p>
         </w:tc>
       </w:tr>
@@ -3480,13 +3457,13 @@
       <w:pPr>
         <w:pStyle w:val="Heading2"/>
       </w:pPr>
-      <w:bookmarkStart w:id="15" w:name="_Toc58408314"/>
-      <w:bookmarkStart w:id="16" w:name="_Level_Flow_Diagram"/>
+      <w:bookmarkStart w:id="15" w:name="_Level_Flow_Diagram"/>
+      <w:bookmarkStart w:id="16" w:name="_Toc58408314"/>
+      <w:bookmarkEnd w:id="15"/>
+      <w:r>
+        <w:t>Level Flow Diagram</w:t>
+      </w:r>
       <w:bookmarkEnd w:id="16"/>
-      <w:r>
-        <w:t>Level Flow Diagram</w:t>
-      </w:r>
-      <w:bookmarkEnd w:id="15"/>
     </w:p>
     <w:p>
       <w:r>
@@ -3496,7 +3473,7 @@
         <mc:AlternateContent>
           <mc:Choice Requires="wpg">
             <w:drawing>
-              <wp:anchor distT="0" distB="0" distL="114300" distR="114300" simplePos="0" relativeHeight="251672576" behindDoc="0" locked="0" layoutInCell="1" allowOverlap="1" wp14:anchorId="68A185DF" wp14:editId="7CAE18EC">
+              <wp:anchor distT="0" distB="0" distL="114300" distR="114300" simplePos="0" relativeHeight="251666432" behindDoc="0" locked="0" layoutInCell="1" allowOverlap="1" wp14:anchorId="68A185DF" wp14:editId="402AA630">
                 <wp:simplePos x="0" y="0"/>
                 <wp:positionH relativeFrom="column">
                   <wp:posOffset>-4098</wp:posOffset>
@@ -3504,8 +3481,8 @@
                 <wp:positionV relativeFrom="paragraph">
                   <wp:posOffset>788874</wp:posOffset>
                 </wp:positionV>
-                <wp:extent cx="5951855" cy="6184265"/>
-                <wp:effectExtent l="0" t="0" r="0" b="6985"/>
+                <wp:extent cx="5951855" cy="6176645"/>
+                <wp:effectExtent l="0" t="0" r="0" b="0"/>
                 <wp:wrapSquare wrapText="bothSides"/>
                 <wp:docPr id="5" name="Group 5"/>
                 <wp:cNvGraphicFramePr/>
@@ -3516,9 +3493,9 @@
                       <wpg:grpSpPr>
                         <a:xfrm>
                           <a:off x="0" y="0"/>
-                          <a:ext cx="5951855" cy="6184265"/>
+                          <a:ext cx="5951855" cy="6176645"/>
                           <a:chOff x="0" y="0"/>
-                          <a:chExt cx="5951855" cy="6184265"/>
+                          <a:chExt cx="5951855" cy="6176645"/>
                         </a:xfrm>
                       </wpg:grpSpPr>
                       <pic:pic xmlns:pic="http://schemas.openxmlformats.org/drawingml/2006/picture">
@@ -3561,7 +3538,7 @@
                         <wps:spPr>
                           <a:xfrm>
                             <a:off x="0" y="5925820"/>
-                            <a:ext cx="5951855" cy="258445"/>
+                            <a:ext cx="5951855" cy="250825"/>
                           </a:xfrm>
                           <a:prstGeom prst="rect">
                             <a:avLst/>
@@ -3578,7 +3555,6 @@
                             <w:p>
                               <w:pPr>
                                 <w:pStyle w:val="Caption"/>
-                                <w:jc w:val="center"/>
                                 <w:rPr>
                                   <w:noProof/>
                                 </w:rPr>
@@ -3586,14 +3562,27 @@
                               <w:r>
                                 <w:t xml:space="preserve">Figure </w:t>
                               </w:r>
-                              <w:fldSimple w:instr=" SEQ Figure \* ARABIC ">
-                                <w:r>
-                                  <w:rPr>
-                                    <w:noProof/>
-                                  </w:rPr>
-                                  <w:t>2</w:t>
-                                </w:r>
-                              </w:fldSimple>
+                              <w:r>
+                                <w:fldChar w:fldCharType="begin"/>
+                              </w:r>
+                              <w:r>
+                                <w:instrText xml:space="preserve"> SEQ Figure \* ARABIC </w:instrText>
+                              </w:r>
+                              <w:r>
+                                <w:fldChar w:fldCharType="separate"/>
+                              </w:r>
+                              <w:r>
+                                <w:rPr>
+                                  <w:noProof/>
+                                </w:rPr>
+                                <w:t>2</w:t>
+                              </w:r>
+                              <w:r>
+                                <w:rPr>
+                                  <w:noProof/>
+                                </w:rPr>
+                                <w:fldChar w:fldCharType="end"/>
+                              </w:r>
                               <w:r>
                                 <w:t xml:space="preserve"> - Level Flow Diagram</w:t>
                               </w:r>
@@ -3615,17 +3604,16 @@
           </mc:Choice>
           <mc:Fallback>
             <w:pict>
-              <v:group w14:anchorId="68A185DF" id="Group 5" o:spid="_x0000_s1030" style="position:absolute;margin-left:-.3pt;margin-top:62.1pt;width:468.65pt;height:486.95pt;z-index:251672576" coordsize="59518,61842" o:gfxdata="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">
+              <v:group w14:anchorId="68A185DF" id="Group 5" o:spid="_x0000_s1030" style="position:absolute;margin-left:-.3pt;margin-top:62.1pt;width:468.65pt;height:486.35pt;z-index:251666432" coordsize="59518,61766" o:gfxdata="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">
                 <v:shape id="Picture 3" o:spid="_x0000_s1031" type="#_x0000_t75" style="position:absolute;width:59518;height:58674;visibility:visible;mso-wrap-style:square" o:gfxdata="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">
                   <v:imagedata r:id="rId17" o:title=""/>
                 </v:shape>
-                <v:shape id="Text Box 2" o:spid="_x0000_s1032" type="#_x0000_t202" style="position:absolute;top:59258;width:59518;height:2584;visibility:visible;mso-wrap-style:square;v-text-anchor:top" o:gfxdata="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" stroked="f">
+                <v:shape id="Text Box 2" o:spid="_x0000_s1032" type="#_x0000_t202" style="position:absolute;top:59258;width:59518;height:2508;visibility:visible;mso-wrap-style:square;v-text-anchor:top" o:gfxdata="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" stroked="f">
                   <v:textbox style="mso-fit-shape-to-text:t" inset="0,0,0,0">
                     <w:txbxContent>
                       <w:p>
                         <w:pPr>
                           <w:pStyle w:val="Caption"/>
-                          <w:jc w:val="center"/>
                           <w:rPr>
                             <w:noProof/>
                           </w:rPr>
@@ -3633,14 +3621,27 @@
                         <w:r>
                           <w:t xml:space="preserve">Figure </w:t>
                         </w:r>
-                        <w:fldSimple w:instr=" SEQ Figure \* ARABIC ">
-                          <w:r>
-                            <w:rPr>
-                              <w:noProof/>
-                            </w:rPr>
-                            <w:t>2</w:t>
-                          </w:r>
-                        </w:fldSimple>
+                        <w:r>
+                          <w:fldChar w:fldCharType="begin"/>
+                        </w:r>
+                        <w:r>
+                          <w:instrText xml:space="preserve"> SEQ Figure \* ARABIC </w:instrText>
+                        </w:r>
+                        <w:r>
+                          <w:fldChar w:fldCharType="separate"/>
+                        </w:r>
+                        <w:r>
+                          <w:rPr>
+                            <w:noProof/>
+                          </w:rPr>
+                          <w:t>2</w:t>
+                        </w:r>
+                        <w:r>
+                          <w:rPr>
+                            <w:noProof/>
+                          </w:rPr>
+                          <w:fldChar w:fldCharType="end"/>
+                        </w:r>
                         <w:r>
                           <w:t xml:space="preserve"> - Level Flow Diagram</w:t>
                         </w:r>
@@ -3716,10 +3717,25 @@
     <w:p/>
     <w:p>
       <w:pPr>
+        <w:rPr>
+          <w:rFonts w:eastAsiaTheme="majorEastAsia" w:cstheme="majorBidi"/>
+          <w:b/>
+          <w:color w:val="2F5496" w:themeColor="accent1" w:themeShade="BF"/>
+          <w:sz w:val="36"/>
+          <w:szCs w:val="32"/>
+        </w:rPr>
+      </w:pPr>
+      <w:bookmarkStart w:id="21" w:name="_Toc58408319"/>
+      <w:r>
+        <w:br w:type="page"/>
+      </w:r>
+    </w:p>
+    <w:p>
+      <w:pPr>
         <w:pStyle w:val="Heading1"/>
       </w:pPr>
-      <w:bookmarkStart w:id="21" w:name="_Toc58408319"/>
-      <w:r>
+      <w:r>
+        <w:lastRenderedPageBreak/>
         <w:t>Game Design</w:t>
       </w:r>
       <w:bookmarkEnd w:id="21"/>
@@ -3734,20 +3750,1268 @@
       </w:r>
       <w:bookmarkEnd w:id="22"/>
     </w:p>
-    <w:p/>
+    <w:p>
+      <w:pPr>
+        <w:pStyle w:val="Heading3"/>
+      </w:pPr>
+      <w:r>
+        <w:t>Lighting</w:t>
+      </w:r>
+    </w:p>
+    <w:p>
+      <w:r>
+        <w:t>There will be some basic atmospheric lighting throughout the level. The island is dull and set in the late evening, meaning the lighting will be dull and contain no bright lights.</w:t>
+      </w:r>
+      <w:r>
+        <w:t xml:space="preserve"> A guiding light pattern will be used to guide the player through the start of the level. This will be done by torch light; small torches will be placed along the path leading the player to the abandoned cabin.</w:t>
+      </w:r>
+    </w:p>
+    <w:p>
+      <w:r>
+        <w:t>The caves will include some dim torches throughout that guide the player to the portal, this is another example of the guiding light level design pattern.</w:t>
+      </w:r>
+    </w:p>
+    <w:p>
+      <w:r>
+        <w:t xml:space="preserve">Bright lights will be used when opening the portal to the “other side”. </w:t>
+      </w:r>
+      <w:r>
+        <w:t>The portal itself will emit a bright light; this is to indicate to the player there is something interesting</w:t>
+      </w:r>
+      <w:r>
+        <w:t xml:space="preserve"> about the portal and indicate to the player that they must enter</w:t>
+      </w:r>
+      <w:r>
+        <w:t>.</w:t>
+      </w:r>
+    </w:p>
+    <w:p>
+      <w:r>
+        <w:rPr>
+          <w:noProof/>
+        </w:rPr>
+        <mc:AlternateContent>
+          <mc:Choice Requires="wpg">
+            <w:drawing>
+              <wp:anchor distT="0" distB="0" distL="114300" distR="114300" simplePos="0" relativeHeight="251685888" behindDoc="0" locked="0" layoutInCell="1" allowOverlap="1" wp14:anchorId="4B423E5B" wp14:editId="26DF5F02">
+                <wp:simplePos x="0" y="0"/>
+                <wp:positionH relativeFrom="column">
+                  <wp:posOffset>2936974</wp:posOffset>
+                </wp:positionH>
+                <wp:positionV relativeFrom="paragraph">
+                  <wp:posOffset>732700</wp:posOffset>
+                </wp:positionV>
+                <wp:extent cx="3068955" cy="2736850"/>
+                <wp:effectExtent l="0" t="0" r="0" b="6350"/>
+                <wp:wrapSquare wrapText="bothSides"/>
+                <wp:docPr id="25" name="Group 25"/>
+                <wp:cNvGraphicFramePr/>
+                <a:graphic xmlns:a="http://schemas.openxmlformats.org/drawingml/2006/main">
+                  <a:graphicData uri="http://schemas.microsoft.com/office/word/2010/wordprocessingGroup">
+                    <wpg:wgp>
+                      <wpg:cNvGrpSpPr/>
+                      <wpg:grpSpPr>
+                        <a:xfrm>
+                          <a:off x="0" y="0"/>
+                          <a:ext cx="3068955" cy="2736850"/>
+                          <a:chOff x="0" y="0"/>
+                          <a:chExt cx="2570480" cy="2267956"/>
+                        </a:xfrm>
+                      </wpg:grpSpPr>
+                      <wpg:grpSp>
+                        <wpg:cNvPr id="22" name="Group 22"/>
+                        <wpg:cNvGrpSpPr/>
+                        <wpg:grpSpPr>
+                          <a:xfrm>
+                            <a:off x="0" y="0"/>
+                            <a:ext cx="2570480" cy="2249805"/>
+                            <a:chOff x="0" y="0"/>
+                            <a:chExt cx="2811780" cy="2514600"/>
+                          </a:xfrm>
+                        </wpg:grpSpPr>
+                        <wpg:grpSp>
+                          <wpg:cNvPr id="17" name="Group 17"/>
+                          <wpg:cNvGrpSpPr/>
+                          <wpg:grpSpPr>
+                            <a:xfrm>
+                              <a:off x="0" y="0"/>
+                              <a:ext cx="2811780" cy="2514600"/>
+                              <a:chOff x="0" y="0"/>
+                              <a:chExt cx="2811780" cy="2514600"/>
+                            </a:xfrm>
+                          </wpg:grpSpPr>
+                          <pic:pic xmlns:pic="http://schemas.openxmlformats.org/drawingml/2006/picture">
+                            <pic:nvPicPr>
+                              <pic:cNvPr id="8" name="Picture 8" descr="A picture containing linedrawing, porcelain&#10;&#10;Description automatically generated"/>
+                              <pic:cNvPicPr>
+                                <a:picLocks noChangeAspect="1"/>
+                              </pic:cNvPicPr>
+                            </pic:nvPicPr>
+                            <pic:blipFill>
+                              <a:blip r:embed="rId18" cstate="print">
+                                <a:extLst>
+                                  <a:ext uri="{28A0092B-C50C-407E-A947-70E740481C1C}">
+                                    <a14:useLocalDpi xmlns:a14="http://schemas.microsoft.com/office/drawing/2010/main" val="0"/>
+                                  </a:ext>
+                                </a:extLst>
+                              </a:blip>
+                              <a:stretch>
+                                <a:fillRect/>
+                              </a:stretch>
+                            </pic:blipFill>
+                            <pic:spPr>
+                              <a:xfrm>
+                                <a:off x="0" y="0"/>
+                                <a:ext cx="2811780" cy="2514600"/>
+                              </a:xfrm>
+                              <a:prstGeom prst="rect">
+                                <a:avLst/>
+                              </a:prstGeom>
+                            </pic:spPr>
+                          </pic:pic>
+                          <wps:wsp>
+                            <wps:cNvPr id="11" name="Text Box 11"/>
+                            <wps:cNvSpPr txBox="1"/>
+                            <wps:spPr>
+                              <a:xfrm>
+                                <a:off x="1565453" y="1448410"/>
+                                <a:ext cx="570586" cy="270663"/>
+                              </a:xfrm>
+                              <a:prstGeom prst="rect">
+                                <a:avLst/>
+                              </a:prstGeom>
+                              <a:noFill/>
+                              <a:ln w="6350">
+                                <a:noFill/>
+                              </a:ln>
+                            </wps:spPr>
+                            <wps:txbx>
+                              <w:txbxContent>
+                                <w:p>
+                                  <w:pPr>
+                                    <w:jc w:val="center"/>
+                                  </w:pPr>
+                                  <w:r>
+                                    <w:t>Player</w:t>
+                                  </w:r>
+                                </w:p>
+                              </w:txbxContent>
+                            </wps:txbx>
+                            <wps:bodyPr rot="0" spcFirstLastPara="0" vertOverflow="overflow" horzOverflow="overflow" vert="horz" wrap="square" lIns="91440" tIns="45720" rIns="91440" bIns="45720" numCol="1" spcCol="0" rtlCol="0" fromWordArt="0" anchor="ctr" anchorCtr="0" forceAA="0" compatLnSpc="1">
+                              <a:prstTxWarp prst="textNoShape">
+                                <a:avLst/>
+                              </a:prstTxWarp>
+                              <a:noAutofit/>
+                            </wps:bodyPr>
+                          </wps:wsp>
+                          <wps:wsp>
+                            <wps:cNvPr id="15" name="Text Box 15"/>
+                            <wps:cNvSpPr txBox="1"/>
+                            <wps:spPr>
+                              <a:xfrm>
+                                <a:off x="2136038" y="102413"/>
+                                <a:ext cx="570230" cy="270510"/>
+                              </a:xfrm>
+                              <a:prstGeom prst="rect">
+                                <a:avLst/>
+                              </a:prstGeom>
+                              <a:noFill/>
+                              <a:ln w="6350">
+                                <a:noFill/>
+                              </a:ln>
+                            </wps:spPr>
+                            <wps:txbx>
+                              <w:txbxContent>
+                                <w:p>
+                                  <w:pPr>
+                                    <w:jc w:val="center"/>
+                                  </w:pPr>
+                                  <w:r>
+                                    <w:t>Chains</w:t>
+                                  </w:r>
+                                </w:p>
+                              </w:txbxContent>
+                            </wps:txbx>
+                            <wps:bodyPr rot="0" spcFirstLastPara="0" vertOverflow="overflow" horzOverflow="overflow" vert="horz" wrap="square" lIns="91440" tIns="45720" rIns="91440" bIns="45720" numCol="1" spcCol="0" rtlCol="0" fromWordArt="0" anchor="ctr" anchorCtr="0" forceAA="0" compatLnSpc="1">
+                              <a:prstTxWarp prst="textNoShape">
+                                <a:avLst/>
+                              </a:prstTxWarp>
+                              <a:noAutofit/>
+                            </wps:bodyPr>
+                          </wps:wsp>
+                          <wps:wsp>
+                            <wps:cNvPr id="16" name="Text Box 16"/>
+                            <wps:cNvSpPr txBox="1"/>
+                            <wps:spPr>
+                              <a:xfrm>
+                                <a:off x="277978" y="1345997"/>
+                                <a:ext cx="651053" cy="270663"/>
+                              </a:xfrm>
+                              <a:prstGeom prst="rect">
+                                <a:avLst/>
+                              </a:prstGeom>
+                              <a:noFill/>
+                              <a:ln w="6350">
+                                <a:noFill/>
+                              </a:ln>
+                            </wps:spPr>
+                            <wps:txbx>
+                              <w:txbxContent>
+                                <w:p>
+                                  <w:pPr>
+                                    <w:jc w:val="center"/>
+                                  </w:pPr>
+                                  <w:r>
+                                    <w:t>Foliage</w:t>
+                                  </w:r>
+                                </w:p>
+                              </w:txbxContent>
+                            </wps:txbx>
+                            <wps:bodyPr rot="0" spcFirstLastPara="0" vertOverflow="overflow" horzOverflow="overflow" vert="horz" wrap="square" lIns="91440" tIns="45720" rIns="91440" bIns="45720" numCol="1" spcCol="0" rtlCol="0" fromWordArt="0" anchor="ctr" anchorCtr="0" forceAA="0" compatLnSpc="1">
+                              <a:prstTxWarp prst="textNoShape">
+                                <a:avLst/>
+                              </a:prstTxWarp>
+                              <a:noAutofit/>
+                            </wps:bodyPr>
+                          </wps:wsp>
+                        </wpg:grpSp>
+                        <wps:wsp>
+                          <wps:cNvPr id="18" name="Straight Arrow Connector 18"/>
+                          <wps:cNvCnPr/>
+                          <wps:spPr>
+                            <a:xfrm flipV="1">
+                              <a:off x="571500" y="1090613"/>
+                              <a:ext cx="0" cy="255751"/>
+                            </a:xfrm>
+                            <a:prstGeom prst="straightConnector1">
+                              <a:avLst/>
+                            </a:prstGeom>
+                            <a:ln w="12700">
+                              <a:solidFill>
+                                <a:schemeClr val="tx1"/>
+                              </a:solidFill>
+                              <a:tailEnd type="triangle"/>
+                            </a:ln>
+                          </wps:spPr>
+                          <wps:style>
+                            <a:lnRef idx="1">
+                              <a:schemeClr val="accent1"/>
+                            </a:lnRef>
+                            <a:fillRef idx="0">
+                              <a:schemeClr val="accent1"/>
+                            </a:fillRef>
+                            <a:effectRef idx="0">
+                              <a:schemeClr val="accent1"/>
+                            </a:effectRef>
+                            <a:fontRef idx="minor">
+                              <a:schemeClr val="tx1"/>
+                            </a:fontRef>
+                          </wps:style>
+                          <wps:bodyPr/>
+                        </wps:wsp>
+                        <wps:wsp>
+                          <wps:cNvPr id="19" name="Straight Arrow Connector 19"/>
+                          <wps:cNvCnPr/>
+                          <wps:spPr>
+                            <a:xfrm flipH="1">
+                              <a:off x="2133600" y="371475"/>
+                              <a:ext cx="180033" cy="192715"/>
+                            </a:xfrm>
+                            <a:prstGeom prst="straightConnector1">
+                              <a:avLst/>
+                            </a:prstGeom>
+                            <a:ln w="12700">
+                              <a:solidFill>
+                                <a:schemeClr val="tx1"/>
+                              </a:solidFill>
+                              <a:tailEnd type="triangle"/>
+                            </a:ln>
+                          </wps:spPr>
+                          <wps:style>
+                            <a:lnRef idx="1">
+                              <a:schemeClr val="accent1"/>
+                            </a:lnRef>
+                            <a:fillRef idx="0">
+                              <a:schemeClr val="accent1"/>
+                            </a:fillRef>
+                            <a:effectRef idx="0">
+                              <a:schemeClr val="accent1"/>
+                            </a:effectRef>
+                            <a:fontRef idx="minor">
+                              <a:schemeClr val="tx1"/>
+                            </a:fontRef>
+                          </wps:style>
+                          <wps:bodyPr/>
+                        </wps:wsp>
+                        <wps:wsp>
+                          <wps:cNvPr id="20" name="Straight Arrow Connector 20"/>
+                          <wps:cNvCnPr/>
+                          <wps:spPr>
+                            <a:xfrm flipH="1" flipV="1">
+                              <a:off x="1533525" y="1400175"/>
+                              <a:ext cx="127698" cy="114070"/>
+                            </a:xfrm>
+                            <a:prstGeom prst="straightConnector1">
+                              <a:avLst/>
+                            </a:prstGeom>
+                            <a:ln w="12700">
+                              <a:solidFill>
+                                <a:schemeClr val="tx1"/>
+                              </a:solidFill>
+                              <a:tailEnd type="triangle"/>
+                            </a:ln>
+                          </wps:spPr>
+                          <wps:style>
+                            <a:lnRef idx="1">
+                              <a:schemeClr val="accent1"/>
+                            </a:lnRef>
+                            <a:fillRef idx="0">
+                              <a:schemeClr val="accent1"/>
+                            </a:fillRef>
+                            <a:effectRef idx="0">
+                              <a:schemeClr val="accent1"/>
+                            </a:effectRef>
+                            <a:fontRef idx="minor">
+                              <a:schemeClr val="tx1"/>
+                            </a:fontRef>
+                          </wps:style>
+                          <wps:bodyPr/>
+                        </wps:wsp>
+                        <wps:wsp>
+                          <wps:cNvPr id="21" name="Straight Arrow Connector 21"/>
+                          <wps:cNvCnPr/>
+                          <wps:spPr>
+                            <a:xfrm flipH="1">
+                              <a:off x="595313" y="1576388"/>
+                              <a:ext cx="45719" cy="142685"/>
+                            </a:xfrm>
+                            <a:prstGeom prst="straightConnector1">
+                              <a:avLst/>
+                            </a:prstGeom>
+                            <a:ln w="12700">
+                              <a:solidFill>
+                                <a:schemeClr val="tx1"/>
+                              </a:solidFill>
+                              <a:tailEnd type="triangle"/>
+                            </a:ln>
+                          </wps:spPr>
+                          <wps:style>
+                            <a:lnRef idx="1">
+                              <a:schemeClr val="accent1"/>
+                            </a:lnRef>
+                            <a:fillRef idx="0">
+                              <a:schemeClr val="accent1"/>
+                            </a:fillRef>
+                            <a:effectRef idx="0">
+                              <a:schemeClr val="accent1"/>
+                            </a:effectRef>
+                            <a:fontRef idx="minor">
+                              <a:schemeClr val="tx1"/>
+                            </a:fontRef>
+                          </wps:style>
+                          <wps:bodyPr/>
+                        </wps:wsp>
+                      </wpg:grpSp>
+                      <wps:wsp>
+                        <wps:cNvPr id="24" name="Text Box 24"/>
+                        <wps:cNvSpPr txBox="1"/>
+                        <wps:spPr>
+                          <a:xfrm>
+                            <a:off x="0" y="2143496"/>
+                            <a:ext cx="2570480" cy="124460"/>
+                          </a:xfrm>
+                          <a:prstGeom prst="rect">
+                            <a:avLst/>
+                          </a:prstGeom>
+                          <a:solidFill>
+                            <a:prstClr val="white"/>
+                          </a:solidFill>
+                          <a:ln>
+                            <a:noFill/>
+                          </a:ln>
+                        </wps:spPr>
+                        <wps:txbx>
+                          <w:txbxContent>
+                            <w:p>
+                              <w:pPr>
+                                <w:pStyle w:val="Caption"/>
+                                <w:rPr>
+                                  <w:noProof/>
+                                  <w:sz w:val="20"/>
+                                </w:rPr>
+                              </w:pPr>
+                              <w:bookmarkStart w:id="23" w:name="_Ref58935686"/>
+                              <w:bookmarkStart w:id="24" w:name="_Ref58935693"/>
+                              <w:r>
+                                <w:t xml:space="preserve">Figure </w:t>
+                              </w:r>
+                              <w:fldSimple w:instr=" SEQ Figure \* ARABIC ">
+                                <w:r>
+                                  <w:rPr>
+                                    <w:noProof/>
+                                  </w:rPr>
+                                  <w:t>3</w:t>
+                                </w:r>
+                              </w:fldSimple>
+                              <w:bookmarkEnd w:id="24"/>
+                              <w:r>
+                                <w:t xml:space="preserve"> - Physics Objects in Cave</w:t>
+                              </w:r>
+                              <w:bookmarkEnd w:id="23"/>
+                            </w:p>
+                          </w:txbxContent>
+                        </wps:txbx>
+                        <wps:bodyPr rot="0" spcFirstLastPara="0" vertOverflow="overflow" horzOverflow="overflow" vert="horz" wrap="square" lIns="0" tIns="0" rIns="0" bIns="0" numCol="1" spcCol="0" rtlCol="0" fromWordArt="0" anchor="t" anchorCtr="0" forceAA="0" compatLnSpc="1">
+                          <a:prstTxWarp prst="textNoShape">
+                            <a:avLst/>
+                          </a:prstTxWarp>
+                          <a:noAutofit/>
+                        </wps:bodyPr>
+                      </wps:wsp>
+                    </wpg:wgp>
+                  </a:graphicData>
+                </a:graphic>
+                <wp14:sizeRelH relativeFrom="margin">
+                  <wp14:pctWidth>0</wp14:pctWidth>
+                </wp14:sizeRelH>
+                <wp14:sizeRelV relativeFrom="margin">
+                  <wp14:pctHeight>0</wp14:pctHeight>
+                </wp14:sizeRelV>
+              </wp:anchor>
+            </w:drawing>
+          </mc:Choice>
+          <mc:Fallback>
+            <w:pict>
+              <v:group w14:anchorId="4B423E5B" id="Group 25" o:spid="_x0000_s1033" style="position:absolute;margin-left:231.25pt;margin-top:57.7pt;width:241.65pt;height:215.5pt;z-index:251685888;mso-width-relative:margin;mso-height-relative:margin" coordsize="25704,22679" o:gfxdata="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">
+                <v:group id="Group 22" o:spid="_x0000_s1034" style="position:absolute;width:25704;height:22498" coordsize="28117,25146" o:gfxdata="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">
+                  <v:group id="Group 17" o:spid="_x0000_s1035" style="position:absolute;width:28117;height:25146" coordsize="28117,25146" o:gfxdata="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">
+                    <v:shape id="Picture 8" o:spid="_x0000_s1036" type="#_x0000_t75" alt="A picture containing linedrawing, porcelain&#10;&#10;Description automatically generated" style="position:absolute;width:28117;height:25146;visibility:visible;mso-wrap-style:square" o:gfxdata="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">
+                      <v:imagedata r:id="rId19" o:title="A picture containing linedrawing, porcelain&#10;&#10;Description automatically generated"/>
+                    </v:shape>
+                    <v:shape id="Text Box 11" o:spid="_x0000_s1037" type="#_x0000_t202" style="position:absolute;left:15654;top:14484;width:5706;height:2706;visibility:visible;mso-wrap-style:square;v-text-anchor:middle" o:gfxdata="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" filled="f" stroked="f" strokeweight=".5pt">
+                      <v:textbox>
+                        <w:txbxContent>
+                          <w:p>
+                            <w:pPr>
+                              <w:jc w:val="center"/>
+                            </w:pPr>
+                            <w:r>
+                              <w:t>Player</w:t>
+                            </w:r>
+                          </w:p>
+                        </w:txbxContent>
+                      </v:textbox>
+                    </v:shape>
+                    <v:shape id="Text Box 15" o:spid="_x0000_s1038" type="#_x0000_t202" style="position:absolute;left:21360;top:1024;width:5702;height:2705;visibility:visible;mso-wrap-style:square;v-text-anchor:middle" o:gfxdata="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" filled="f" stroked="f" strokeweight=".5pt">
+                      <v:textbox>
+                        <w:txbxContent>
+                          <w:p>
+                            <w:pPr>
+                              <w:jc w:val="center"/>
+                            </w:pPr>
+                            <w:r>
+                              <w:t>Chains</w:t>
+                            </w:r>
+                          </w:p>
+                        </w:txbxContent>
+                      </v:textbox>
+                    </v:shape>
+                    <v:shape id="Text Box 16" o:spid="_x0000_s1039" type="#_x0000_t202" style="position:absolute;left:2779;top:13459;width:6511;height:2707;visibility:visible;mso-wrap-style:square;v-text-anchor:middle" o:gfxdata="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" filled="f" stroked="f" strokeweight=".5pt">
+                      <v:textbox>
+                        <w:txbxContent>
+                          <w:p>
+                            <w:pPr>
+                              <w:jc w:val="center"/>
+                            </w:pPr>
+                            <w:r>
+                              <w:t>Foliage</w:t>
+                            </w:r>
+                          </w:p>
+                        </w:txbxContent>
+                      </v:textbox>
+                    </v:shape>
+                  </v:group>
+                  <v:shapetype id="_x0000_t32" coordsize="21600,21600" o:spt="32" o:oned="t" path="m,l21600,21600e" filled="f">
+                    <v:path arrowok="t" fillok="f" o:connecttype="none"/>
+                    <o:lock v:ext="edit" shapetype="t"/>
+                  </v:shapetype>
+                  <v:shape id="Straight Arrow Connector 18" o:spid="_x0000_s1040" type="#_x0000_t32" style="position:absolute;left:5715;top:10906;width:0;height:2557;flip:y;visibility:visible;mso-wrap-style:square" o:connectortype="straight" o:gfxdata="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" strokecolor="black [3213]" strokeweight="1pt">
+                    <v:stroke endarrow="block" joinstyle="miter"/>
+                  </v:shape>
+                  <v:shape id="Straight Arrow Connector 19" o:spid="_x0000_s1041" type="#_x0000_t32" style="position:absolute;left:21336;top:3714;width:1800;height:1927;flip:x;visibility:visible;mso-wrap-style:square" o:connectortype="straight" o:gfxdata="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" strokecolor="black [3213]" strokeweight="1pt">
+                    <v:stroke endarrow="block" joinstyle="miter"/>
+                  </v:shape>
+                  <v:shape id="Straight Arrow Connector 20" o:spid="_x0000_s1042" type="#_x0000_t32" style="position:absolute;left:15335;top:14001;width:1277;height:1141;flip:x y;visibility:visible;mso-wrap-style:square" o:connectortype="straight" o:gfxdata="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" strokecolor="black [3213]" strokeweight="1pt">
+                    <v:stroke endarrow="block" joinstyle="miter"/>
+                  </v:shape>
+                  <v:shape id="Straight Arrow Connector 21" o:spid="_x0000_s1043" type="#_x0000_t32" style="position:absolute;left:5953;top:15763;width:457;height:1427;flip:x;visibility:visible;mso-wrap-style:square" o:connectortype="straight" o:gfxdata="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" strokecolor="black [3213]" strokeweight="1pt">
+                    <v:stroke endarrow="block" joinstyle="miter"/>
+                  </v:shape>
+                </v:group>
+                <v:shape id="Text Box 24" o:spid="_x0000_s1044" type="#_x0000_t202" style="position:absolute;top:21434;width:25704;height:1245;visibility:visible;mso-wrap-style:square;v-text-anchor:top" o:gfxdata="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" stroked="f">
+                  <v:textbox inset="0,0,0,0">
+                    <w:txbxContent>
+                      <w:p>
+                        <w:pPr>
+                          <w:pStyle w:val="Caption"/>
+                          <w:rPr>
+                            <w:noProof/>
+                            <w:sz w:val="20"/>
+                          </w:rPr>
+                        </w:pPr>
+                        <w:bookmarkStart w:id="25" w:name="_Ref58935686"/>
+                        <w:bookmarkStart w:id="26" w:name="_Ref58935693"/>
+                        <w:r>
+                          <w:t xml:space="preserve">Figure </w:t>
+                        </w:r>
+                        <w:fldSimple w:instr=" SEQ Figure \* ARABIC ">
+                          <w:r>
+                            <w:rPr>
+                              <w:noProof/>
+                            </w:rPr>
+                            <w:t>3</w:t>
+                          </w:r>
+                        </w:fldSimple>
+                        <w:bookmarkEnd w:id="26"/>
+                        <w:r>
+                          <w:t xml:space="preserve"> - Physics Objects in Cave</w:t>
+                        </w:r>
+                        <w:bookmarkEnd w:id="25"/>
+                      </w:p>
+                    </w:txbxContent>
+                  </v:textbox>
+                </v:shape>
+                <w10:wrap type="square"/>
+              </v:group>
+            </w:pict>
+          </mc:Fallback>
+        </mc:AlternateContent>
+      </w:r>
+      <w:r>
+        <w:t>Towards the end of the level (when the player is escaping the “other side”) the lighting will change and react to the time remaining. As time is running out the global lighting will get darker and the player will not be able to see as much, to accompany this, a fog will start appearing in the distance and start getting closer. This will negatively affect the players vision and they must try and escape while in this state.</w:t>
+      </w:r>
+    </w:p>
+    <w:p>
+      <w:pPr>
+        <w:pStyle w:val="Heading3"/>
+      </w:pPr>
+      <w:r>
+        <w:t>Physics</w:t>
+      </w:r>
+    </w:p>
+    <w:p>
+      <w:pPr>
+        <w:jc w:val="both"/>
+      </w:pPr>
+      <w:r>
+        <w:t xml:space="preserve">There will be a few physics objects throughout the level that the player can interact with. </w:t>
+      </w:r>
+    </w:p>
+    <w:p>
+      <w:pPr>
+        <w:jc w:val="both"/>
+      </w:pPr>
+      <w:r>
+        <w:t xml:space="preserve">In the cave region of the level the player will come across foliage </w:t>
+      </w:r>
+      <w:r>
+        <w:t>on the walls and ground. A</w:t>
+      </w:r>
+      <w:r>
+        <w:t>nd chains hanging from the cave roof. These can be moved and interacted with as they will be using rigidbody physics.</w:t>
+      </w:r>
+      <w:r>
+        <w:t xml:space="preserve"> </w:t>
+      </w:r>
+      <w:r>
+        <w:fldChar w:fldCharType="begin"/>
+      </w:r>
+      <w:r>
+        <w:instrText xml:space="preserve"> REF _Ref58935693 \h </w:instrText>
+      </w:r>
+      <w:r>
+        <w:fldChar w:fldCharType="separate"/>
+      </w:r>
+      <w:r>
+        <w:t xml:space="preserve">Figure </w:t>
+      </w:r>
+      <w:r>
+        <w:rPr>
+          <w:noProof/>
+        </w:rPr>
+        <w:t>3</w:t>
+      </w:r>
+      <w:r>
+        <w:fldChar w:fldCharType="end"/>
+      </w:r>
+      <w:r>
+        <w:t xml:space="preserve"> </w:t>
+      </w:r>
+      <w:r>
+        <w:t xml:space="preserve">shows how the </w:t>
+      </w:r>
+      <w:r>
+        <w:t>chains and foliage will be laid out through the cave.</w:t>
+      </w:r>
+    </w:p>
+    <w:p>
+      <w:pPr>
+        <w:pStyle w:val="Heading3"/>
+      </w:pPr>
+      <w:r>
+        <w:t>Particles</w:t>
+      </w:r>
+    </w:p>
+    <w:p>
+      <w:pPr>
+        <w:jc w:val="both"/>
+      </w:pPr>
+      <w:r>
+        <w:t>There will be multiple particle systems throughout the level.</w:t>
+      </w:r>
+    </w:p>
+    <w:p>
+      <w:pPr>
+        <w:jc w:val="both"/>
+      </w:pPr>
+      <w:r>
+        <w:t>The torches that guide the player will have a fire and smoke effect.</w:t>
+      </w:r>
+    </w:p>
+    <w:p>
+      <w:pPr>
+        <w:jc w:val="both"/>
+      </w:pPr>
+      <w:r>
+        <w:rPr>
+          <w:noProof/>
+        </w:rPr>
+        <mc:AlternateContent>
+          <mc:Choice Requires="wpg">
+            <w:drawing>
+              <wp:anchor distT="0" distB="0" distL="114300" distR="114300" simplePos="0" relativeHeight="251688960" behindDoc="0" locked="0" layoutInCell="1" allowOverlap="1" wp14:anchorId="7927BF5D" wp14:editId="1924FA90">
+                <wp:simplePos x="0" y="0"/>
+                <wp:positionH relativeFrom="column">
+                  <wp:posOffset>2937510</wp:posOffset>
+                </wp:positionH>
+                <wp:positionV relativeFrom="paragraph">
+                  <wp:posOffset>20955</wp:posOffset>
+                </wp:positionV>
+                <wp:extent cx="3014980" cy="1597025"/>
+                <wp:effectExtent l="0" t="0" r="0" b="3175"/>
+                <wp:wrapSquare wrapText="bothSides"/>
+                <wp:docPr id="27" name="Group 27"/>
+                <wp:cNvGraphicFramePr/>
+                <a:graphic xmlns:a="http://schemas.openxmlformats.org/drawingml/2006/main">
+                  <a:graphicData uri="http://schemas.microsoft.com/office/word/2010/wordprocessingGroup">
+                    <wpg:wgp>
+                      <wpg:cNvGrpSpPr/>
+                      <wpg:grpSpPr>
+                        <a:xfrm>
+                          <a:off x="0" y="0"/>
+                          <a:ext cx="3014980" cy="1597025"/>
+                          <a:chOff x="0" y="0"/>
+                          <a:chExt cx="2569845" cy="1394798"/>
+                        </a:xfrm>
+                      </wpg:grpSpPr>
+                      <pic:pic xmlns:pic="http://schemas.openxmlformats.org/drawingml/2006/picture">
+                        <pic:nvPicPr>
+                          <pic:cNvPr id="23" name="Picture 23"/>
+                          <pic:cNvPicPr>
+                            <a:picLocks noChangeAspect="1"/>
+                          </pic:cNvPicPr>
+                        </pic:nvPicPr>
+                        <pic:blipFill>
+                          <a:blip r:embed="rId20" cstate="print">
+                            <a:extLst>
+                              <a:ext uri="{28A0092B-C50C-407E-A947-70E740481C1C}">
+                                <a14:useLocalDpi xmlns:a14="http://schemas.microsoft.com/office/drawing/2010/main" val="0"/>
+                              </a:ext>
+                            </a:extLst>
+                          </a:blip>
+                          <a:stretch>
+                            <a:fillRect/>
+                          </a:stretch>
+                        </pic:blipFill>
+                        <pic:spPr>
+                          <a:xfrm>
+                            <a:off x="0" y="0"/>
+                            <a:ext cx="2569845" cy="1284605"/>
+                          </a:xfrm>
+                          <a:prstGeom prst="rect">
+                            <a:avLst/>
+                          </a:prstGeom>
+                        </pic:spPr>
+                      </pic:pic>
+                      <wps:wsp>
+                        <wps:cNvPr id="26" name="Text Box 26"/>
+                        <wps:cNvSpPr txBox="1"/>
+                        <wps:spPr>
+                          <a:xfrm>
+                            <a:off x="0" y="1211283"/>
+                            <a:ext cx="2569845" cy="183515"/>
+                          </a:xfrm>
+                          <a:prstGeom prst="rect">
+                            <a:avLst/>
+                          </a:prstGeom>
+                          <a:solidFill>
+                            <a:prstClr val="white"/>
+                          </a:solidFill>
+                          <a:ln>
+                            <a:noFill/>
+                          </a:ln>
+                        </wps:spPr>
+                        <wps:txbx>
+                          <w:txbxContent>
+                            <w:p>
+                              <w:pPr>
+                                <w:pStyle w:val="Caption"/>
+                                <w:rPr>
+                                  <w:noProof/>
+                                  <w:sz w:val="20"/>
+                                </w:rPr>
+                              </w:pPr>
+                              <w:r>
+                                <w:t xml:space="preserve">Figure </w:t>
+                              </w:r>
+                              <w:fldSimple w:instr=" SEQ Figure \* ARABIC ">
+                                <w:r>
+                                  <w:rPr>
+                                    <w:noProof/>
+                                  </w:rPr>
+                                  <w:t>4</w:t>
+                                </w:r>
+                              </w:fldSimple>
+                              <w:r>
+                                <w:t xml:space="preserve"> - Stranger Things "Upside Down"</w:t>
+                              </w:r>
+                            </w:p>
+                          </w:txbxContent>
+                        </wps:txbx>
+                        <wps:bodyPr rot="0" spcFirstLastPara="0" vertOverflow="overflow" horzOverflow="overflow" vert="horz" wrap="square" lIns="0" tIns="0" rIns="0" bIns="0" numCol="1" spcCol="0" rtlCol="0" fromWordArt="0" anchor="t" anchorCtr="0" forceAA="0" compatLnSpc="1">
+                          <a:prstTxWarp prst="textNoShape">
+                            <a:avLst/>
+                          </a:prstTxWarp>
+                          <a:noAutofit/>
+                        </wps:bodyPr>
+                      </wps:wsp>
+                    </wpg:wgp>
+                  </a:graphicData>
+                </a:graphic>
+                <wp14:sizeRelH relativeFrom="margin">
+                  <wp14:pctWidth>0</wp14:pctWidth>
+                </wp14:sizeRelH>
+                <wp14:sizeRelV relativeFrom="margin">
+                  <wp14:pctHeight>0</wp14:pctHeight>
+                </wp14:sizeRelV>
+              </wp:anchor>
+            </w:drawing>
+          </mc:Choice>
+          <mc:Fallback>
+            <w:pict>
+              <v:group w14:anchorId="7927BF5D" id="Group 27" o:spid="_x0000_s1045" style="position:absolute;left:0;text-align:left;margin-left:231.3pt;margin-top:1.65pt;width:237.4pt;height:125.75pt;z-index:251688960;mso-width-relative:margin;mso-height-relative:margin" coordsize="25698,13947" o:gfxdata="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">
+                <v:shape id="Picture 23" o:spid="_x0000_s1046" type="#_x0000_t75" style="position:absolute;width:25698;height:12846;visibility:visible;mso-wrap-style:square" o:gfxdata="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">
+                  <v:imagedata r:id="rId21" o:title=""/>
+                </v:shape>
+                <v:shape id="Text Box 26" o:spid="_x0000_s1047" type="#_x0000_t202" style="position:absolute;top:12112;width:25698;height:1835;visibility:visible;mso-wrap-style:square;v-text-anchor:top" o:gfxdata="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" stroked="f">
+                  <v:textbox inset="0,0,0,0">
+                    <w:txbxContent>
+                      <w:p>
+                        <w:pPr>
+                          <w:pStyle w:val="Caption"/>
+                          <w:rPr>
+                            <w:noProof/>
+                            <w:sz w:val="20"/>
+                          </w:rPr>
+                        </w:pPr>
+                        <w:r>
+                          <w:t xml:space="preserve">Figure </w:t>
+                        </w:r>
+                        <w:fldSimple w:instr=" SEQ Figure \* ARABIC ">
+                          <w:r>
+                            <w:rPr>
+                              <w:noProof/>
+                            </w:rPr>
+                            <w:t>4</w:t>
+                          </w:r>
+                        </w:fldSimple>
+                        <w:r>
+                          <w:t xml:space="preserve"> - Stranger Things "Upside Down"</w:t>
+                        </w:r>
+                      </w:p>
+                    </w:txbxContent>
+                  </v:textbox>
+                </v:shape>
+                <w10:wrap type="square"/>
+              </v:group>
+            </w:pict>
+          </mc:Fallback>
+        </mc:AlternateContent>
+      </w:r>
+      <w:r>
+        <w:t>The other side will have a global dust-like particle system, this will look similar to the Stranger Things upside down which is shown in the figure on the right.</w:t>
+      </w:r>
+    </w:p>
+    <w:p>
+      <w:pPr>
+        <w:pStyle w:val="Heading3"/>
+      </w:pPr>
+      <w:r>
+        <w:lastRenderedPageBreak/>
+        <w:t>Heads Up Display (</w:t>
+      </w:r>
+      <w:r>
+        <w:t>HUD</w:t>
+      </w:r>
+      <w:r>
+        <w:t>)</w:t>
+      </w:r>
+      <w:r>
+        <w:t xml:space="preserve"> / </w:t>
+      </w:r>
+      <w:r>
+        <w:t>User Interface (</w:t>
+      </w:r>
+      <w:r>
+        <w:t>UI</w:t>
+      </w:r>
+      <w:r>
+        <w:t>)</w:t>
+      </w:r>
+    </w:p>
+    <w:p>
+      <w:r>
+        <w:rPr>
+          <w:noProof/>
+        </w:rPr>
+        <mc:AlternateContent>
+          <mc:Choice Requires="wpg">
+            <w:drawing>
+              <wp:anchor distT="0" distB="0" distL="114300" distR="114300" simplePos="0" relativeHeight="251693056" behindDoc="0" locked="0" layoutInCell="1" allowOverlap="1" wp14:anchorId="09F5217A" wp14:editId="4152AFFD">
+                <wp:simplePos x="0" y="0"/>
+                <wp:positionH relativeFrom="column">
+                  <wp:posOffset>-1270</wp:posOffset>
+                </wp:positionH>
+                <wp:positionV relativeFrom="paragraph">
+                  <wp:posOffset>1085627</wp:posOffset>
+                </wp:positionV>
+                <wp:extent cx="6120765" cy="3550392"/>
+                <wp:effectExtent l="0" t="0" r="0" b="0"/>
+                <wp:wrapSquare wrapText="bothSides"/>
+                <wp:docPr id="30" name="Group 30"/>
+                <wp:cNvGraphicFramePr/>
+                <a:graphic xmlns:a="http://schemas.openxmlformats.org/drawingml/2006/main">
+                  <a:graphicData uri="http://schemas.microsoft.com/office/word/2010/wordprocessingGroup">
+                    <wpg:wgp>
+                      <wpg:cNvGrpSpPr/>
+                      <wpg:grpSpPr>
+                        <a:xfrm>
+                          <a:off x="0" y="0"/>
+                          <a:ext cx="6120765" cy="3550392"/>
+                          <a:chOff x="0" y="0"/>
+                          <a:chExt cx="6120765" cy="3550392"/>
+                        </a:xfrm>
+                      </wpg:grpSpPr>
+                      <pic:pic xmlns:pic="http://schemas.openxmlformats.org/drawingml/2006/picture">
+                        <pic:nvPicPr>
+                          <pic:cNvPr id="28" name="Picture 28"/>
+                          <pic:cNvPicPr>
+                            <a:picLocks noChangeAspect="1"/>
+                          </pic:cNvPicPr>
+                        </pic:nvPicPr>
+                        <pic:blipFill>
+                          <a:blip r:embed="rId22" cstate="print">
+                            <a:extLst>
+                              <a:ext uri="{28A0092B-C50C-407E-A947-70E740481C1C}">
+                                <a14:useLocalDpi xmlns:a14="http://schemas.microsoft.com/office/drawing/2010/main" val="0"/>
+                              </a:ext>
+                            </a:extLst>
+                          </a:blip>
+                          <a:stretch>
+                            <a:fillRect/>
+                          </a:stretch>
+                        </pic:blipFill>
+                        <pic:spPr>
+                          <a:xfrm>
+                            <a:off x="0" y="0"/>
+                            <a:ext cx="6120765" cy="3442970"/>
+                          </a:xfrm>
+                          <a:prstGeom prst="rect">
+                            <a:avLst/>
+                          </a:prstGeom>
+                        </pic:spPr>
+                      </pic:pic>
+                      <wps:wsp>
+                        <wps:cNvPr id="29" name="Text Box 29"/>
+                        <wps:cNvSpPr txBox="1"/>
+                        <wps:spPr>
+                          <a:xfrm>
+                            <a:off x="0" y="3372592"/>
+                            <a:ext cx="6120765" cy="177800"/>
+                          </a:xfrm>
+                          <a:prstGeom prst="rect">
+                            <a:avLst/>
+                          </a:prstGeom>
+                          <a:solidFill>
+                            <a:prstClr val="white"/>
+                          </a:solidFill>
+                          <a:ln>
+                            <a:noFill/>
+                          </a:ln>
+                        </wps:spPr>
+                        <wps:txbx>
+                          <w:txbxContent>
+                            <w:p>
+                              <w:pPr>
+                                <w:pStyle w:val="Caption"/>
+                                <w:rPr>
+                                  <w:noProof/>
+                                  <w:sz w:val="20"/>
+                                </w:rPr>
+                              </w:pPr>
+                              <w:bookmarkStart w:id="27" w:name="_Ref58937988"/>
+                              <w:r>
+                                <w:t xml:space="preserve">Figure </w:t>
+                              </w:r>
+                              <w:fldSimple w:instr=" SEQ Figure \* ARABIC ">
+                                <w:r>
+                                  <w:rPr>
+                                    <w:noProof/>
+                                  </w:rPr>
+                                  <w:t>5</w:t>
+                                </w:r>
+                              </w:fldSimple>
+                              <w:bookmarkEnd w:id="27"/>
+                              <w:r>
+                                <w:t xml:space="preserve"> - In-Game HUD</w:t>
+                              </w:r>
+                            </w:p>
+                          </w:txbxContent>
+                        </wps:txbx>
+                        <wps:bodyPr rot="0" spcFirstLastPara="0" vertOverflow="overflow" horzOverflow="overflow" vert="horz" wrap="square" lIns="0" tIns="0" rIns="0" bIns="0" numCol="1" spcCol="0" rtlCol="0" fromWordArt="0" anchor="t" anchorCtr="0" forceAA="0" compatLnSpc="1">
+                          <a:prstTxWarp prst="textNoShape">
+                            <a:avLst/>
+                          </a:prstTxWarp>
+                          <a:noAutofit/>
+                        </wps:bodyPr>
+                      </wps:wsp>
+                    </wpg:wgp>
+                  </a:graphicData>
+                </a:graphic>
+              </wp:anchor>
+            </w:drawing>
+          </mc:Choice>
+          <mc:Fallback>
+            <w:pict>
+              <v:group w14:anchorId="09F5217A" id="Group 30" o:spid="_x0000_s1048" style="position:absolute;margin-left:-.1pt;margin-top:85.5pt;width:481.95pt;height:279.55pt;z-index:251693056" coordsize="61207,35503" o:gfxdata="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">
+                <v:shape id="Picture 28" o:spid="_x0000_s1049" type="#_x0000_t75" style="position:absolute;width:61207;height:34429;visibility:visible;mso-wrap-style:square" o:gfxdata="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">
+                  <v:imagedata r:id="rId23" o:title=""/>
+                </v:shape>
+                <v:shape id="Text Box 29" o:spid="_x0000_s1050" type="#_x0000_t202" style="position:absolute;top:33725;width:61207;height:1778;visibility:visible;mso-wrap-style:square;v-text-anchor:top" o:gfxdata="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" stroked="f">
+                  <v:textbox inset="0,0,0,0">
+                    <w:txbxContent>
+                      <w:p>
+                        <w:pPr>
+                          <w:pStyle w:val="Caption"/>
+                          <w:rPr>
+                            <w:noProof/>
+                            <w:sz w:val="20"/>
+                          </w:rPr>
+                        </w:pPr>
+                        <w:bookmarkStart w:id="28" w:name="_Ref58937988"/>
+                        <w:r>
+                          <w:t xml:space="preserve">Figure </w:t>
+                        </w:r>
+                        <w:fldSimple w:instr=" SEQ Figure \* ARABIC ">
+                          <w:r>
+                            <w:rPr>
+                              <w:noProof/>
+                            </w:rPr>
+                            <w:t>5</w:t>
+                          </w:r>
+                        </w:fldSimple>
+                        <w:bookmarkEnd w:id="28"/>
+                        <w:r>
+                          <w:t xml:space="preserve"> - In-Game HUD</w:t>
+                        </w:r>
+                      </w:p>
+                    </w:txbxContent>
+                  </v:textbox>
+                </v:shape>
+                <w10:wrap type="square"/>
+              </v:group>
+            </w:pict>
+          </mc:Fallback>
+        </mc:AlternateContent>
+      </w:r>
+      <w:r>
+        <w:t xml:space="preserve">The level will include </w:t>
+      </w:r>
+      <w:r>
+        <w:t xml:space="preserve">a minimal HUD only showing information the player will need throughout the level. </w:t>
+      </w:r>
+      <w:r>
+        <w:fldChar w:fldCharType="begin"/>
+      </w:r>
+      <w:r>
+        <w:instrText xml:space="preserve"> REF _Ref58937988 \h </w:instrText>
+      </w:r>
+      <w:r>
+        <w:fldChar w:fldCharType="separate"/>
+      </w:r>
+      <w:r>
+        <w:t xml:space="preserve">Figure </w:t>
+      </w:r>
+      <w:r>
+        <w:rPr>
+          <w:noProof/>
+        </w:rPr>
+        <w:t>5</w:t>
+      </w:r>
+      <w:r>
+        <w:fldChar w:fldCharType="end"/>
+      </w:r>
+      <w:r>
+        <w:t xml:space="preserve"> is a diagram of the HUD. In the top-left will be a current objective </w:t>
+      </w:r>
+      <w:r>
+        <w:t>text telling the player what they need to do next. It will not contain a large description of the objective and will update automatically at different points around the level. The bottom-right will contain the inventory bar, this is where any items the player picks up will be displayed, there is a maximum of 5 items that the player can carry. The player can switch between which item is currently active by using the 1 to 5 number keys on their keyboard each corresponding to each slot.</w:t>
+      </w:r>
+    </w:p>
+    <w:p>
+      <w:pPr>
+        <w:pStyle w:val="Heading3"/>
+      </w:pPr>
+      <w:r>
+        <w:t>Cinematics</w:t>
+      </w:r>
+    </w:p>
+    <w:p>
+      <w:r>
+        <w:t>There will be multiple cinematics throughout the level to break up gameplay and to share important story details or moments with the player.</w:t>
+      </w:r>
+    </w:p>
+    <w:p>
+      <w:pPr>
+        <w:pStyle w:val="Heading4"/>
+      </w:pPr>
+      <w:r>
+        <w:t>Opening Cinematic</w:t>
+      </w:r>
+    </w:p>
+    <w:p>
+      <w:r>
+        <w:rPr>
+          <w:noProof/>
+        </w:rPr>
+        <mc:AlternateContent>
+          <mc:Choice Requires="wpg">
+            <w:drawing>
+              <wp:anchor distT="0" distB="0" distL="114300" distR="114300" simplePos="0" relativeHeight="251697152" behindDoc="0" locked="0" layoutInCell="1" allowOverlap="1" wp14:anchorId="07A30BB2" wp14:editId="775F2C6C">
+                <wp:simplePos x="0" y="0"/>
+                <wp:positionH relativeFrom="column">
+                  <wp:posOffset>-1905</wp:posOffset>
+                </wp:positionH>
+                <wp:positionV relativeFrom="paragraph">
+                  <wp:posOffset>513303</wp:posOffset>
+                </wp:positionV>
+                <wp:extent cx="6120765" cy="2433955"/>
+                <wp:effectExtent l="0" t="0" r="0" b="4445"/>
+                <wp:wrapSquare wrapText="bothSides"/>
+                <wp:docPr id="33" name="Group 33"/>
+                <wp:cNvGraphicFramePr/>
+                <a:graphic xmlns:a="http://schemas.openxmlformats.org/drawingml/2006/main">
+                  <a:graphicData uri="http://schemas.microsoft.com/office/word/2010/wordprocessingGroup">
+                    <wpg:wgp>
+                      <wpg:cNvGrpSpPr/>
+                      <wpg:grpSpPr>
+                        <a:xfrm>
+                          <a:off x="0" y="0"/>
+                          <a:ext cx="6120765" cy="2433955"/>
+                          <a:chOff x="0" y="0"/>
+                          <a:chExt cx="6120765" cy="2434441"/>
+                        </a:xfrm>
+                      </wpg:grpSpPr>
+                      <pic:pic xmlns:pic="http://schemas.openxmlformats.org/drawingml/2006/picture">
+                        <pic:nvPicPr>
+                          <pic:cNvPr id="31" name="Picture 31" descr="A picture containing text&#10;&#10;Description automatically generated"/>
+                          <pic:cNvPicPr>
+                            <a:picLocks noChangeAspect="1"/>
+                          </pic:cNvPicPr>
+                        </pic:nvPicPr>
+                        <pic:blipFill>
+                          <a:blip r:embed="rId24">
+                            <a:extLst>
+                              <a:ext uri="{28A0092B-C50C-407E-A947-70E740481C1C}">
+                                <a14:useLocalDpi xmlns:a14="http://schemas.microsoft.com/office/drawing/2010/main" val="0"/>
+                              </a:ext>
+                            </a:extLst>
+                          </a:blip>
+                          <a:stretch>
+                            <a:fillRect/>
+                          </a:stretch>
+                        </pic:blipFill>
+                        <pic:spPr>
+                          <a:xfrm>
+                            <a:off x="0" y="0"/>
+                            <a:ext cx="6120765" cy="2265045"/>
+                          </a:xfrm>
+                          <a:prstGeom prst="rect">
+                            <a:avLst/>
+                          </a:prstGeom>
+                        </pic:spPr>
+                      </pic:pic>
+                      <wps:wsp>
+                        <wps:cNvPr id="32" name="Text Box 32"/>
+                        <wps:cNvSpPr txBox="1"/>
+                        <wps:spPr>
+                          <a:xfrm>
+                            <a:off x="0" y="2244125"/>
+                            <a:ext cx="6120765" cy="190316"/>
+                          </a:xfrm>
+                          <a:prstGeom prst="rect">
+                            <a:avLst/>
+                          </a:prstGeom>
+                          <a:solidFill>
+                            <a:prstClr val="white"/>
+                          </a:solidFill>
+                          <a:ln>
+                            <a:noFill/>
+                          </a:ln>
+                        </wps:spPr>
+                        <wps:txbx>
+                          <w:txbxContent>
+                            <w:p>
+                              <w:pPr>
+                                <w:pStyle w:val="Caption"/>
+                                <w:rPr>
+                                  <w:noProof/>
+                                  <w:sz w:val="20"/>
+                                </w:rPr>
+                              </w:pPr>
+                              <w:r>
+                                <w:t xml:space="preserve">Figure </w:t>
+                              </w:r>
+                              <w:fldSimple w:instr=" SEQ Figure \* ARABIC ">
+                                <w:r>
+                                  <w:rPr>
+                                    <w:noProof/>
+                                  </w:rPr>
+                                  <w:t>6</w:t>
+                                </w:r>
+                              </w:fldSimple>
+                              <w:r>
+                                <w:t xml:space="preserve"> - Boat Approaching Dock Cinematic</w:t>
+                              </w:r>
+                            </w:p>
+                          </w:txbxContent>
+                        </wps:txbx>
+                        <wps:bodyPr rot="0" spcFirstLastPara="0" vertOverflow="overflow" horzOverflow="overflow" vert="horz" wrap="square" lIns="0" tIns="0" rIns="0" bIns="0" numCol="1" spcCol="0" rtlCol="0" fromWordArt="0" anchor="t" anchorCtr="0" forceAA="0" compatLnSpc="1">
+                          <a:prstTxWarp prst="textNoShape">
+                            <a:avLst/>
+                          </a:prstTxWarp>
+                          <a:noAutofit/>
+                        </wps:bodyPr>
+                      </wps:wsp>
+                    </wpg:wgp>
+                  </a:graphicData>
+                </a:graphic>
+                <wp14:sizeRelV relativeFrom="margin">
+                  <wp14:pctHeight>0</wp14:pctHeight>
+                </wp14:sizeRelV>
+              </wp:anchor>
+            </w:drawing>
+          </mc:Choice>
+          <mc:Fallback>
+            <w:pict>
+              <v:group w14:anchorId="07A30BB2" id="Group 33" o:spid="_x0000_s1051" style="position:absolute;margin-left:-.15pt;margin-top:40.4pt;width:481.95pt;height:191.65pt;z-index:251697152;mso-height-relative:margin" coordsize="61207,24344" o:gfxdata="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">
+                <v:shape id="Picture 31" o:spid="_x0000_s1052" type="#_x0000_t75" alt="A picture containing text&#10;&#10;Description automatically generated" style="position:absolute;width:61207;height:22650;visibility:visible;mso-wrap-style:square" o:gfxdata="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">
+                  <v:imagedata r:id="rId25" o:title="A picture containing text&#10;&#10;Description automatically generated"/>
+                </v:shape>
+                <v:shape id="Text Box 32" o:spid="_x0000_s1053" type="#_x0000_t202" style="position:absolute;top:22441;width:61207;height:1903;visibility:visible;mso-wrap-style:square;v-text-anchor:top" o:gfxdata="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" stroked="f">
+                  <v:textbox inset="0,0,0,0">
+                    <w:txbxContent>
+                      <w:p>
+                        <w:pPr>
+                          <w:pStyle w:val="Caption"/>
+                          <w:rPr>
+                            <w:noProof/>
+                            <w:sz w:val="20"/>
+                          </w:rPr>
+                        </w:pPr>
+                        <w:r>
+                          <w:t xml:space="preserve">Figure </w:t>
+                        </w:r>
+                        <w:fldSimple w:instr=" SEQ Figure \* ARABIC ">
+                          <w:r>
+                            <w:rPr>
+                              <w:noProof/>
+                            </w:rPr>
+                            <w:t>6</w:t>
+                          </w:r>
+                        </w:fldSimple>
+                        <w:r>
+                          <w:t xml:space="preserve"> - Boat Approaching Dock Cinematic</w:t>
+                        </w:r>
+                      </w:p>
+                    </w:txbxContent>
+                  </v:textbox>
+                </v:shape>
+                <w10:wrap type="square"/>
+              </v:group>
+            </w:pict>
+          </mc:Fallback>
+        </mc:AlternateContent>
+      </w:r>
+      <w:r>
+        <w:t xml:space="preserve">The player takes control of the character as soon as they are on the docks, but before this moment a small cutscene showing a boat approaching the docks. </w:t>
+      </w:r>
+      <w:r>
+        <w:t>This is the beginning of the story and shows the player that the character they are playing as has just arrived on the island.</w:t>
+      </w:r>
+    </w:p>
+    <w:p>
+      <w:pPr>
+        <w:pStyle w:val="Heading4"/>
+      </w:pPr>
+      <w:r>
+        <w:lastRenderedPageBreak/>
+        <w:t>Ending Cinematic</w:t>
+      </w:r>
+    </w:p>
+    <w:p>
+      <w:r>
+        <w:t>There are two ending cinematics, a victory and defeat one. Whichever one gets displayed depends on if the player escapes the “other side” and gets back to the village.</w:t>
+      </w:r>
+    </w:p>
+    <w:p>
+      <w:pPr>
+        <w:rPr>
+          <w:rFonts w:eastAsiaTheme="majorEastAsia" w:cstheme="majorBidi"/>
+          <w:b/>
+          <w:color w:val="2F5496" w:themeColor="accent1" w:themeShade="BF"/>
+          <w:sz w:val="26"/>
+          <w:szCs w:val="26"/>
+        </w:rPr>
+      </w:pPr>
+      <w:bookmarkStart w:id="29" w:name="_Toc58408321"/>
+      <w:r>
+        <w:br w:type="page"/>
+      </w:r>
+    </w:p>
     <w:p>
       <w:pPr>
         <w:pStyle w:val="Heading2"/>
       </w:pPr>
-      <w:bookmarkStart w:id="23" w:name="_Toc58408321"/>
-      <w:r>
+      <w:r>
+        <w:lastRenderedPageBreak/>
         <w:t>Entities</w:t>
       </w:r>
-      <w:bookmarkEnd w:id="23"/>
+      <w:bookmarkEnd w:id="29"/>
     </w:p>
     <w:sectPr>
-      <w:headerReference w:type="default" r:id="rId18"/>
-      <w:footerReference w:type="default" r:id="rId19"/>
+      <w:headerReference w:type="default" r:id="rId26"/>
+      <w:footerReference w:type="default" r:id="rId27"/>
       <w:pgSz w:w="11906" w:h="16838"/>
       <w:pgMar w:top="1440" w:right="1133" w:bottom="1440" w:left="1134" w:header="708" w:footer="708" w:gutter="0"/>
       <w:pgNumType w:start="0"/>
@@ -4908,9 +6172,9 @@
   <w:style w:type="paragraph" w:default="1" w:styleId="Normal">
     <w:name w:val="Normal"/>
     <w:qFormat/>
-    <w:rsid w:val="001124E3"/>
+    <w:rsid w:val="00DB061B"/>
     <w:rPr>
-      <w:rFonts w:ascii="Ubuntu" w:hAnsi="Ubuntu"/>
+      <w:sz w:val="20"/>
     </w:rPr>
   </w:style>
   <w:style w:type="paragraph" w:styleId="Heading1">
@@ -4979,6 +6243,28 @@
       <w:color w:val="1F3763" w:themeColor="accent1" w:themeShade="7F"/>
       <w:sz w:val="24"/>
       <w:szCs w:val="24"/>
+    </w:rPr>
+  </w:style>
+  <w:style w:type="paragraph" w:styleId="Heading4">
+    <w:name w:val="heading 4"/>
+    <w:basedOn w:val="Normal"/>
+    <w:next w:val="Normal"/>
+    <w:link w:val="Heading4Char"/>
+    <w:uiPriority w:val="9"/>
+    <w:unhideWhenUsed/>
+    <w:qFormat/>
+    <w:rsid w:val="00A4094D"/>
+    <w:pPr>
+      <w:keepNext/>
+      <w:keepLines/>
+      <w:spacing w:before="40" w:after="0"/>
+      <w:outlineLvl w:val="3"/>
+    </w:pPr>
+    <w:rPr>
+      <w:rFonts w:asciiTheme="majorHAnsi" w:eastAsiaTheme="majorEastAsia" w:hAnsiTheme="majorHAnsi" w:cstheme="majorBidi"/>
+      <w:i/>
+      <w:iCs/>
+      <w:color w:val="2F5496" w:themeColor="accent1" w:themeShade="BF"/>
     </w:rPr>
   </w:style>
   <w:style w:type="character" w:default="1" w:styleId="DefaultParagraphFont">
@@ -5140,7 +6426,7 @@
       <w:ind w:left="220"/>
     </w:pPr>
     <w:rPr>
-      <w:rFonts w:asciiTheme="minorHAnsi" w:eastAsiaTheme="minorEastAsia" w:hAnsiTheme="minorHAnsi" w:cs="Times New Roman"/>
+      <w:rFonts w:eastAsiaTheme="minorEastAsia" w:cs="Times New Roman"/>
       <w:lang w:val="en-US"/>
     </w:rPr>
   </w:style>
@@ -5156,7 +6442,7 @@
       <w:spacing w:after="100"/>
     </w:pPr>
     <w:rPr>
-      <w:rFonts w:asciiTheme="minorHAnsi" w:eastAsiaTheme="minorEastAsia" w:hAnsiTheme="minorHAnsi" w:cs="Times New Roman"/>
+      <w:rFonts w:eastAsiaTheme="minorEastAsia" w:cs="Times New Roman"/>
       <w:lang w:val="en-US"/>
     </w:rPr>
   </w:style>
@@ -5173,7 +6459,7 @@
       <w:ind w:left="440"/>
     </w:pPr>
     <w:rPr>
-      <w:rFonts w:asciiTheme="minorHAnsi" w:eastAsiaTheme="minorEastAsia" w:hAnsiTheme="minorHAnsi" w:cs="Times New Roman"/>
+      <w:rFonts w:eastAsiaTheme="minorEastAsia" w:cs="Times New Roman"/>
       <w:lang w:val="en-US"/>
     </w:rPr>
   </w:style>
@@ -5302,15 +6588,16 @@
     <w:uiPriority w:val="35"/>
     <w:unhideWhenUsed/>
     <w:qFormat/>
-    <w:rsid w:val="00AA24A3"/>
+    <w:rsid w:val="002109E9"/>
     <w:pPr>
       <w:spacing w:after="200" w:line="240" w:lineRule="auto"/>
+      <w:jc w:val="center"/>
     </w:pPr>
     <w:rPr>
       <w:i/>
       <w:iCs/>
       <w:color w:val="44546A" w:themeColor="text2"/>
-      <w:sz w:val="18"/>
+      <w:sz w:val="16"/>
       <w:szCs w:val="18"/>
     </w:rPr>
   </w:style>
@@ -5324,6 +6611,20 @@
       <w:ind w:left="720"/>
       <w:contextualSpacing/>
     </w:pPr>
+  </w:style>
+  <w:style w:type="character" w:customStyle="1" w:styleId="Heading4Char">
+    <w:name w:val="Heading 4 Char"/>
+    <w:basedOn w:val="DefaultParagraphFont"/>
+    <w:link w:val="Heading4"/>
+    <w:uiPriority w:val="9"/>
+    <w:rsid w:val="00A4094D"/>
+    <w:rPr>
+      <w:rFonts w:asciiTheme="majorHAnsi" w:eastAsiaTheme="majorEastAsia" w:hAnsiTheme="majorHAnsi" w:cstheme="majorBidi"/>
+      <w:i/>
+      <w:iCs/>
+      <w:color w:val="2F5496" w:themeColor="accent1" w:themeShade="BF"/>
+      <w:sz w:val="20"/>
+    </w:rPr>
   </w:style>
 </w:styles>
 </file>
@@ -5647,7 +6948,7 @@
 </file>
 
 <file path=customXml/itemProps2.xml><?xml version="1.0" encoding="utf-8"?>
-<ds:datastoreItem xmlns:ds="http://schemas.openxmlformats.org/officeDocument/2006/customXml" ds:itemID="{EA7DF8EB-C1ED-406D-88D9-C9A647D8D723}">
+<ds:datastoreItem xmlns:ds="http://schemas.openxmlformats.org/officeDocument/2006/customXml" ds:itemID="{546F996C-682A-4C4C-A160-9EA067EBEB75}">
   <ds:schemaRefs>
     <ds:schemaRef ds:uri="http://schemas.openxmlformats.org/officeDocument/2006/bibliography"/>
   </ds:schemaRefs>

</xml_diff>

<commit_message>
Worked on LDD // Replaced Onion Diagram // Rewritten Concept
</commit_message>
<xml_diff>
--- a/Documentation/LevelDesignDocument.docx
+++ b/Documentation/LevelDesignDocument.docx
@@ -20,7 +20,7 @@
             <mc:AlternateContent>
               <mc:Choice Requires="wps">
                 <w:drawing>
-                  <wp:anchor distT="0" distB="0" distL="114300" distR="114300" simplePos="0" relativeHeight="251651072" behindDoc="1" locked="0" layoutInCell="1" allowOverlap="1" wp14:anchorId="64D23794" wp14:editId="3E8D32FB">
+                  <wp:anchor distT="0" distB="0" distL="114300" distR="114300" simplePos="0" relativeHeight="251650048" behindDoc="1" locked="0" layoutInCell="1" allowOverlap="1" wp14:anchorId="64D23794" wp14:editId="7A7A813D">
                     <wp:simplePos x="0" y="0"/>
                     <wp:positionH relativeFrom="page">
                       <wp:align>center</wp:align>
@@ -317,7 +317,7 @@
                     <v:stroke joinstyle="miter"/>
                     <v:path gradientshapeok="t" o:connecttype="rect"/>
                   </v:shapetype>
-                  <v:shape id="Text Box 1" o:spid="_x0000_s1026" type="#_x0000_t202" alt="Cover page content layout" style="position:absolute;margin-left:0;margin-top:0;width:553.9pt;height:256.3pt;z-index:-251665408;visibility:visible;mso-wrap-style:square;mso-width-percent:906;mso-height-percent:0;mso-top-percent:510;mso-wrap-distance-left:9pt;mso-wrap-distance-top:0;mso-wrap-distance-right:9pt;mso-wrap-distance-bottom:0;mso-position-horizontal:center;mso-position-horizontal-relative:page;mso-position-vertical-relative:page;mso-width-percent:906;mso-height-percent:0;mso-top-percent:510;mso-width-relative:page;mso-height-relative:margin;v-text-anchor:top" o:gfxdata="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" filled="f" stroked="f" strokeweight=".5pt">
+                  <v:shape id="Text Box 1" o:spid="_x0000_s1026" type="#_x0000_t202" alt="Cover page content layout" style="position:absolute;margin-left:0;margin-top:0;width:553.9pt;height:256.3pt;z-index:-251666432;visibility:visible;mso-wrap-style:square;mso-width-percent:906;mso-height-percent:0;mso-top-percent:510;mso-wrap-distance-left:9pt;mso-wrap-distance-top:0;mso-wrap-distance-right:9pt;mso-wrap-distance-bottom:0;mso-position-horizontal:center;mso-position-horizontal-relative:page;mso-position-vertical-relative:page;mso-width-percent:906;mso-height-percent:0;mso-top-percent:510;mso-width-relative:page;mso-height-relative:margin;v-text-anchor:top" o:gfxdata="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" filled="f" stroked="f" strokeweight=".5pt">
                     <v:textbox style="mso-fit-shape-to-text:t" inset="0,0,0,0">
                       <w:txbxContent>
                         <w:tbl>
@@ -2295,37 +2295,20 @@
     </w:p>
     <w:p>
       <w:r>
-        <w:t>The player must find missing persons but gets trapped in the “other side”. The</w:t>
-      </w:r>
-      <w:r>
-        <w:t>n the player</w:t>
-      </w:r>
-      <w:r>
-        <w:t xml:space="preserve"> must escape before being captured by the monster who dwells there.</w:t>
-      </w:r>
-    </w:p>
-    <w:p>
-      <w:pPr>
-        <w:pStyle w:val="Heading2"/>
-      </w:pPr>
-      <w:bookmarkStart w:id="3" w:name="_Pitch"/>
-      <w:bookmarkStart w:id="4" w:name="_Toc58408304"/>
-      <w:bookmarkEnd w:id="3"/>
-      <w:r>
         <w:rPr>
           <w:noProof/>
         </w:rPr>
         <w:drawing>
-          <wp:anchor distT="0" distB="0" distL="114300" distR="114300" simplePos="0" relativeHeight="251652096" behindDoc="0" locked="0" layoutInCell="1" allowOverlap="1" wp14:anchorId="63069E64" wp14:editId="49E98ED1">
+          <wp:anchor distT="0" distB="0" distL="114300" distR="114300" simplePos="0" relativeHeight="251651072" behindDoc="0" locked="0" layoutInCell="1" allowOverlap="1" wp14:anchorId="63069E64" wp14:editId="48BCF2AD">
             <wp:simplePos x="0" y="0"/>
             <wp:positionH relativeFrom="column">
-              <wp:posOffset>3687445</wp:posOffset>
+              <wp:posOffset>3938905</wp:posOffset>
             </wp:positionH>
             <wp:positionV relativeFrom="paragraph">
-              <wp:posOffset>205476</wp:posOffset>
+              <wp:posOffset>132080</wp:posOffset>
             </wp:positionV>
-            <wp:extent cx="2414905" cy="1811020"/>
-            <wp:effectExtent l="0" t="0" r="4445" b="0"/>
+            <wp:extent cx="2222500" cy="1666875"/>
+            <wp:effectExtent l="0" t="0" r="6350" b="9525"/>
             <wp:wrapSquare wrapText="bothSides"/>
             <wp:docPr id="4" name="Picture 4" descr="the old boat dock - a photo on Flickriver"/>
             <wp:cNvGraphicFramePr>
@@ -2356,7 +2339,7 @@
                   <pic:spPr bwMode="auto">
                     <a:xfrm>
                       <a:off x="0" y="0"/>
-                      <a:ext cx="2414905" cy="1811020"/>
+                      <a:ext cx="2222500" cy="1666875"/>
                     </a:xfrm>
                     <a:prstGeom prst="rect">
                       <a:avLst/>
@@ -2379,6 +2362,29 @@
         </w:drawing>
       </w:r>
       <w:r>
+        <w:t>The player must find missing persons but gets trapped in the “other side”. The</w:t>
+      </w:r>
+      <w:r>
+        <w:t>n the player</w:t>
+      </w:r>
+      <w:r>
+        <w:t xml:space="preserve"> must escape</w:t>
+      </w:r>
+      <w:r>
+        <w:t xml:space="preserve"> the island</w:t>
+      </w:r>
+      <w:r>
+        <w:t xml:space="preserve"> before being captured by the monster who dwells there.</w:t>
+      </w:r>
+    </w:p>
+    <w:p>
+      <w:pPr>
+        <w:pStyle w:val="Heading2"/>
+      </w:pPr>
+      <w:bookmarkStart w:id="3" w:name="_Pitch"/>
+      <w:bookmarkStart w:id="4" w:name="_Toc58408304"/>
+      <w:bookmarkEnd w:id="3"/>
+      <w:r>
         <w:t>Game Concept</w:t>
       </w:r>
       <w:bookmarkEnd w:id="4"/>
@@ -2391,119 +2397,20 @@
         </w:rPr>
       </w:pPr>
       <w:r>
-        <w:t xml:space="preserve">A mainland police office, the player, arrives on a damp and dull </w:t>
-      </w:r>
-      <w:r>
-        <w:t xml:space="preserve">isolated </w:t>
-      </w:r>
-      <w:r>
-        <w:t xml:space="preserve">Scottish island by boat. </w:t>
-      </w:r>
-      <w:r>
-        <w:t>They dock at a small, very poorly maintained dock, they are only one other boat there. The mainland police officer is</w:t>
-      </w:r>
-      <w:r>
-        <w:t xml:space="preserve"> there to investigate disappearances, they are directed to the old police station to get up to speed on the current investigation. Some officers give some information to the player. </w:t>
-      </w:r>
-      <w:r>
-        <w:t xml:space="preserve">The player gets pictures of the people who disappeared. </w:t>
-      </w:r>
-      <w:r>
-        <w:t>The player is told that the disappearances occur on the other side of the island in an old forest.</w:t>
-      </w:r>
-      <w:r>
-        <w:rPr>
-          <w:noProof/>
-        </w:rPr>
-        <w:t xml:space="preserve"> </w:t>
-      </w:r>
-    </w:p>
-    <w:p>
-      <w:pPr>
-        <w:jc w:val="both"/>
-      </w:pPr>
-      <w:r>
         <w:rPr>
           <w:noProof/>
         </w:rPr>
         <w:drawing>
-          <wp:anchor distT="0" distB="0" distL="114300" distR="114300" simplePos="0" relativeHeight="251655168" behindDoc="0" locked="0" layoutInCell="1" allowOverlap="1" wp14:anchorId="259C856C" wp14:editId="2018B448">
+          <wp:anchor distT="0" distB="0" distL="114300" distR="114300" simplePos="0" relativeHeight="251653120" behindDoc="0" locked="0" layoutInCell="1" allowOverlap="1" wp14:anchorId="2E21D73D" wp14:editId="13B6B7E2">
             <wp:simplePos x="0" y="0"/>
             <wp:positionH relativeFrom="column">
-              <wp:posOffset>4255135</wp:posOffset>
+              <wp:posOffset>3949065</wp:posOffset>
             </wp:positionH>
             <wp:positionV relativeFrom="paragraph">
-              <wp:posOffset>1353185</wp:posOffset>
+              <wp:posOffset>1063625</wp:posOffset>
             </wp:positionV>
-            <wp:extent cx="1701800" cy="2268220"/>
-            <wp:effectExtent l="0" t="0" r="0" b="0"/>
-            <wp:wrapSquare wrapText="bothSides"/>
-            <wp:docPr id="7" name="Picture 7" descr="Under the Mountains | Head First"/>
-            <wp:cNvGraphicFramePr>
-              <a:graphicFrameLocks xmlns:a="http://schemas.openx